<commit_message>
Update on Lab 1 Document
</commit_message>
<xml_diff>
--- a/Lab 1/Lab 1.docx
+++ b/Lab 1/Lab 1.docx
@@ -1755,23 +1755,7 @@
           <w:sz w:val="18"/>
           <w:szCs w:val="18"/>
         </w:rPr>
-        <w:t xml:space="preserve">We are targeting customers whose location are inconvenient for physical shopping. An online AI shopping recommendation system will aid the customers in their daily online shopping. The </w:t>
-      </w:r>
-      <w:r>
-        <w:rPr>
-          <w:rFonts w:ascii="Times" w:hAnsi="Times" w:cs="Times"/>
-          <w:sz w:val="18"/>
-          <w:szCs w:val="18"/>
-        </w:rPr>
-        <w:t>cross-platform comparison feature</w:t>
-      </w:r>
-      <w:r>
-        <w:rPr>
-          <w:rFonts w:ascii="Times" w:hAnsi="Times" w:cs="Times"/>
-          <w:sz w:val="18"/>
-          <w:szCs w:val="18"/>
-        </w:rPr>
-        <w:t xml:space="preserve"> will further serve to aid the customers in finding the best deals of their everyday online shopping.</w:t>
+        <w:t>We are targeting customers whose location are inconvenient for physical shopping. An online AI shopping recommendation system will aid the customers in their daily online shopping. The cross-platform comparison feature will further serve to aid the customers in finding the best deals of their everyday online shopping.</w:t>
       </w:r>
     </w:p>
     <w:p>
@@ -1894,15 +1878,7 @@
           <w:sz w:val="18"/>
           <w:szCs w:val="18"/>
         </w:rPr>
-        <w:t>Our</w:t>
-      </w:r>
-      <w:r>
-        <w:rPr>
-          <w:rFonts w:ascii="Times" w:hAnsi="Times" w:cs="Times"/>
-          <w:sz w:val="18"/>
-          <w:szCs w:val="18"/>
-        </w:rPr>
-        <w:t xml:space="preserve"> online AI shopping recommendation system will</w:t>
+        <w:t>Our online AI shopping recommendation system will</w:t>
       </w:r>
       <w:r>
         <w:rPr>
@@ -1918,15 +1894,7 @@
           <w:sz w:val="18"/>
           <w:szCs w:val="18"/>
         </w:rPr>
-        <w:t>aid the customers to make informed decisions</w:t>
-      </w:r>
-      <w:r>
-        <w:rPr>
-          <w:rFonts w:ascii="Times" w:hAnsi="Times" w:cs="Times"/>
-          <w:sz w:val="18"/>
-          <w:szCs w:val="18"/>
-        </w:rPr>
-        <w:t xml:space="preserve"> in their purchases.</w:t>
+        <w:t>aid the customers to make informed decisions in their purchases.</w:t>
       </w:r>
     </w:p>
     <w:p>
@@ -2030,27 +1998,7 @@
           <w:sz w:val="18"/>
           <w:szCs w:val="18"/>
         </w:rPr>
-        <w:t>6</w:t>
-      </w:r>
-      <w:r>
-        <w:rPr>
-          <w:rFonts w:ascii="Times" w:hAnsi="Times" w:cs="Times"/>
-          <w:b/>
-          <w:bCs/>
-          <w:sz w:val="18"/>
-          <w:szCs w:val="18"/>
-        </w:rPr>
-        <w:t>.</w:t>
-      </w:r>
-      <w:r>
-        <w:rPr>
-          <w:rFonts w:ascii="Times" w:hAnsi="Times" w:cs="Times"/>
-          <w:b/>
-          <w:bCs/>
-          <w:sz w:val="18"/>
-          <w:szCs w:val="18"/>
-        </w:rPr>
-        <w:t>1</w:t>
+        <w:t>6.1</w:t>
       </w:r>
       <w:r>
         <w:rPr>
@@ -3256,10 +3204,16 @@
     </w:p>
     <w:p>
       <w:pPr>
-        <w:rPr>
-          <w:rFonts w:ascii="Times" w:hAnsi="Times" w:cs="Times"/>
-          <w:sz w:val="18"/>
-          <w:szCs w:val="18"/>
+        <w:pStyle w:val="ListParagraph"/>
+        <w:numPr>
+          <w:ilvl w:val="0"/>
+          <w:numId w:val="2"/>
+        </w:numPr>
+        <w:rPr>
+          <w:rFonts w:ascii="Times" w:hAnsi="Times" w:cs="Times"/>
+          <w:b/>
+          <w:bCs/>
+          <w:u w:val="single"/>
         </w:rPr>
       </w:pPr>
       <w:r>
@@ -3270,7 +3224,2666 @@
         </w:rPr>
         <w:t xml:space="preserve"> </w:t>
       </w:r>
-    </w:p>
+      <w:r>
+        <w:rPr>
+          <w:rFonts w:ascii="Times" w:hAnsi="Times" w:cs="Times"/>
+          <w:b/>
+          <w:bCs/>
+          <w:u w:val="single"/>
+        </w:rPr>
+        <w:t>Use Case Diagrams</w:t>
+      </w:r>
+    </w:p>
+    <w:p>
+      <w:pPr>
+        <w:ind w:left="720"/>
+        <w:rPr>
+          <w:rFonts w:ascii="Times" w:hAnsi="Times" w:cs="Times"/>
+          <w:sz w:val="18"/>
+          <w:szCs w:val="18"/>
+        </w:rPr>
+      </w:pPr>
+      <w:r>
+        <w:rPr>
+          <w:rFonts w:ascii="Times" w:hAnsi="Times" w:cs="Times"/>
+          <w:b/>
+          <w:bCs/>
+          <w:sz w:val="18"/>
+          <w:szCs w:val="18"/>
+        </w:rPr>
+        <w:t>9.1</w:t>
+      </w:r>
+      <w:r>
+        <w:rPr>
+          <w:rFonts w:ascii="Times" w:hAnsi="Times" w:cs="Times"/>
+          <w:b/>
+          <w:bCs/>
+          <w:sz w:val="18"/>
+          <w:szCs w:val="18"/>
+        </w:rPr>
+        <w:tab/>
+      </w:r>
+      <w:r>
+        <w:rPr>
+          <w:rFonts w:ascii="Times" w:hAnsi="Times" w:cs="Times"/>
+          <w:sz w:val="18"/>
+          <w:szCs w:val="18"/>
+        </w:rPr>
+        <w:t>Account Registration &amp; Account Login</w:t>
+      </w:r>
+    </w:p>
+    <w:p>
+      <w:pPr>
+        <w:jc w:val="center"/>
+        <w:rPr>
+          <w:rFonts w:ascii="Times" w:hAnsi="Times" w:cs="Times"/>
+          <w:sz w:val="18"/>
+          <w:szCs w:val="18"/>
+        </w:rPr>
+      </w:pPr>
+      <w:r>
+        <w:rPr>
+          <w:rFonts w:ascii="Times" w:hAnsi="Times" w:cs="Times"/>
+          <w:noProof/>
+          <w:sz w:val="18"/>
+          <w:szCs w:val="18"/>
+        </w:rPr>
+        <w:drawing>
+          <wp:inline distT="0" distB="0" distL="0" distR="0" wp14:anchorId="71E714AA" wp14:editId="381405E6">
+            <wp:extent cx="5731510" cy="3223895"/>
+            <wp:effectExtent l="0" t="0" r="2540" b="0"/>
+            <wp:docPr id="2" name="Picture 2" descr="Diagram&#10;&#10;Description automatically generated"/>
+            <wp:cNvGraphicFramePr>
+              <a:graphicFrameLocks xmlns:a="http://schemas.openxmlformats.org/drawingml/2006/main" noChangeAspect="1"/>
+            </wp:cNvGraphicFramePr>
+            <a:graphic xmlns:a="http://schemas.openxmlformats.org/drawingml/2006/main">
+              <a:graphicData uri="http://schemas.openxmlformats.org/drawingml/2006/picture">
+                <pic:pic xmlns:pic="http://schemas.openxmlformats.org/drawingml/2006/picture">
+                  <pic:nvPicPr>
+                    <pic:cNvPr id="2" name="Picture 2" descr="Diagram&#10;&#10;Description automatically generated"/>
+                    <pic:cNvPicPr/>
+                  </pic:nvPicPr>
+                  <pic:blipFill>
+                    <a:blip r:embed="rId9" cstate="print">
+                      <a:extLst>
+                        <a:ext uri="{28A0092B-C50C-407E-A947-70E740481C1C}">
+                          <a14:useLocalDpi xmlns:a14="http://schemas.microsoft.com/office/drawing/2010/main" val="0"/>
+                        </a:ext>
+                      </a:extLst>
+                    </a:blip>
+                    <a:stretch>
+                      <a:fillRect/>
+                    </a:stretch>
+                  </pic:blipFill>
+                  <pic:spPr>
+                    <a:xfrm>
+                      <a:off x="0" y="0"/>
+                      <a:ext cx="5731510" cy="3223895"/>
+                    </a:xfrm>
+                    <a:prstGeom prst="rect">
+                      <a:avLst/>
+                    </a:prstGeom>
+                  </pic:spPr>
+                </pic:pic>
+              </a:graphicData>
+            </a:graphic>
+          </wp:inline>
+        </w:drawing>
+      </w:r>
+    </w:p>
+    <w:p>
+      <w:pPr>
+        <w:pStyle w:val="ListParagraph"/>
+        <w:numPr>
+          <w:ilvl w:val="0"/>
+          <w:numId w:val="2"/>
+        </w:numPr>
+        <w:rPr>
+          <w:rFonts w:ascii="Times" w:hAnsi="Times" w:cs="Times"/>
+          <w:b/>
+          <w:bCs/>
+          <w:u w:val="single"/>
+        </w:rPr>
+      </w:pPr>
+      <w:r>
+        <w:rPr>
+          <w:rFonts w:ascii="Times" w:hAnsi="Times" w:cs="Times"/>
+          <w:b/>
+          <w:bCs/>
+          <w:u w:val="single"/>
+        </w:rPr>
+        <w:t xml:space="preserve">Use Case </w:t>
+      </w:r>
+      <w:r>
+        <w:rPr>
+          <w:rFonts w:ascii="Times" w:hAnsi="Times" w:cs="Times"/>
+          <w:b/>
+          <w:bCs/>
+          <w:u w:val="single"/>
+        </w:rPr>
+        <w:t>Description</w:t>
+      </w:r>
+    </w:p>
+    <w:p>
+      <w:pPr>
+        <w:ind w:left="720"/>
+        <w:rPr>
+          <w:rFonts w:ascii="Times" w:hAnsi="Times" w:cs="Times"/>
+          <w:sz w:val="18"/>
+          <w:szCs w:val="18"/>
+        </w:rPr>
+      </w:pPr>
+      <w:r>
+        <w:rPr>
+          <w:rFonts w:ascii="Times" w:hAnsi="Times" w:cs="Times"/>
+          <w:b/>
+          <w:bCs/>
+          <w:sz w:val="18"/>
+          <w:szCs w:val="18"/>
+        </w:rPr>
+        <w:t>10.1</w:t>
+      </w:r>
+      <w:r>
+        <w:rPr>
+          <w:rFonts w:ascii="Times" w:hAnsi="Times" w:cs="Times"/>
+          <w:b/>
+          <w:bCs/>
+          <w:sz w:val="18"/>
+          <w:szCs w:val="18"/>
+        </w:rPr>
+        <w:tab/>
+      </w:r>
+      <w:r>
+        <w:rPr>
+          <w:rFonts w:ascii="Times" w:hAnsi="Times" w:cs="Times"/>
+          <w:sz w:val="18"/>
+          <w:szCs w:val="18"/>
+        </w:rPr>
+        <w:t>Account Registration &amp; Account Login</w:t>
+      </w:r>
+    </w:p>
+    <w:tbl>
+      <w:tblPr>
+        <w:tblW w:w="0" w:type="auto"/>
+        <w:tblBorders>
+          <w:top w:val="single" w:sz="12" w:space="0" w:color="auto"/>
+          <w:left w:val="single" w:sz="12" w:space="0" w:color="auto"/>
+          <w:bottom w:val="single" w:sz="12" w:space="0" w:color="auto"/>
+          <w:right w:val="single" w:sz="12" w:space="0" w:color="auto"/>
+          <w:insideH w:val="single" w:sz="6" w:space="0" w:color="auto"/>
+          <w:insideV w:val="single" w:sz="6" w:space="0" w:color="auto"/>
+        </w:tblBorders>
+        <w:tblLayout w:type="fixed"/>
+        <w:tblLook w:val="04A0" w:firstRow="1" w:lastRow="0" w:firstColumn="1" w:lastColumn="0" w:noHBand="0" w:noVBand="1"/>
+      </w:tblPr>
+      <w:tblGrid>
+        <w:gridCol w:w="1728"/>
+        <w:gridCol w:w="2520"/>
+        <w:gridCol w:w="1980"/>
+        <w:gridCol w:w="2629"/>
+      </w:tblGrid>
+      <w:tr>
+        <w:tc>
+          <w:tcPr>
+            <w:tcW w:w="1728" w:type="dxa"/>
+            <w:tcBorders>
+              <w:top w:val="single" w:sz="12" w:space="0" w:color="auto"/>
+              <w:left w:val="single" w:sz="12" w:space="0" w:color="auto"/>
+              <w:bottom w:val="single" w:sz="6" w:space="0" w:color="auto"/>
+              <w:right w:val="single" w:sz="6" w:space="0" w:color="auto"/>
+            </w:tcBorders>
+            <w:hideMark/>
+          </w:tcPr>
+          <w:p>
+            <w:pPr>
+              <w:jc w:val="right"/>
+              <w:rPr>
+                <w:rFonts w:ascii="Times" w:hAnsi="Times" w:cs="Times"/>
+                <w:sz w:val="18"/>
+                <w:szCs w:val="18"/>
+              </w:rPr>
+            </w:pPr>
+            <w:r>
+              <w:rPr>
+                <w:rFonts w:ascii="Times" w:hAnsi="Times" w:cs="Times"/>
+                <w:sz w:val="18"/>
+                <w:szCs w:val="18"/>
+              </w:rPr>
+              <w:t>Use Case ID:</w:t>
+            </w:r>
+          </w:p>
+        </w:tc>
+        <w:tc>
+          <w:tcPr>
+            <w:tcW w:w="7129" w:type="dxa"/>
+            <w:gridSpan w:val="3"/>
+            <w:tcBorders>
+              <w:top w:val="single" w:sz="12" w:space="0" w:color="auto"/>
+              <w:left w:val="single" w:sz="6" w:space="0" w:color="auto"/>
+              <w:bottom w:val="single" w:sz="6" w:space="0" w:color="auto"/>
+              <w:right w:val="single" w:sz="12" w:space="0" w:color="auto"/>
+            </w:tcBorders>
+          </w:tcPr>
+          <w:p>
+            <w:pPr>
+              <w:rPr>
+                <w:rFonts w:ascii="Times" w:hAnsi="Times" w:cs="Times"/>
+                <w:sz w:val="18"/>
+                <w:szCs w:val="18"/>
+              </w:rPr>
+            </w:pPr>
+            <w:r>
+              <w:rPr>
+                <w:rFonts w:ascii="Times" w:hAnsi="Times" w:cs="Times"/>
+                <w:sz w:val="18"/>
+                <w:szCs w:val="18"/>
+              </w:rPr>
+              <w:t>001</w:t>
+            </w:r>
+          </w:p>
+        </w:tc>
+      </w:tr>
+      <w:tr>
+        <w:tc>
+          <w:tcPr>
+            <w:tcW w:w="1728" w:type="dxa"/>
+            <w:tcBorders>
+              <w:top w:val="single" w:sz="6" w:space="0" w:color="auto"/>
+              <w:left w:val="single" w:sz="12" w:space="0" w:color="auto"/>
+              <w:bottom w:val="single" w:sz="6" w:space="0" w:color="auto"/>
+              <w:right w:val="single" w:sz="6" w:space="0" w:color="auto"/>
+            </w:tcBorders>
+            <w:hideMark/>
+          </w:tcPr>
+          <w:p>
+            <w:pPr>
+              <w:jc w:val="right"/>
+              <w:rPr>
+                <w:rFonts w:ascii="Times" w:hAnsi="Times" w:cs="Times"/>
+                <w:sz w:val="18"/>
+                <w:szCs w:val="18"/>
+              </w:rPr>
+            </w:pPr>
+            <w:r>
+              <w:rPr>
+                <w:rFonts w:ascii="Times" w:hAnsi="Times" w:cs="Times"/>
+                <w:sz w:val="18"/>
+                <w:szCs w:val="18"/>
+              </w:rPr>
+              <w:t>Use Case Name:</w:t>
+            </w:r>
+          </w:p>
+        </w:tc>
+        <w:tc>
+          <w:tcPr>
+            <w:tcW w:w="7129" w:type="dxa"/>
+            <w:gridSpan w:val="3"/>
+            <w:tcBorders>
+              <w:top w:val="single" w:sz="6" w:space="0" w:color="auto"/>
+              <w:left w:val="single" w:sz="6" w:space="0" w:color="auto"/>
+              <w:bottom w:val="single" w:sz="6" w:space="0" w:color="auto"/>
+              <w:right w:val="single" w:sz="12" w:space="0" w:color="auto"/>
+            </w:tcBorders>
+          </w:tcPr>
+          <w:p>
+            <w:pPr>
+              <w:rPr>
+                <w:rFonts w:ascii="Times" w:hAnsi="Times" w:cs="Times"/>
+                <w:sz w:val="18"/>
+                <w:szCs w:val="18"/>
+              </w:rPr>
+            </w:pPr>
+            <w:r>
+              <w:rPr>
+                <w:rFonts w:ascii="Times" w:hAnsi="Times" w:cs="Times"/>
+                <w:sz w:val="18"/>
+                <w:szCs w:val="18"/>
+              </w:rPr>
+              <w:t>Account Registration</w:t>
+            </w:r>
+            <w:r>
+              <w:rPr>
+                <w:rFonts w:ascii="Times" w:hAnsi="Times" w:cs="Times"/>
+                <w:sz w:val="18"/>
+                <w:szCs w:val="18"/>
+              </w:rPr>
+              <w:t xml:space="preserve"> &amp; Account Login</w:t>
+            </w:r>
+          </w:p>
+        </w:tc>
+      </w:tr>
+      <w:tr>
+        <w:tc>
+          <w:tcPr>
+            <w:tcW w:w="1728" w:type="dxa"/>
+            <w:tcBorders>
+              <w:top w:val="single" w:sz="6" w:space="0" w:color="auto"/>
+              <w:left w:val="single" w:sz="12" w:space="0" w:color="auto"/>
+              <w:bottom w:val="single" w:sz="6" w:space="0" w:color="auto"/>
+              <w:right w:val="single" w:sz="6" w:space="0" w:color="auto"/>
+            </w:tcBorders>
+            <w:hideMark/>
+          </w:tcPr>
+          <w:p>
+            <w:pPr>
+              <w:jc w:val="right"/>
+              <w:rPr>
+                <w:rFonts w:ascii="Times" w:hAnsi="Times" w:cs="Times"/>
+                <w:sz w:val="18"/>
+                <w:szCs w:val="18"/>
+              </w:rPr>
+            </w:pPr>
+            <w:r>
+              <w:rPr>
+                <w:rFonts w:ascii="Times" w:hAnsi="Times" w:cs="Times"/>
+                <w:sz w:val="18"/>
+                <w:szCs w:val="18"/>
+              </w:rPr>
+              <w:t>Created By:</w:t>
+            </w:r>
+          </w:p>
+        </w:tc>
+        <w:tc>
+          <w:tcPr>
+            <w:tcW w:w="2520" w:type="dxa"/>
+            <w:tcBorders>
+              <w:top w:val="single" w:sz="6" w:space="0" w:color="auto"/>
+              <w:left w:val="single" w:sz="6" w:space="0" w:color="auto"/>
+              <w:bottom w:val="single" w:sz="6" w:space="0" w:color="auto"/>
+              <w:right w:val="single" w:sz="6" w:space="0" w:color="auto"/>
+            </w:tcBorders>
+          </w:tcPr>
+          <w:p>
+            <w:pPr>
+              <w:rPr>
+                <w:rFonts w:ascii="Times" w:hAnsi="Times" w:cs="Times"/>
+                <w:sz w:val="18"/>
+                <w:szCs w:val="18"/>
+              </w:rPr>
+            </w:pPr>
+            <w:r>
+              <w:rPr>
+                <w:rFonts w:ascii="Times" w:hAnsi="Times" w:cs="Times"/>
+                <w:sz w:val="18"/>
+                <w:szCs w:val="18"/>
+              </w:rPr>
+              <w:t>Lee Juin</w:t>
+            </w:r>
+          </w:p>
+        </w:tc>
+        <w:tc>
+          <w:tcPr>
+            <w:tcW w:w="1980" w:type="dxa"/>
+            <w:tcBorders>
+              <w:top w:val="single" w:sz="6" w:space="0" w:color="auto"/>
+              <w:left w:val="single" w:sz="6" w:space="0" w:color="auto"/>
+              <w:bottom w:val="single" w:sz="6" w:space="0" w:color="auto"/>
+              <w:right w:val="single" w:sz="6" w:space="0" w:color="auto"/>
+            </w:tcBorders>
+            <w:hideMark/>
+          </w:tcPr>
+          <w:p>
+            <w:pPr>
+              <w:jc w:val="right"/>
+              <w:rPr>
+                <w:rFonts w:ascii="Times" w:hAnsi="Times" w:cs="Times"/>
+                <w:sz w:val="18"/>
+                <w:szCs w:val="18"/>
+              </w:rPr>
+            </w:pPr>
+            <w:r>
+              <w:rPr>
+                <w:rFonts w:ascii="Times" w:hAnsi="Times" w:cs="Times"/>
+                <w:sz w:val="18"/>
+                <w:szCs w:val="18"/>
+              </w:rPr>
+              <w:t>Last Updated By:</w:t>
+            </w:r>
+          </w:p>
+        </w:tc>
+        <w:tc>
+          <w:tcPr>
+            <w:tcW w:w="2629" w:type="dxa"/>
+            <w:tcBorders>
+              <w:top w:val="single" w:sz="6" w:space="0" w:color="auto"/>
+              <w:left w:val="single" w:sz="6" w:space="0" w:color="auto"/>
+              <w:bottom w:val="single" w:sz="6" w:space="0" w:color="auto"/>
+              <w:right w:val="single" w:sz="12" w:space="0" w:color="auto"/>
+            </w:tcBorders>
+          </w:tcPr>
+          <w:p>
+            <w:pPr>
+              <w:rPr>
+                <w:rFonts w:ascii="Times" w:hAnsi="Times" w:cs="Times"/>
+                <w:sz w:val="18"/>
+                <w:szCs w:val="18"/>
+              </w:rPr>
+            </w:pPr>
+            <w:r>
+              <w:rPr>
+                <w:rFonts w:ascii="Times" w:hAnsi="Times" w:cs="Times"/>
+                <w:sz w:val="18"/>
+                <w:szCs w:val="18"/>
+              </w:rPr>
+              <w:t>Lee Juin</w:t>
+            </w:r>
+          </w:p>
+        </w:tc>
+      </w:tr>
+      <w:tr>
+        <w:tc>
+          <w:tcPr>
+            <w:tcW w:w="1728" w:type="dxa"/>
+            <w:tcBorders>
+              <w:top w:val="single" w:sz="6" w:space="0" w:color="auto"/>
+              <w:left w:val="single" w:sz="12" w:space="0" w:color="auto"/>
+              <w:bottom w:val="single" w:sz="12" w:space="0" w:color="auto"/>
+              <w:right w:val="single" w:sz="6" w:space="0" w:color="auto"/>
+            </w:tcBorders>
+            <w:hideMark/>
+          </w:tcPr>
+          <w:p>
+            <w:pPr>
+              <w:jc w:val="right"/>
+              <w:rPr>
+                <w:rFonts w:ascii="Times" w:hAnsi="Times" w:cs="Times"/>
+                <w:sz w:val="18"/>
+                <w:szCs w:val="18"/>
+              </w:rPr>
+            </w:pPr>
+            <w:r>
+              <w:rPr>
+                <w:rFonts w:ascii="Times" w:hAnsi="Times" w:cs="Times"/>
+                <w:sz w:val="18"/>
+                <w:szCs w:val="18"/>
+              </w:rPr>
+              <w:t>Date Created:</w:t>
+            </w:r>
+          </w:p>
+        </w:tc>
+        <w:tc>
+          <w:tcPr>
+            <w:tcW w:w="2520" w:type="dxa"/>
+            <w:tcBorders>
+              <w:top w:val="single" w:sz="6" w:space="0" w:color="auto"/>
+              <w:left w:val="single" w:sz="6" w:space="0" w:color="auto"/>
+              <w:bottom w:val="single" w:sz="12" w:space="0" w:color="auto"/>
+              <w:right w:val="single" w:sz="6" w:space="0" w:color="auto"/>
+            </w:tcBorders>
+          </w:tcPr>
+          <w:p>
+            <w:pPr>
+              <w:rPr>
+                <w:rFonts w:ascii="Times" w:hAnsi="Times" w:cs="Times"/>
+                <w:sz w:val="18"/>
+                <w:szCs w:val="18"/>
+              </w:rPr>
+            </w:pPr>
+            <w:r>
+              <w:rPr>
+                <w:rFonts w:ascii="Times" w:hAnsi="Times" w:cs="Times"/>
+                <w:sz w:val="18"/>
+                <w:szCs w:val="18"/>
+              </w:rPr>
+              <w:t>25</w:t>
+            </w:r>
+            <w:r>
+              <w:rPr>
+                <w:rFonts w:ascii="Times" w:hAnsi="Times" w:cs="Times"/>
+                <w:sz w:val="18"/>
+                <w:szCs w:val="18"/>
+                <w:vertAlign w:val="superscript"/>
+              </w:rPr>
+              <w:t>th</w:t>
+            </w:r>
+            <w:r>
+              <w:rPr>
+                <w:rFonts w:ascii="Times" w:hAnsi="Times" w:cs="Times"/>
+                <w:sz w:val="18"/>
+                <w:szCs w:val="18"/>
+              </w:rPr>
+              <w:t xml:space="preserve"> October 2022</w:t>
+            </w:r>
+          </w:p>
+        </w:tc>
+        <w:tc>
+          <w:tcPr>
+            <w:tcW w:w="1980" w:type="dxa"/>
+            <w:tcBorders>
+              <w:top w:val="single" w:sz="6" w:space="0" w:color="auto"/>
+              <w:left w:val="single" w:sz="6" w:space="0" w:color="auto"/>
+              <w:bottom w:val="single" w:sz="12" w:space="0" w:color="auto"/>
+              <w:right w:val="single" w:sz="6" w:space="0" w:color="auto"/>
+            </w:tcBorders>
+            <w:hideMark/>
+          </w:tcPr>
+          <w:p>
+            <w:pPr>
+              <w:jc w:val="right"/>
+              <w:rPr>
+                <w:rFonts w:ascii="Times" w:hAnsi="Times" w:cs="Times"/>
+                <w:sz w:val="18"/>
+                <w:szCs w:val="18"/>
+              </w:rPr>
+            </w:pPr>
+            <w:r>
+              <w:rPr>
+                <w:rFonts w:ascii="Times" w:hAnsi="Times" w:cs="Times"/>
+                <w:sz w:val="18"/>
+                <w:szCs w:val="18"/>
+              </w:rPr>
+              <w:t>Date Last Updated:</w:t>
+            </w:r>
+          </w:p>
+        </w:tc>
+        <w:tc>
+          <w:tcPr>
+            <w:tcW w:w="2629" w:type="dxa"/>
+            <w:tcBorders>
+              <w:top w:val="single" w:sz="6" w:space="0" w:color="auto"/>
+              <w:left w:val="single" w:sz="6" w:space="0" w:color="auto"/>
+              <w:bottom w:val="single" w:sz="12" w:space="0" w:color="auto"/>
+              <w:right w:val="single" w:sz="12" w:space="0" w:color="auto"/>
+            </w:tcBorders>
+          </w:tcPr>
+          <w:p>
+            <w:pPr>
+              <w:rPr>
+                <w:rFonts w:ascii="Times" w:hAnsi="Times" w:cs="Times"/>
+                <w:sz w:val="18"/>
+                <w:szCs w:val="18"/>
+              </w:rPr>
+            </w:pPr>
+            <w:r>
+              <w:rPr>
+                <w:rFonts w:ascii="Times" w:hAnsi="Times" w:cs="Times"/>
+                <w:sz w:val="18"/>
+                <w:szCs w:val="18"/>
+              </w:rPr>
+              <w:t>25</w:t>
+            </w:r>
+            <w:r>
+              <w:rPr>
+                <w:rFonts w:ascii="Times" w:hAnsi="Times" w:cs="Times"/>
+                <w:sz w:val="18"/>
+                <w:szCs w:val="18"/>
+                <w:vertAlign w:val="superscript"/>
+              </w:rPr>
+              <w:t>th</w:t>
+            </w:r>
+            <w:r>
+              <w:rPr>
+                <w:rFonts w:ascii="Times" w:hAnsi="Times" w:cs="Times"/>
+                <w:sz w:val="18"/>
+                <w:szCs w:val="18"/>
+              </w:rPr>
+              <w:t xml:space="preserve"> October 2022</w:t>
+            </w:r>
+          </w:p>
+        </w:tc>
+      </w:tr>
+    </w:tbl>
+    <w:p>
+      <w:pPr>
+        <w:rPr>
+          <w:rFonts w:ascii="Times" w:hAnsi="Times" w:cs="Times"/>
+          <w:sz w:val="18"/>
+          <w:szCs w:val="18"/>
+          <w:lang w:val="en-US"/>
+        </w:rPr>
+      </w:pPr>
+    </w:p>
+    <w:tbl>
+      <w:tblPr>
+        <w:tblW w:w="0" w:type="auto"/>
+        <w:tblBorders>
+          <w:top w:val="single" w:sz="12" w:space="0" w:color="auto"/>
+          <w:left w:val="single" w:sz="12" w:space="0" w:color="auto"/>
+          <w:bottom w:val="single" w:sz="12" w:space="0" w:color="auto"/>
+          <w:right w:val="single" w:sz="12" w:space="0" w:color="auto"/>
+          <w:insideH w:val="single" w:sz="6" w:space="0" w:color="auto"/>
+          <w:insideV w:val="single" w:sz="6" w:space="0" w:color="auto"/>
+        </w:tblBorders>
+        <w:tblLayout w:type="fixed"/>
+        <w:tblLook w:val="04A0" w:firstRow="1" w:lastRow="0" w:firstColumn="1" w:lastColumn="0" w:noHBand="0" w:noVBand="1"/>
+      </w:tblPr>
+      <w:tblGrid>
+        <w:gridCol w:w="2628"/>
+        <w:gridCol w:w="6228"/>
+      </w:tblGrid>
+      <w:tr>
+        <w:tc>
+          <w:tcPr>
+            <w:tcW w:w="2628" w:type="dxa"/>
+            <w:tcBorders>
+              <w:top w:val="single" w:sz="12" w:space="0" w:color="auto"/>
+              <w:left w:val="single" w:sz="12" w:space="0" w:color="auto"/>
+              <w:bottom w:val="single" w:sz="6" w:space="0" w:color="auto"/>
+              <w:right w:val="single" w:sz="6" w:space="0" w:color="auto"/>
+            </w:tcBorders>
+            <w:hideMark/>
+          </w:tcPr>
+          <w:p>
+            <w:pPr>
+              <w:jc w:val="right"/>
+              <w:rPr>
+                <w:rFonts w:ascii="Times" w:hAnsi="Times" w:cs="Times"/>
+                <w:b/>
+                <w:bCs/>
+                <w:sz w:val="18"/>
+                <w:szCs w:val="18"/>
+              </w:rPr>
+            </w:pPr>
+            <w:r>
+              <w:rPr>
+                <w:rFonts w:ascii="Times" w:hAnsi="Times" w:cs="Times"/>
+                <w:b/>
+                <w:bCs/>
+                <w:sz w:val="18"/>
+                <w:szCs w:val="18"/>
+              </w:rPr>
+              <w:t>Actor:</w:t>
+            </w:r>
+          </w:p>
+        </w:tc>
+        <w:tc>
+          <w:tcPr>
+            <w:tcW w:w="6228" w:type="dxa"/>
+            <w:tcBorders>
+              <w:top w:val="single" w:sz="12" w:space="0" w:color="auto"/>
+              <w:left w:val="single" w:sz="6" w:space="0" w:color="auto"/>
+              <w:bottom w:val="single" w:sz="6" w:space="0" w:color="auto"/>
+              <w:right w:val="single" w:sz="12" w:space="0" w:color="auto"/>
+            </w:tcBorders>
+          </w:tcPr>
+          <w:p>
+            <w:pPr>
+              <w:rPr>
+                <w:rFonts w:ascii="Times" w:hAnsi="Times" w:cs="Times"/>
+                <w:sz w:val="18"/>
+                <w:szCs w:val="18"/>
+              </w:rPr>
+            </w:pPr>
+            <w:r>
+              <w:rPr>
+                <w:rFonts w:ascii="Times" w:hAnsi="Times" w:cs="Times"/>
+                <w:sz w:val="18"/>
+                <w:szCs w:val="18"/>
+              </w:rPr>
+              <w:t>App User, Account Registration System</w:t>
+            </w:r>
+          </w:p>
+        </w:tc>
+      </w:tr>
+      <w:tr>
+        <w:tc>
+          <w:tcPr>
+            <w:tcW w:w="2628" w:type="dxa"/>
+            <w:tcBorders>
+              <w:top w:val="single" w:sz="6" w:space="0" w:color="auto"/>
+              <w:left w:val="single" w:sz="12" w:space="0" w:color="auto"/>
+              <w:bottom w:val="single" w:sz="6" w:space="0" w:color="auto"/>
+              <w:right w:val="single" w:sz="6" w:space="0" w:color="auto"/>
+            </w:tcBorders>
+            <w:hideMark/>
+          </w:tcPr>
+          <w:p>
+            <w:pPr>
+              <w:jc w:val="right"/>
+              <w:rPr>
+                <w:rFonts w:ascii="Times" w:hAnsi="Times" w:cs="Times"/>
+                <w:b/>
+                <w:bCs/>
+                <w:sz w:val="18"/>
+                <w:szCs w:val="18"/>
+              </w:rPr>
+            </w:pPr>
+            <w:r>
+              <w:rPr>
+                <w:rFonts w:ascii="Times" w:hAnsi="Times" w:cs="Times"/>
+                <w:b/>
+                <w:bCs/>
+                <w:sz w:val="18"/>
+                <w:szCs w:val="18"/>
+              </w:rPr>
+              <w:t>Description:</w:t>
+            </w:r>
+          </w:p>
+        </w:tc>
+        <w:tc>
+          <w:tcPr>
+            <w:tcW w:w="6228" w:type="dxa"/>
+            <w:tcBorders>
+              <w:top w:val="single" w:sz="6" w:space="0" w:color="auto"/>
+              <w:left w:val="single" w:sz="6" w:space="0" w:color="auto"/>
+              <w:bottom w:val="single" w:sz="6" w:space="0" w:color="auto"/>
+              <w:right w:val="single" w:sz="12" w:space="0" w:color="auto"/>
+            </w:tcBorders>
+          </w:tcPr>
+          <w:p>
+            <w:pPr>
+              <w:rPr>
+                <w:rFonts w:ascii="Times" w:hAnsi="Times" w:cs="Times"/>
+                <w:sz w:val="18"/>
+                <w:szCs w:val="18"/>
+              </w:rPr>
+            </w:pPr>
+            <w:r>
+              <w:rPr>
+                <w:rFonts w:ascii="Times" w:hAnsi="Times" w:cs="Times"/>
+                <w:sz w:val="18"/>
+                <w:szCs w:val="18"/>
+              </w:rPr>
+              <w:t>The App User can register for an account with the Account Registration System. The App User may login to his/her account subsequently using the correct username and password.</w:t>
+            </w:r>
+          </w:p>
+        </w:tc>
+      </w:tr>
+      <w:tr>
+        <w:tc>
+          <w:tcPr>
+            <w:tcW w:w="2628" w:type="dxa"/>
+            <w:tcBorders>
+              <w:top w:val="single" w:sz="6" w:space="0" w:color="auto"/>
+              <w:left w:val="single" w:sz="12" w:space="0" w:color="auto"/>
+              <w:bottom w:val="single" w:sz="6" w:space="0" w:color="auto"/>
+              <w:right w:val="single" w:sz="6" w:space="0" w:color="auto"/>
+            </w:tcBorders>
+            <w:hideMark/>
+          </w:tcPr>
+          <w:p>
+            <w:pPr>
+              <w:jc w:val="right"/>
+              <w:rPr>
+                <w:rFonts w:ascii="Times" w:hAnsi="Times" w:cs="Times"/>
+                <w:b/>
+                <w:bCs/>
+                <w:sz w:val="18"/>
+                <w:szCs w:val="18"/>
+              </w:rPr>
+            </w:pPr>
+            <w:r>
+              <w:rPr>
+                <w:rFonts w:ascii="Times" w:hAnsi="Times" w:cs="Times"/>
+                <w:b/>
+                <w:bCs/>
+                <w:sz w:val="18"/>
+                <w:szCs w:val="18"/>
+              </w:rPr>
+              <w:t>Preconditions:</w:t>
+            </w:r>
+          </w:p>
+        </w:tc>
+        <w:tc>
+          <w:tcPr>
+            <w:tcW w:w="6228" w:type="dxa"/>
+            <w:tcBorders>
+              <w:top w:val="single" w:sz="6" w:space="0" w:color="auto"/>
+              <w:left w:val="single" w:sz="6" w:space="0" w:color="auto"/>
+              <w:bottom w:val="single" w:sz="6" w:space="0" w:color="auto"/>
+              <w:right w:val="single" w:sz="12" w:space="0" w:color="auto"/>
+            </w:tcBorders>
+          </w:tcPr>
+          <w:p>
+            <w:pPr>
+              <w:pStyle w:val="ListParagraph"/>
+              <w:numPr>
+                <w:ilvl w:val="0"/>
+                <w:numId w:val="4"/>
+              </w:numPr>
+              <w:rPr>
+                <w:rFonts w:ascii="Times" w:hAnsi="Times" w:cs="Times"/>
+                <w:sz w:val="18"/>
+                <w:szCs w:val="18"/>
+              </w:rPr>
+            </w:pPr>
+            <w:r>
+              <w:rPr>
+                <w:rFonts w:ascii="Times" w:hAnsi="Times" w:cs="Times"/>
+                <w:sz w:val="18"/>
+                <w:szCs w:val="18"/>
+              </w:rPr>
+              <w:t>The Account Registration System must be up and online.</w:t>
+            </w:r>
+          </w:p>
+          <w:p>
+            <w:pPr>
+              <w:pStyle w:val="ListParagraph"/>
+              <w:numPr>
+                <w:ilvl w:val="0"/>
+                <w:numId w:val="4"/>
+              </w:numPr>
+              <w:rPr>
+                <w:rFonts w:ascii="Times" w:hAnsi="Times" w:cs="Times"/>
+                <w:sz w:val="18"/>
+                <w:szCs w:val="18"/>
+              </w:rPr>
+            </w:pPr>
+            <w:r>
+              <w:rPr>
+                <w:rFonts w:ascii="Times" w:hAnsi="Times" w:cs="Times"/>
+                <w:sz w:val="18"/>
+                <w:szCs w:val="18"/>
+              </w:rPr>
+              <w:t>The App User must be connected to the Internet.</w:t>
+            </w:r>
+          </w:p>
+        </w:tc>
+      </w:tr>
+      <w:tr>
+        <w:tc>
+          <w:tcPr>
+            <w:tcW w:w="2628" w:type="dxa"/>
+            <w:tcBorders>
+              <w:top w:val="single" w:sz="6" w:space="0" w:color="auto"/>
+              <w:left w:val="single" w:sz="12" w:space="0" w:color="auto"/>
+              <w:bottom w:val="single" w:sz="6" w:space="0" w:color="auto"/>
+              <w:right w:val="single" w:sz="6" w:space="0" w:color="auto"/>
+            </w:tcBorders>
+            <w:hideMark/>
+          </w:tcPr>
+          <w:p>
+            <w:pPr>
+              <w:jc w:val="right"/>
+              <w:rPr>
+                <w:rFonts w:ascii="Times" w:hAnsi="Times" w:cs="Times"/>
+                <w:b/>
+                <w:bCs/>
+                <w:sz w:val="18"/>
+                <w:szCs w:val="18"/>
+              </w:rPr>
+            </w:pPr>
+            <w:r>
+              <w:rPr>
+                <w:rFonts w:ascii="Times" w:hAnsi="Times" w:cs="Times"/>
+                <w:b/>
+                <w:bCs/>
+                <w:sz w:val="18"/>
+                <w:szCs w:val="18"/>
+              </w:rPr>
+              <w:t>Postconditions:</w:t>
+            </w:r>
+          </w:p>
+        </w:tc>
+        <w:tc>
+          <w:tcPr>
+            <w:tcW w:w="6228" w:type="dxa"/>
+            <w:tcBorders>
+              <w:top w:val="single" w:sz="6" w:space="0" w:color="auto"/>
+              <w:left w:val="single" w:sz="6" w:space="0" w:color="auto"/>
+              <w:bottom w:val="single" w:sz="6" w:space="0" w:color="auto"/>
+              <w:right w:val="single" w:sz="12" w:space="0" w:color="auto"/>
+            </w:tcBorders>
+          </w:tcPr>
+          <w:p>
+            <w:pPr>
+              <w:pStyle w:val="ListParagraph"/>
+              <w:numPr>
+                <w:ilvl w:val="0"/>
+                <w:numId w:val="5"/>
+              </w:numPr>
+              <w:rPr>
+                <w:rFonts w:ascii="Times" w:hAnsi="Times" w:cs="Times"/>
+                <w:sz w:val="18"/>
+                <w:szCs w:val="18"/>
+              </w:rPr>
+            </w:pPr>
+            <w:r>
+              <w:rPr>
+                <w:rFonts w:ascii="Times" w:hAnsi="Times" w:cs="Times"/>
+                <w:sz w:val="18"/>
+                <w:szCs w:val="18"/>
+              </w:rPr>
+              <w:t xml:space="preserve">The </w:t>
+            </w:r>
+            <w:r>
+              <w:rPr>
+                <w:rFonts w:ascii="Times" w:hAnsi="Times" w:cs="Times"/>
+                <w:sz w:val="18"/>
+                <w:szCs w:val="18"/>
+              </w:rPr>
+              <w:t>App User has successfully registered an account for the application with a unique username and password.</w:t>
+            </w:r>
+          </w:p>
+          <w:p>
+            <w:pPr>
+              <w:pStyle w:val="ListParagraph"/>
+              <w:numPr>
+                <w:ilvl w:val="0"/>
+                <w:numId w:val="5"/>
+              </w:numPr>
+              <w:rPr>
+                <w:rFonts w:ascii="Times" w:hAnsi="Times" w:cs="Times"/>
+                <w:sz w:val="18"/>
+                <w:szCs w:val="18"/>
+              </w:rPr>
+            </w:pPr>
+            <w:r>
+              <w:rPr>
+                <w:rFonts w:ascii="Times" w:hAnsi="Times" w:cs="Times"/>
+                <w:sz w:val="18"/>
+                <w:szCs w:val="18"/>
+              </w:rPr>
+              <w:t>The App User is notified of the reason(s) why the registration of an account is unsuccessful.</w:t>
+            </w:r>
+          </w:p>
+          <w:p>
+            <w:pPr>
+              <w:pStyle w:val="ListParagraph"/>
+              <w:numPr>
+                <w:ilvl w:val="0"/>
+                <w:numId w:val="5"/>
+              </w:numPr>
+              <w:rPr>
+                <w:rFonts w:ascii="Times" w:hAnsi="Times" w:cs="Times"/>
+                <w:sz w:val="18"/>
+                <w:szCs w:val="18"/>
+              </w:rPr>
+            </w:pPr>
+            <w:r>
+              <w:rPr>
+                <w:rFonts w:ascii="Times" w:hAnsi="Times" w:cs="Times"/>
+                <w:sz w:val="18"/>
+                <w:szCs w:val="18"/>
+              </w:rPr>
+              <w:t>The App User has successfully logged into his/her application account.</w:t>
+            </w:r>
+          </w:p>
+          <w:p>
+            <w:pPr>
+              <w:pStyle w:val="ListParagraph"/>
+              <w:numPr>
+                <w:ilvl w:val="0"/>
+                <w:numId w:val="5"/>
+              </w:numPr>
+              <w:rPr>
+                <w:rFonts w:ascii="Times" w:hAnsi="Times" w:cs="Times"/>
+                <w:sz w:val="18"/>
+                <w:szCs w:val="18"/>
+              </w:rPr>
+            </w:pPr>
+            <w:r>
+              <w:rPr>
+                <w:rFonts w:ascii="Times" w:hAnsi="Times" w:cs="Times"/>
+                <w:sz w:val="18"/>
+                <w:szCs w:val="18"/>
+              </w:rPr>
+              <w:lastRenderedPageBreak/>
+              <w:t>The App User is notified of the reason(s) why he/she is unable to login to his/her account.</w:t>
+            </w:r>
+          </w:p>
+        </w:tc>
+      </w:tr>
+      <w:tr>
+        <w:tc>
+          <w:tcPr>
+            <w:tcW w:w="2628" w:type="dxa"/>
+            <w:tcBorders>
+              <w:top w:val="single" w:sz="6" w:space="0" w:color="auto"/>
+              <w:left w:val="single" w:sz="12" w:space="0" w:color="auto"/>
+              <w:bottom w:val="single" w:sz="6" w:space="0" w:color="auto"/>
+              <w:right w:val="single" w:sz="6" w:space="0" w:color="auto"/>
+            </w:tcBorders>
+            <w:hideMark/>
+          </w:tcPr>
+          <w:p>
+            <w:pPr>
+              <w:jc w:val="right"/>
+              <w:rPr>
+                <w:rFonts w:ascii="Times" w:hAnsi="Times" w:cs="Times"/>
+                <w:b/>
+                <w:bCs/>
+                <w:sz w:val="18"/>
+                <w:szCs w:val="18"/>
+              </w:rPr>
+            </w:pPr>
+            <w:r>
+              <w:rPr>
+                <w:rFonts w:ascii="Times" w:hAnsi="Times" w:cs="Times"/>
+                <w:b/>
+                <w:bCs/>
+                <w:sz w:val="18"/>
+                <w:szCs w:val="18"/>
+              </w:rPr>
+              <w:lastRenderedPageBreak/>
+              <w:t>Priority:</w:t>
+            </w:r>
+          </w:p>
+        </w:tc>
+        <w:tc>
+          <w:tcPr>
+            <w:tcW w:w="6228" w:type="dxa"/>
+            <w:tcBorders>
+              <w:top w:val="single" w:sz="6" w:space="0" w:color="auto"/>
+              <w:left w:val="single" w:sz="6" w:space="0" w:color="auto"/>
+              <w:bottom w:val="single" w:sz="6" w:space="0" w:color="auto"/>
+              <w:right w:val="single" w:sz="12" w:space="0" w:color="auto"/>
+            </w:tcBorders>
+          </w:tcPr>
+          <w:p>
+            <w:pPr>
+              <w:rPr>
+                <w:rFonts w:ascii="Times" w:hAnsi="Times" w:cs="Times"/>
+                <w:sz w:val="18"/>
+                <w:szCs w:val="18"/>
+              </w:rPr>
+            </w:pPr>
+          </w:p>
+        </w:tc>
+      </w:tr>
+      <w:tr>
+        <w:tc>
+          <w:tcPr>
+            <w:tcW w:w="2628" w:type="dxa"/>
+            <w:tcBorders>
+              <w:top w:val="single" w:sz="6" w:space="0" w:color="auto"/>
+              <w:left w:val="single" w:sz="12" w:space="0" w:color="auto"/>
+              <w:bottom w:val="single" w:sz="6" w:space="0" w:color="auto"/>
+              <w:right w:val="single" w:sz="6" w:space="0" w:color="auto"/>
+            </w:tcBorders>
+            <w:hideMark/>
+          </w:tcPr>
+          <w:p>
+            <w:pPr>
+              <w:jc w:val="right"/>
+              <w:rPr>
+                <w:rFonts w:ascii="Times" w:hAnsi="Times" w:cs="Times"/>
+                <w:b/>
+                <w:bCs/>
+                <w:sz w:val="18"/>
+                <w:szCs w:val="18"/>
+              </w:rPr>
+            </w:pPr>
+            <w:r>
+              <w:rPr>
+                <w:rFonts w:ascii="Times" w:hAnsi="Times" w:cs="Times"/>
+                <w:b/>
+                <w:bCs/>
+                <w:sz w:val="18"/>
+                <w:szCs w:val="18"/>
+              </w:rPr>
+              <w:t>Frequency of Use:</w:t>
+            </w:r>
+          </w:p>
+        </w:tc>
+        <w:tc>
+          <w:tcPr>
+            <w:tcW w:w="6228" w:type="dxa"/>
+            <w:tcBorders>
+              <w:top w:val="single" w:sz="6" w:space="0" w:color="auto"/>
+              <w:left w:val="single" w:sz="6" w:space="0" w:color="auto"/>
+              <w:bottom w:val="single" w:sz="6" w:space="0" w:color="auto"/>
+              <w:right w:val="single" w:sz="12" w:space="0" w:color="auto"/>
+            </w:tcBorders>
+          </w:tcPr>
+          <w:p>
+            <w:pPr>
+              <w:rPr>
+                <w:rFonts w:ascii="Times" w:hAnsi="Times" w:cs="Times"/>
+                <w:sz w:val="18"/>
+                <w:szCs w:val="18"/>
+              </w:rPr>
+            </w:pPr>
+          </w:p>
+        </w:tc>
+      </w:tr>
+      <w:tr>
+        <w:tc>
+          <w:tcPr>
+            <w:tcW w:w="2628" w:type="dxa"/>
+            <w:tcBorders>
+              <w:top w:val="single" w:sz="6" w:space="0" w:color="auto"/>
+              <w:left w:val="single" w:sz="12" w:space="0" w:color="auto"/>
+              <w:bottom w:val="single" w:sz="6" w:space="0" w:color="auto"/>
+              <w:right w:val="single" w:sz="6" w:space="0" w:color="auto"/>
+            </w:tcBorders>
+            <w:hideMark/>
+          </w:tcPr>
+          <w:p>
+            <w:pPr>
+              <w:jc w:val="right"/>
+              <w:rPr>
+                <w:rFonts w:ascii="Times" w:hAnsi="Times" w:cs="Times"/>
+                <w:b/>
+                <w:bCs/>
+                <w:sz w:val="18"/>
+                <w:szCs w:val="18"/>
+              </w:rPr>
+            </w:pPr>
+            <w:r>
+              <w:rPr>
+                <w:rFonts w:ascii="Times" w:hAnsi="Times" w:cs="Times"/>
+                <w:b/>
+                <w:bCs/>
+                <w:sz w:val="18"/>
+                <w:szCs w:val="18"/>
+              </w:rPr>
+              <w:t>Flow of Events:</w:t>
+            </w:r>
+          </w:p>
+        </w:tc>
+        <w:tc>
+          <w:tcPr>
+            <w:tcW w:w="6228" w:type="dxa"/>
+            <w:tcBorders>
+              <w:top w:val="single" w:sz="6" w:space="0" w:color="auto"/>
+              <w:left w:val="single" w:sz="6" w:space="0" w:color="auto"/>
+              <w:bottom w:val="single" w:sz="6" w:space="0" w:color="auto"/>
+              <w:right w:val="single" w:sz="12" w:space="0" w:color="auto"/>
+            </w:tcBorders>
+          </w:tcPr>
+          <w:p>
+            <w:pPr>
+              <w:pStyle w:val="ListParagraph"/>
+              <w:numPr>
+                <w:ilvl w:val="0"/>
+                <w:numId w:val="8"/>
+              </w:numPr>
+              <w:spacing w:after="0" w:line="360" w:lineRule="auto"/>
+              <w:rPr>
+                <w:rFonts w:ascii="Times" w:hAnsi="Times" w:cs="Times"/>
+                <w:sz w:val="18"/>
+                <w:szCs w:val="18"/>
+                <w:u w:val="single"/>
+              </w:rPr>
+            </w:pPr>
+            <w:r>
+              <w:rPr>
+                <w:rFonts w:ascii="Times" w:hAnsi="Times" w:cs="Times"/>
+                <w:sz w:val="18"/>
+                <w:szCs w:val="18"/>
+                <w:u w:val="single"/>
+              </w:rPr>
+              <w:t>For registration of an account by new App Users</w:t>
+            </w:r>
+          </w:p>
+          <w:p>
+            <w:pPr>
+              <w:pStyle w:val="ListParagraph"/>
+              <w:numPr>
+                <w:ilvl w:val="0"/>
+                <w:numId w:val="7"/>
+              </w:numPr>
+              <w:rPr>
+                <w:rFonts w:ascii="Times" w:hAnsi="Times" w:cs="Times"/>
+                <w:sz w:val="18"/>
+                <w:szCs w:val="18"/>
+              </w:rPr>
+            </w:pPr>
+            <w:r>
+              <w:rPr>
+                <w:rFonts w:ascii="Times" w:hAnsi="Times" w:cs="Times"/>
+                <w:sz w:val="18"/>
+                <w:szCs w:val="18"/>
+              </w:rPr>
+              <w:t>The App User connects to the web application</w:t>
+            </w:r>
+            <w:r>
+              <w:rPr>
+                <w:rFonts w:ascii="Times" w:hAnsi="Times" w:cs="Times"/>
+                <w:sz w:val="18"/>
+                <w:szCs w:val="18"/>
+              </w:rPr>
+              <w:t xml:space="preserve"> through the Internet.</w:t>
+            </w:r>
+          </w:p>
+          <w:p>
+            <w:pPr>
+              <w:pStyle w:val="ListParagraph"/>
+              <w:numPr>
+                <w:ilvl w:val="0"/>
+                <w:numId w:val="7"/>
+              </w:numPr>
+              <w:rPr>
+                <w:rFonts w:ascii="Times" w:hAnsi="Times" w:cs="Times"/>
+                <w:sz w:val="18"/>
+                <w:szCs w:val="18"/>
+              </w:rPr>
+            </w:pPr>
+            <w:r>
+              <w:rPr>
+                <w:rFonts w:ascii="Times" w:hAnsi="Times" w:cs="Times"/>
+                <w:sz w:val="18"/>
+                <w:szCs w:val="18"/>
+              </w:rPr>
+              <w:t xml:space="preserve">The App User clicks on </w:t>
+            </w:r>
+            <w:r>
+              <w:rPr>
+                <w:rFonts w:ascii="Times" w:hAnsi="Times" w:cs="Times"/>
+                <w:b/>
+                <w:bCs/>
+                <w:sz w:val="18"/>
+                <w:szCs w:val="18"/>
+              </w:rPr>
+              <w:t>Registe</w:t>
+            </w:r>
+            <w:r>
+              <w:rPr>
+                <w:rFonts w:ascii="Times" w:hAnsi="Times" w:cs="Times"/>
+                <w:b/>
+                <w:bCs/>
+                <w:sz w:val="18"/>
+                <w:szCs w:val="18"/>
+              </w:rPr>
+              <w:t>r</w:t>
+            </w:r>
+            <w:r>
+              <w:rPr>
+                <w:rFonts w:ascii="Times" w:hAnsi="Times" w:cs="Times"/>
+                <w:sz w:val="18"/>
+                <w:szCs w:val="18"/>
+              </w:rPr>
+              <w:t>.</w:t>
+            </w:r>
+          </w:p>
+          <w:p>
+            <w:pPr>
+              <w:pStyle w:val="ListParagraph"/>
+              <w:numPr>
+                <w:ilvl w:val="0"/>
+                <w:numId w:val="7"/>
+              </w:numPr>
+              <w:rPr>
+                <w:rFonts w:ascii="Times" w:hAnsi="Times" w:cs="Times"/>
+                <w:sz w:val="18"/>
+                <w:szCs w:val="18"/>
+              </w:rPr>
+            </w:pPr>
+            <w:r>
+              <w:rPr>
+                <w:rFonts w:ascii="Times" w:hAnsi="Times" w:cs="Times"/>
+                <w:sz w:val="18"/>
+                <w:szCs w:val="18"/>
+              </w:rPr>
+              <w:t xml:space="preserve">The </w:t>
+            </w:r>
+            <w:r>
+              <w:rPr>
+                <w:rFonts w:ascii="Times" w:hAnsi="Times" w:cs="Times"/>
+                <w:sz w:val="18"/>
+                <w:szCs w:val="18"/>
+              </w:rPr>
+              <w:t>registration page</w:t>
+            </w:r>
+            <w:r>
+              <w:rPr>
+                <w:rFonts w:ascii="Times" w:hAnsi="Times" w:cs="Times"/>
+                <w:sz w:val="18"/>
+                <w:szCs w:val="18"/>
+              </w:rPr>
+              <w:t xml:space="preserve"> prompts the App User to input a valid email, a username and a password which contains at least one uppercase letter, one lowercase letter and one digit. </w:t>
+            </w:r>
+          </w:p>
+          <w:p>
+            <w:pPr>
+              <w:pStyle w:val="ListParagraph"/>
+              <w:numPr>
+                <w:ilvl w:val="0"/>
+                <w:numId w:val="7"/>
+              </w:numPr>
+              <w:rPr>
+                <w:rFonts w:ascii="Times" w:hAnsi="Times" w:cs="Times"/>
+                <w:sz w:val="18"/>
+                <w:szCs w:val="18"/>
+              </w:rPr>
+            </w:pPr>
+            <w:r>
+              <w:rPr>
+                <w:rFonts w:ascii="Times" w:hAnsi="Times" w:cs="Times"/>
+                <w:sz w:val="18"/>
+                <w:szCs w:val="18"/>
+              </w:rPr>
+              <w:t>The App User inputs the credentials accordingly.</w:t>
+            </w:r>
+          </w:p>
+          <w:p>
+            <w:pPr>
+              <w:pStyle w:val="ListParagraph"/>
+              <w:numPr>
+                <w:ilvl w:val="0"/>
+                <w:numId w:val="7"/>
+              </w:numPr>
+              <w:rPr>
+                <w:rFonts w:ascii="Times" w:hAnsi="Times" w:cs="Times"/>
+                <w:sz w:val="18"/>
+                <w:szCs w:val="18"/>
+              </w:rPr>
+            </w:pPr>
+            <w:r>
+              <w:rPr>
+                <w:rFonts w:ascii="Times" w:hAnsi="Times" w:cs="Times"/>
+                <w:sz w:val="18"/>
+                <w:szCs w:val="18"/>
+              </w:rPr>
+              <w:t xml:space="preserve">The </w:t>
+            </w:r>
+            <w:r>
+              <w:rPr>
+                <w:rFonts w:ascii="Times" w:hAnsi="Times" w:cs="Times"/>
+                <w:sz w:val="18"/>
+                <w:szCs w:val="18"/>
+              </w:rPr>
+              <w:t xml:space="preserve">website </w:t>
+            </w:r>
+            <w:r>
+              <w:rPr>
+                <w:rFonts w:ascii="Times" w:hAnsi="Times" w:cs="Times"/>
+                <w:sz w:val="18"/>
+                <w:szCs w:val="18"/>
+              </w:rPr>
+              <w:t xml:space="preserve">verifies with </w:t>
+            </w:r>
+            <w:r>
+              <w:rPr>
+                <w:rFonts w:ascii="Times" w:hAnsi="Times" w:cs="Times"/>
+                <w:sz w:val="18"/>
+                <w:szCs w:val="18"/>
+              </w:rPr>
+              <w:t xml:space="preserve">the Account Registration System on the information provided. </w:t>
+            </w:r>
+          </w:p>
+          <w:p>
+            <w:pPr>
+              <w:pStyle w:val="ListParagraph"/>
+              <w:numPr>
+                <w:ilvl w:val="0"/>
+                <w:numId w:val="7"/>
+              </w:numPr>
+              <w:rPr>
+                <w:rFonts w:ascii="Times" w:hAnsi="Times" w:cs="Times"/>
+                <w:sz w:val="18"/>
+                <w:szCs w:val="18"/>
+              </w:rPr>
+            </w:pPr>
+            <w:r>
+              <w:rPr>
+                <w:rFonts w:ascii="Times" w:hAnsi="Times" w:cs="Times"/>
+                <w:sz w:val="18"/>
+                <w:szCs w:val="18"/>
+              </w:rPr>
+              <w:t xml:space="preserve">The App User is asked to verify his/her email through a one-time password (OTP) sent to his/her </w:t>
+            </w:r>
+            <w:r>
+              <w:rPr>
+                <w:rFonts w:ascii="Times" w:hAnsi="Times" w:cs="Times"/>
+                <w:sz w:val="18"/>
+                <w:szCs w:val="18"/>
+              </w:rPr>
+              <w:t xml:space="preserve">email </w:t>
+            </w:r>
+            <w:r>
+              <w:rPr>
+                <w:rFonts w:ascii="Times" w:hAnsi="Times" w:cs="Times"/>
+                <w:sz w:val="18"/>
+                <w:szCs w:val="18"/>
+              </w:rPr>
+              <w:t>inbox.</w:t>
+            </w:r>
+          </w:p>
+          <w:p>
+            <w:pPr>
+              <w:pStyle w:val="ListParagraph"/>
+              <w:numPr>
+                <w:ilvl w:val="0"/>
+                <w:numId w:val="7"/>
+              </w:numPr>
+              <w:rPr>
+                <w:rFonts w:ascii="Times" w:hAnsi="Times" w:cs="Times"/>
+                <w:sz w:val="18"/>
+                <w:szCs w:val="18"/>
+              </w:rPr>
+            </w:pPr>
+            <w:r>
+              <w:rPr>
+                <w:rFonts w:ascii="Times" w:hAnsi="Times" w:cs="Times"/>
+                <w:sz w:val="18"/>
+                <w:szCs w:val="18"/>
+              </w:rPr>
+              <w:t>If the information is verified, the App User is notified of the successful registration of his/her account via email and notification on the website.</w:t>
+            </w:r>
+          </w:p>
+          <w:p>
+            <w:pPr>
+              <w:pStyle w:val="ListParagraph"/>
+              <w:rPr>
+                <w:rFonts w:ascii="Times" w:hAnsi="Times" w:cs="Times"/>
+                <w:sz w:val="18"/>
+                <w:szCs w:val="18"/>
+              </w:rPr>
+            </w:pPr>
+          </w:p>
+          <w:p>
+            <w:pPr>
+              <w:pStyle w:val="ListParagraph"/>
+              <w:numPr>
+                <w:ilvl w:val="0"/>
+                <w:numId w:val="8"/>
+              </w:numPr>
+              <w:spacing w:before="240" w:line="360" w:lineRule="auto"/>
+              <w:rPr>
+                <w:rFonts w:ascii="Times" w:hAnsi="Times" w:cs="Times"/>
+                <w:sz w:val="18"/>
+                <w:szCs w:val="18"/>
+              </w:rPr>
+            </w:pPr>
+            <w:r>
+              <w:rPr>
+                <w:rFonts w:ascii="Times" w:hAnsi="Times" w:cs="Times"/>
+                <w:sz w:val="18"/>
+                <w:szCs w:val="18"/>
+                <w:u w:val="single"/>
+              </w:rPr>
+              <w:t>For login of an account by existing App Users</w:t>
+            </w:r>
+          </w:p>
+          <w:p>
+            <w:pPr>
+              <w:pStyle w:val="ListParagraph"/>
+              <w:numPr>
+                <w:ilvl w:val="0"/>
+                <w:numId w:val="12"/>
+              </w:numPr>
+              <w:spacing w:before="240"/>
+              <w:rPr>
+                <w:rFonts w:ascii="Times" w:hAnsi="Times" w:cs="Times"/>
+                <w:sz w:val="18"/>
+                <w:szCs w:val="18"/>
+              </w:rPr>
+            </w:pPr>
+            <w:r>
+              <w:rPr>
+                <w:rFonts w:ascii="Times" w:hAnsi="Times" w:cs="Times"/>
+                <w:sz w:val="18"/>
+                <w:szCs w:val="18"/>
+              </w:rPr>
+              <w:t>The App User connects to the web application through the Internet.</w:t>
+            </w:r>
+          </w:p>
+          <w:p>
+            <w:pPr>
+              <w:pStyle w:val="ListParagraph"/>
+              <w:numPr>
+                <w:ilvl w:val="0"/>
+                <w:numId w:val="12"/>
+              </w:numPr>
+              <w:spacing w:before="240"/>
+              <w:rPr>
+                <w:rFonts w:ascii="Times" w:hAnsi="Times" w:cs="Times"/>
+                <w:sz w:val="18"/>
+                <w:szCs w:val="18"/>
+              </w:rPr>
+            </w:pPr>
+            <w:r>
+              <w:rPr>
+                <w:rFonts w:ascii="Times" w:hAnsi="Times" w:cs="Times"/>
+                <w:sz w:val="18"/>
+                <w:szCs w:val="18"/>
+              </w:rPr>
+              <w:t xml:space="preserve">The App User clicks on </w:t>
+            </w:r>
+            <w:r>
+              <w:rPr>
+                <w:rFonts w:ascii="Times" w:hAnsi="Times" w:cs="Times"/>
+                <w:b/>
+                <w:bCs/>
+                <w:sz w:val="18"/>
+                <w:szCs w:val="18"/>
+              </w:rPr>
+              <w:t>Log in</w:t>
+            </w:r>
+            <w:r>
+              <w:rPr>
+                <w:rFonts w:ascii="Times" w:hAnsi="Times" w:cs="Times"/>
+                <w:sz w:val="18"/>
+                <w:szCs w:val="18"/>
+              </w:rPr>
+              <w:t>.</w:t>
+            </w:r>
+          </w:p>
+          <w:p>
+            <w:pPr>
+              <w:pStyle w:val="ListParagraph"/>
+              <w:numPr>
+                <w:ilvl w:val="0"/>
+                <w:numId w:val="12"/>
+              </w:numPr>
+              <w:spacing w:before="240"/>
+              <w:rPr>
+                <w:rFonts w:ascii="Times" w:hAnsi="Times" w:cs="Times"/>
+                <w:sz w:val="18"/>
+                <w:szCs w:val="18"/>
+                <w:u w:val="single"/>
+              </w:rPr>
+            </w:pPr>
+            <w:r>
+              <w:rPr>
+                <w:rFonts w:ascii="Times" w:hAnsi="Times" w:cs="Times"/>
+                <w:sz w:val="18"/>
+                <w:szCs w:val="18"/>
+              </w:rPr>
+              <w:t xml:space="preserve">The </w:t>
+            </w:r>
+            <w:r>
+              <w:rPr>
+                <w:rFonts w:ascii="Times" w:hAnsi="Times" w:cs="Times"/>
+                <w:sz w:val="18"/>
+                <w:szCs w:val="18"/>
+              </w:rPr>
+              <w:t>login</w:t>
+            </w:r>
+            <w:r>
+              <w:rPr>
+                <w:rFonts w:ascii="Times" w:hAnsi="Times" w:cs="Times"/>
+                <w:sz w:val="18"/>
+                <w:szCs w:val="18"/>
+              </w:rPr>
+              <w:t xml:space="preserve"> page prompts the App User to input</w:t>
+            </w:r>
+            <w:r>
+              <w:rPr>
+                <w:rFonts w:ascii="Times" w:hAnsi="Times" w:cs="Times"/>
+                <w:sz w:val="18"/>
+                <w:szCs w:val="18"/>
+              </w:rPr>
+              <w:t xml:space="preserve"> his/her username and password.</w:t>
+            </w:r>
+          </w:p>
+          <w:p>
+            <w:pPr>
+              <w:pStyle w:val="ListParagraph"/>
+              <w:numPr>
+                <w:ilvl w:val="0"/>
+                <w:numId w:val="12"/>
+              </w:numPr>
+              <w:rPr>
+                <w:rFonts w:ascii="Times" w:hAnsi="Times" w:cs="Times"/>
+                <w:sz w:val="18"/>
+                <w:szCs w:val="18"/>
+              </w:rPr>
+            </w:pPr>
+            <w:r>
+              <w:rPr>
+                <w:rFonts w:ascii="Times" w:hAnsi="Times" w:cs="Times"/>
+                <w:sz w:val="18"/>
+                <w:szCs w:val="18"/>
+              </w:rPr>
+              <w:t>The App User inputs the credentials accordingly.</w:t>
+            </w:r>
+          </w:p>
+          <w:p>
+            <w:pPr>
+              <w:pStyle w:val="ListParagraph"/>
+              <w:numPr>
+                <w:ilvl w:val="0"/>
+                <w:numId w:val="12"/>
+              </w:numPr>
+              <w:spacing w:before="240"/>
+              <w:rPr>
+                <w:rFonts w:ascii="Times" w:hAnsi="Times" w:cs="Times"/>
+                <w:sz w:val="18"/>
+                <w:szCs w:val="18"/>
+                <w:u w:val="single"/>
+              </w:rPr>
+            </w:pPr>
+            <w:r>
+              <w:rPr>
+                <w:rFonts w:ascii="Times" w:hAnsi="Times" w:cs="Times"/>
+                <w:sz w:val="18"/>
+                <w:szCs w:val="18"/>
+              </w:rPr>
+              <w:t>The website verifies with the Account Registration System on the information provided</w:t>
+            </w:r>
+            <w:r>
+              <w:rPr>
+                <w:rFonts w:ascii="Times" w:hAnsi="Times" w:cs="Times"/>
+                <w:sz w:val="18"/>
+                <w:szCs w:val="18"/>
+              </w:rPr>
+              <w:t>.</w:t>
+            </w:r>
+          </w:p>
+          <w:p>
+            <w:pPr>
+              <w:pStyle w:val="ListParagraph"/>
+              <w:numPr>
+                <w:ilvl w:val="0"/>
+                <w:numId w:val="12"/>
+              </w:numPr>
+              <w:spacing w:before="240"/>
+              <w:rPr>
+                <w:rFonts w:ascii="Times" w:hAnsi="Times" w:cs="Times"/>
+                <w:sz w:val="18"/>
+                <w:szCs w:val="18"/>
+                <w:u w:val="single"/>
+              </w:rPr>
+            </w:pPr>
+            <w:r>
+              <w:rPr>
+                <w:rFonts w:ascii="Times" w:hAnsi="Times" w:cs="Times"/>
+                <w:sz w:val="18"/>
+                <w:szCs w:val="18"/>
+              </w:rPr>
+              <w:t>If the information is verified, the App User</w:t>
+            </w:r>
+            <w:r>
+              <w:rPr>
+                <w:rFonts w:ascii="Times" w:hAnsi="Times" w:cs="Times"/>
+                <w:sz w:val="18"/>
+                <w:szCs w:val="18"/>
+              </w:rPr>
+              <w:t xml:space="preserve"> is redirected to his/her account dashboard.</w:t>
+            </w:r>
+          </w:p>
+          <w:p>
+            <w:pPr>
+              <w:pStyle w:val="ListParagraph"/>
+              <w:spacing w:before="240"/>
+              <w:rPr>
+                <w:rFonts w:ascii="Times" w:hAnsi="Times" w:cs="Times"/>
+                <w:sz w:val="18"/>
+                <w:szCs w:val="18"/>
+                <w:u w:val="single"/>
+              </w:rPr>
+            </w:pPr>
+          </w:p>
+          <w:p>
+            <w:pPr>
+              <w:pStyle w:val="ListParagraph"/>
+              <w:numPr>
+                <w:ilvl w:val="0"/>
+                <w:numId w:val="8"/>
+              </w:numPr>
+              <w:spacing w:before="240" w:line="360" w:lineRule="auto"/>
+              <w:rPr>
+                <w:rFonts w:ascii="Times" w:hAnsi="Times" w:cs="Times"/>
+                <w:sz w:val="18"/>
+                <w:szCs w:val="18"/>
+                <w:u w:val="single"/>
+              </w:rPr>
+            </w:pPr>
+            <w:r>
+              <w:rPr>
+                <w:rFonts w:ascii="Times" w:hAnsi="Times" w:cs="Times"/>
+                <w:sz w:val="18"/>
+                <w:szCs w:val="18"/>
+                <w:u w:val="single"/>
+              </w:rPr>
+              <w:t>For help of lost account due to forgotten username or password</w:t>
+            </w:r>
+          </w:p>
+          <w:p>
+            <w:pPr>
+              <w:pStyle w:val="ListParagraph"/>
+              <w:numPr>
+                <w:ilvl w:val="0"/>
+                <w:numId w:val="18"/>
+              </w:numPr>
+              <w:spacing w:before="240"/>
+              <w:rPr>
+                <w:rFonts w:ascii="Times" w:hAnsi="Times" w:cs="Times"/>
+                <w:sz w:val="18"/>
+                <w:szCs w:val="18"/>
+              </w:rPr>
+            </w:pPr>
+            <w:r>
+              <w:rPr>
+                <w:rFonts w:ascii="Times" w:hAnsi="Times" w:cs="Times"/>
+                <w:sz w:val="18"/>
+                <w:szCs w:val="18"/>
+              </w:rPr>
+              <w:t xml:space="preserve">The App User clicks on </w:t>
+            </w:r>
+            <w:r>
+              <w:rPr>
+                <w:rFonts w:ascii="Times" w:hAnsi="Times" w:cs="Times"/>
+                <w:b/>
+                <w:bCs/>
+                <w:sz w:val="18"/>
+                <w:szCs w:val="18"/>
+              </w:rPr>
+              <w:t>Forgotten?</w:t>
+            </w:r>
+            <w:r>
+              <w:rPr>
+                <w:rFonts w:ascii="Times" w:hAnsi="Times" w:cs="Times"/>
+                <w:sz w:val="18"/>
+                <w:szCs w:val="18"/>
+              </w:rPr>
+              <w:t xml:space="preserve"> on the login page.</w:t>
+            </w:r>
+          </w:p>
+          <w:p>
+            <w:pPr>
+              <w:pStyle w:val="ListParagraph"/>
+              <w:numPr>
+                <w:ilvl w:val="0"/>
+                <w:numId w:val="18"/>
+              </w:numPr>
+              <w:spacing w:before="240"/>
+              <w:rPr>
+                <w:rFonts w:ascii="Times" w:hAnsi="Times" w:cs="Times"/>
+                <w:sz w:val="18"/>
+                <w:szCs w:val="18"/>
+              </w:rPr>
+            </w:pPr>
+            <w:r>
+              <w:rPr>
+                <w:rFonts w:ascii="Times" w:hAnsi="Times" w:cs="Times"/>
+                <w:sz w:val="18"/>
+                <w:szCs w:val="18"/>
+              </w:rPr>
+              <w:t>The website prompts the App User to input his/her registered email.</w:t>
+            </w:r>
+          </w:p>
+          <w:p>
+            <w:pPr>
+              <w:pStyle w:val="ListParagraph"/>
+              <w:numPr>
+                <w:ilvl w:val="0"/>
+                <w:numId w:val="7"/>
+              </w:numPr>
+              <w:rPr>
+                <w:rFonts w:ascii="Times" w:hAnsi="Times" w:cs="Times"/>
+                <w:sz w:val="18"/>
+                <w:szCs w:val="18"/>
+              </w:rPr>
+            </w:pPr>
+            <w:r>
+              <w:rPr>
+                <w:rFonts w:ascii="Times" w:hAnsi="Times" w:cs="Times"/>
+                <w:sz w:val="18"/>
+                <w:szCs w:val="18"/>
+              </w:rPr>
+              <w:t xml:space="preserve">The </w:t>
+            </w:r>
+            <w:r>
+              <w:rPr>
+                <w:rFonts w:ascii="Times" w:hAnsi="Times" w:cs="Times"/>
+                <w:sz w:val="18"/>
+                <w:szCs w:val="18"/>
+              </w:rPr>
+              <w:t xml:space="preserve">App User is asked to verify his/her </w:t>
+            </w:r>
+            <w:r>
+              <w:rPr>
+                <w:rFonts w:ascii="Times" w:hAnsi="Times" w:cs="Times"/>
+                <w:sz w:val="18"/>
+                <w:szCs w:val="18"/>
+              </w:rPr>
+              <w:t>identity</w:t>
+            </w:r>
+            <w:r>
+              <w:rPr>
+                <w:rFonts w:ascii="Times" w:hAnsi="Times" w:cs="Times"/>
+                <w:sz w:val="18"/>
+                <w:szCs w:val="18"/>
+              </w:rPr>
+              <w:t xml:space="preserve"> through a one-time password (OTP) sent to his/her </w:t>
+            </w:r>
+            <w:r>
+              <w:rPr>
+                <w:rFonts w:ascii="Times" w:hAnsi="Times" w:cs="Times"/>
+                <w:sz w:val="18"/>
+                <w:szCs w:val="18"/>
+              </w:rPr>
+              <w:t xml:space="preserve">email </w:t>
+            </w:r>
+            <w:r>
+              <w:rPr>
+                <w:rFonts w:ascii="Times" w:hAnsi="Times" w:cs="Times"/>
+                <w:sz w:val="18"/>
+                <w:szCs w:val="18"/>
+              </w:rPr>
+              <w:t>inbox.</w:t>
+            </w:r>
+          </w:p>
+          <w:p>
+            <w:pPr>
+              <w:pStyle w:val="ListParagraph"/>
+              <w:numPr>
+                <w:ilvl w:val="0"/>
+                <w:numId w:val="18"/>
+              </w:numPr>
+              <w:spacing w:before="240"/>
+              <w:rPr>
+                <w:rFonts w:ascii="Times" w:hAnsi="Times" w:cs="Times"/>
+                <w:sz w:val="18"/>
+                <w:szCs w:val="18"/>
+              </w:rPr>
+            </w:pPr>
+            <w:r>
+              <w:rPr>
+                <w:rFonts w:ascii="Times" w:hAnsi="Times" w:cs="Times"/>
+                <w:sz w:val="18"/>
+                <w:szCs w:val="18"/>
+              </w:rPr>
+              <w:t>The website prompts the App User to input a new set of username and password.</w:t>
+            </w:r>
+          </w:p>
+          <w:p>
+            <w:pPr>
+              <w:pStyle w:val="ListParagraph"/>
+              <w:numPr>
+                <w:ilvl w:val="0"/>
+                <w:numId w:val="18"/>
+              </w:numPr>
+              <w:spacing w:before="240"/>
+              <w:rPr>
+                <w:rFonts w:ascii="Times" w:hAnsi="Times" w:cs="Times"/>
+                <w:sz w:val="18"/>
+                <w:szCs w:val="18"/>
+              </w:rPr>
+            </w:pPr>
+            <w:r>
+              <w:rPr>
+                <w:rFonts w:ascii="Times" w:hAnsi="Times" w:cs="Times"/>
+                <w:sz w:val="18"/>
+                <w:szCs w:val="18"/>
+              </w:rPr>
+              <w:t>Once completed, the App User is redirected back to the login page.</w:t>
+            </w:r>
+          </w:p>
+        </w:tc>
+      </w:tr>
+      <w:tr>
+        <w:tc>
+          <w:tcPr>
+            <w:tcW w:w="2628" w:type="dxa"/>
+            <w:tcBorders>
+              <w:top w:val="single" w:sz="6" w:space="0" w:color="auto"/>
+              <w:left w:val="single" w:sz="12" w:space="0" w:color="auto"/>
+              <w:bottom w:val="single" w:sz="6" w:space="0" w:color="auto"/>
+              <w:right w:val="single" w:sz="6" w:space="0" w:color="auto"/>
+            </w:tcBorders>
+            <w:hideMark/>
+          </w:tcPr>
+          <w:p>
+            <w:pPr>
+              <w:jc w:val="right"/>
+              <w:rPr>
+                <w:rFonts w:ascii="Times" w:hAnsi="Times" w:cs="Times"/>
+                <w:b/>
+                <w:bCs/>
+                <w:sz w:val="18"/>
+                <w:szCs w:val="18"/>
+              </w:rPr>
+            </w:pPr>
+            <w:r>
+              <w:rPr>
+                <w:rFonts w:ascii="Times" w:hAnsi="Times" w:cs="Times"/>
+                <w:b/>
+                <w:bCs/>
+                <w:sz w:val="18"/>
+                <w:szCs w:val="18"/>
+              </w:rPr>
+              <w:t>Alternative Flows:</w:t>
+            </w:r>
+          </w:p>
+        </w:tc>
+        <w:tc>
+          <w:tcPr>
+            <w:tcW w:w="6228" w:type="dxa"/>
+            <w:tcBorders>
+              <w:top w:val="single" w:sz="6" w:space="0" w:color="auto"/>
+              <w:left w:val="single" w:sz="6" w:space="0" w:color="auto"/>
+              <w:bottom w:val="single" w:sz="6" w:space="0" w:color="auto"/>
+              <w:right w:val="single" w:sz="12" w:space="0" w:color="auto"/>
+            </w:tcBorders>
+          </w:tcPr>
+          <w:p>
+            <w:pPr>
+              <w:rPr>
+                <w:rFonts w:ascii="Times" w:hAnsi="Times" w:cs="Times"/>
+                <w:sz w:val="18"/>
+                <w:szCs w:val="18"/>
+                <w:u w:val="single"/>
+              </w:rPr>
+            </w:pPr>
+            <w:r>
+              <w:rPr>
+                <w:rFonts w:ascii="Times" w:hAnsi="Times" w:cs="Times"/>
+                <w:sz w:val="18"/>
+                <w:szCs w:val="18"/>
+                <w:u w:val="single"/>
+              </w:rPr>
+              <w:t>AF-</w:t>
+            </w:r>
+            <w:r>
+              <w:rPr>
+                <w:rFonts w:ascii="Times" w:hAnsi="Times" w:cs="Times"/>
+                <w:sz w:val="18"/>
+                <w:szCs w:val="18"/>
+                <w:u w:val="single"/>
+              </w:rPr>
+              <w:t>A</w:t>
+            </w:r>
+            <w:r>
+              <w:rPr>
+                <w:rFonts w:ascii="Times" w:hAnsi="Times" w:cs="Times"/>
+                <w:sz w:val="18"/>
+                <w:szCs w:val="18"/>
+                <w:u w:val="single"/>
+              </w:rPr>
+              <w:t>1: If the App User inputs a</w:t>
+            </w:r>
+            <w:r>
+              <w:rPr>
+                <w:rFonts w:ascii="Times" w:hAnsi="Times" w:cs="Times"/>
+                <w:sz w:val="18"/>
+                <w:szCs w:val="18"/>
+                <w:u w:val="single"/>
+              </w:rPr>
+              <w:t xml:space="preserve"> taken username</w:t>
+            </w:r>
+          </w:p>
+          <w:p>
+            <w:pPr>
+              <w:pStyle w:val="ListParagraph"/>
+              <w:numPr>
+                <w:ilvl w:val="0"/>
+                <w:numId w:val="10"/>
+              </w:numPr>
+              <w:rPr>
+                <w:rFonts w:ascii="Times" w:hAnsi="Times" w:cs="Times"/>
+                <w:sz w:val="18"/>
+                <w:szCs w:val="18"/>
+              </w:rPr>
+            </w:pPr>
+            <w:r>
+              <w:rPr>
+                <w:rFonts w:ascii="Times" w:hAnsi="Times" w:cs="Times"/>
+                <w:sz w:val="18"/>
+                <w:szCs w:val="18"/>
+              </w:rPr>
+              <w:t xml:space="preserve">The website returns to (A) Step 2 and displays the registration page again. </w:t>
+            </w:r>
+          </w:p>
+          <w:p>
+            <w:pPr>
+              <w:pStyle w:val="ListParagraph"/>
+              <w:numPr>
+                <w:ilvl w:val="0"/>
+                <w:numId w:val="10"/>
+              </w:numPr>
+              <w:rPr>
+                <w:rFonts w:ascii="Times" w:hAnsi="Times" w:cs="Times"/>
+                <w:sz w:val="18"/>
+                <w:szCs w:val="18"/>
+              </w:rPr>
+            </w:pPr>
+            <w:r>
+              <w:rPr>
+                <w:rFonts w:ascii="Times" w:hAnsi="Times" w:cs="Times"/>
+                <w:sz w:val="18"/>
+                <w:szCs w:val="18"/>
+              </w:rPr>
+              <w:t>The registration page further displays the message “Username has been taken. Please try again!” to explain to the App User the reason why the account registration is unsuccessful.</w:t>
+            </w:r>
+          </w:p>
+          <w:p>
+            <w:pPr>
+              <w:rPr>
+                <w:rFonts w:ascii="Times" w:hAnsi="Times" w:cs="Times"/>
+                <w:sz w:val="18"/>
+                <w:szCs w:val="18"/>
+                <w:u w:val="single"/>
+              </w:rPr>
+            </w:pPr>
+            <w:r>
+              <w:rPr>
+                <w:rFonts w:ascii="Times" w:hAnsi="Times" w:cs="Times"/>
+                <w:sz w:val="18"/>
+                <w:szCs w:val="18"/>
+                <w:u w:val="single"/>
+              </w:rPr>
+              <w:t>AF-</w:t>
+            </w:r>
+            <w:r>
+              <w:rPr>
+                <w:rFonts w:ascii="Times" w:hAnsi="Times" w:cs="Times"/>
+                <w:sz w:val="18"/>
+                <w:szCs w:val="18"/>
+                <w:u w:val="single"/>
+              </w:rPr>
+              <w:t>A</w:t>
+            </w:r>
+            <w:r>
+              <w:rPr>
+                <w:rFonts w:ascii="Times" w:hAnsi="Times" w:cs="Times"/>
+                <w:sz w:val="18"/>
+                <w:szCs w:val="18"/>
+                <w:u w:val="single"/>
+              </w:rPr>
+              <w:t>2</w:t>
+            </w:r>
+            <w:r>
+              <w:rPr>
+                <w:rFonts w:ascii="Times" w:hAnsi="Times" w:cs="Times"/>
+                <w:sz w:val="18"/>
+                <w:szCs w:val="18"/>
+                <w:u w:val="single"/>
+              </w:rPr>
+              <w:t xml:space="preserve">: If the App User </w:t>
+            </w:r>
+            <w:r>
+              <w:rPr>
+                <w:rFonts w:ascii="Times" w:hAnsi="Times" w:cs="Times"/>
+                <w:sz w:val="18"/>
+                <w:szCs w:val="18"/>
+                <w:u w:val="single"/>
+              </w:rPr>
+              <w:t>did not receive the OTP in his/her email inbox</w:t>
+            </w:r>
+          </w:p>
+          <w:p>
+            <w:pPr>
+              <w:pStyle w:val="ListParagraph"/>
+              <w:numPr>
+                <w:ilvl w:val="0"/>
+                <w:numId w:val="13"/>
+              </w:numPr>
+              <w:rPr>
+                <w:rFonts w:ascii="Times" w:hAnsi="Times" w:cs="Times"/>
+                <w:sz w:val="18"/>
+                <w:szCs w:val="18"/>
+              </w:rPr>
+            </w:pPr>
+            <w:r>
+              <w:rPr>
+                <w:rFonts w:ascii="Times" w:hAnsi="Times" w:cs="Times"/>
+                <w:sz w:val="18"/>
+                <w:szCs w:val="18"/>
+              </w:rPr>
+              <w:t xml:space="preserve">The </w:t>
+            </w:r>
+            <w:r>
+              <w:rPr>
+                <w:rFonts w:ascii="Times" w:hAnsi="Times" w:cs="Times"/>
+                <w:sz w:val="18"/>
+                <w:szCs w:val="18"/>
+              </w:rPr>
+              <w:t>website</w:t>
+            </w:r>
+            <w:r>
+              <w:rPr>
+                <w:rFonts w:ascii="Times" w:hAnsi="Times" w:cs="Times"/>
+                <w:sz w:val="18"/>
+                <w:szCs w:val="18"/>
+              </w:rPr>
+              <w:t xml:space="preserve"> allows the App User to resend another OTP after 60 seconds.</w:t>
+            </w:r>
+          </w:p>
+          <w:p>
+            <w:pPr>
+              <w:rPr>
+                <w:rFonts w:ascii="Times" w:hAnsi="Times" w:cs="Times"/>
+                <w:sz w:val="18"/>
+                <w:szCs w:val="18"/>
+                <w:u w:val="single"/>
+              </w:rPr>
+            </w:pPr>
+            <w:r>
+              <w:rPr>
+                <w:rFonts w:ascii="Times" w:hAnsi="Times" w:cs="Times"/>
+                <w:sz w:val="18"/>
+                <w:szCs w:val="18"/>
+                <w:u w:val="single"/>
+              </w:rPr>
+              <w:t>AF-</w:t>
+            </w:r>
+            <w:r>
+              <w:rPr>
+                <w:rFonts w:ascii="Times" w:hAnsi="Times" w:cs="Times"/>
+                <w:sz w:val="18"/>
+                <w:szCs w:val="18"/>
+                <w:u w:val="single"/>
+              </w:rPr>
+              <w:t>B1</w:t>
+            </w:r>
+            <w:r>
+              <w:rPr>
+                <w:rFonts w:ascii="Times" w:hAnsi="Times" w:cs="Times"/>
+                <w:sz w:val="18"/>
+                <w:szCs w:val="18"/>
+                <w:u w:val="single"/>
+              </w:rPr>
+              <w:t xml:space="preserve">: If the App User </w:t>
+            </w:r>
+            <w:r>
+              <w:rPr>
+                <w:rFonts w:ascii="Times" w:hAnsi="Times" w:cs="Times"/>
+                <w:sz w:val="18"/>
+                <w:szCs w:val="18"/>
+                <w:u w:val="single"/>
+              </w:rPr>
+              <w:t>inputs an incorrect username or password</w:t>
+            </w:r>
+          </w:p>
+          <w:p>
+            <w:pPr>
+              <w:pStyle w:val="ListParagraph"/>
+              <w:numPr>
+                <w:ilvl w:val="0"/>
+                <w:numId w:val="14"/>
+              </w:numPr>
+              <w:rPr>
+                <w:rFonts w:ascii="Times" w:hAnsi="Times" w:cs="Times"/>
+                <w:sz w:val="18"/>
+                <w:szCs w:val="18"/>
+              </w:rPr>
+            </w:pPr>
+            <w:r>
+              <w:rPr>
+                <w:rFonts w:ascii="Times" w:hAnsi="Times" w:cs="Times"/>
+                <w:sz w:val="18"/>
+                <w:szCs w:val="18"/>
+              </w:rPr>
+              <w:t>The website returns to (B) Step 2 and displays the login page again.</w:t>
+            </w:r>
+          </w:p>
+          <w:p>
+            <w:pPr>
+              <w:pStyle w:val="ListParagraph"/>
+              <w:numPr>
+                <w:ilvl w:val="0"/>
+                <w:numId w:val="14"/>
+              </w:numPr>
+              <w:rPr>
+                <w:rFonts w:ascii="Times" w:hAnsi="Times" w:cs="Times"/>
+                <w:sz w:val="18"/>
+                <w:szCs w:val="18"/>
+              </w:rPr>
+            </w:pPr>
+            <w:r>
+              <w:rPr>
+                <w:rFonts w:ascii="Times" w:hAnsi="Times" w:cs="Times"/>
+                <w:sz w:val="18"/>
+                <w:szCs w:val="18"/>
+              </w:rPr>
+              <w:t>The login page further displays the message “Invalid username and/or password!” to explain to the App User the reason why the account login is unsuccessful.</w:t>
+            </w:r>
+          </w:p>
+        </w:tc>
+      </w:tr>
+      <w:tr>
+        <w:tc>
+          <w:tcPr>
+            <w:tcW w:w="2628" w:type="dxa"/>
+            <w:tcBorders>
+              <w:top w:val="single" w:sz="6" w:space="0" w:color="auto"/>
+              <w:left w:val="single" w:sz="12" w:space="0" w:color="auto"/>
+              <w:bottom w:val="single" w:sz="6" w:space="0" w:color="auto"/>
+              <w:right w:val="single" w:sz="6" w:space="0" w:color="auto"/>
+            </w:tcBorders>
+            <w:hideMark/>
+          </w:tcPr>
+          <w:p>
+            <w:pPr>
+              <w:jc w:val="right"/>
+              <w:rPr>
+                <w:rFonts w:ascii="Times" w:hAnsi="Times" w:cs="Times"/>
+                <w:b/>
+                <w:bCs/>
+                <w:sz w:val="18"/>
+                <w:szCs w:val="18"/>
+              </w:rPr>
+            </w:pPr>
+            <w:r>
+              <w:rPr>
+                <w:rFonts w:ascii="Times" w:hAnsi="Times" w:cs="Times"/>
+                <w:b/>
+                <w:bCs/>
+                <w:sz w:val="18"/>
+                <w:szCs w:val="18"/>
+              </w:rPr>
+              <w:t>Exceptions:</w:t>
+            </w:r>
+          </w:p>
+        </w:tc>
+        <w:tc>
+          <w:tcPr>
+            <w:tcW w:w="6228" w:type="dxa"/>
+            <w:tcBorders>
+              <w:top w:val="single" w:sz="6" w:space="0" w:color="auto"/>
+              <w:left w:val="single" w:sz="6" w:space="0" w:color="auto"/>
+              <w:bottom w:val="single" w:sz="6" w:space="0" w:color="auto"/>
+              <w:right w:val="single" w:sz="12" w:space="0" w:color="auto"/>
+            </w:tcBorders>
+          </w:tcPr>
+          <w:p>
+            <w:pPr>
+              <w:rPr>
+                <w:rFonts w:ascii="Times" w:hAnsi="Times" w:cs="Times"/>
+                <w:sz w:val="18"/>
+                <w:szCs w:val="18"/>
+                <w:u w:val="single"/>
+              </w:rPr>
+            </w:pPr>
+            <w:r>
+              <w:rPr>
+                <w:rFonts w:ascii="Times" w:hAnsi="Times" w:cs="Times"/>
+                <w:sz w:val="18"/>
+                <w:szCs w:val="18"/>
+                <w:u w:val="single"/>
+              </w:rPr>
+              <w:t xml:space="preserve">EX-A1: </w:t>
+            </w:r>
+            <w:r>
+              <w:rPr>
+                <w:rFonts w:ascii="Times" w:hAnsi="Times" w:cs="Times"/>
+                <w:sz w:val="18"/>
+                <w:szCs w:val="18"/>
+                <w:u w:val="single"/>
+              </w:rPr>
+              <w:t>If the App User</w:t>
+            </w:r>
+            <w:r>
+              <w:rPr>
+                <w:rFonts w:ascii="Times" w:hAnsi="Times" w:cs="Times"/>
+                <w:sz w:val="18"/>
+                <w:szCs w:val="18"/>
+                <w:u w:val="single"/>
+              </w:rPr>
+              <w:t xml:space="preserve"> requests for more than three resent of OTP</w:t>
+            </w:r>
+          </w:p>
+          <w:p>
+            <w:pPr>
+              <w:pStyle w:val="ListParagraph"/>
+              <w:numPr>
+                <w:ilvl w:val="0"/>
+                <w:numId w:val="16"/>
+              </w:numPr>
+              <w:rPr>
+                <w:rFonts w:ascii="Times" w:hAnsi="Times" w:cs="Times"/>
+                <w:sz w:val="18"/>
+                <w:szCs w:val="18"/>
+              </w:rPr>
+            </w:pPr>
+            <w:r>
+              <w:rPr>
+                <w:rFonts w:ascii="Times" w:hAnsi="Times" w:cs="Times"/>
+                <w:sz w:val="18"/>
+                <w:szCs w:val="18"/>
+              </w:rPr>
+              <w:lastRenderedPageBreak/>
+              <w:t>T</w:t>
+            </w:r>
+            <w:r>
+              <w:rPr>
+                <w:rFonts w:ascii="Times" w:hAnsi="Times" w:cs="Times"/>
+                <w:sz w:val="18"/>
+                <w:szCs w:val="18"/>
+              </w:rPr>
+              <w:t>he website returns to (A) Step 3.</w:t>
+            </w:r>
+          </w:p>
+          <w:p>
+            <w:pPr>
+              <w:pStyle w:val="ListParagraph"/>
+              <w:numPr>
+                <w:ilvl w:val="0"/>
+                <w:numId w:val="16"/>
+              </w:numPr>
+              <w:rPr>
+                <w:rFonts w:ascii="Times" w:hAnsi="Times" w:cs="Times"/>
+                <w:sz w:val="18"/>
+                <w:szCs w:val="18"/>
+              </w:rPr>
+            </w:pPr>
+            <w:r>
+              <w:rPr>
+                <w:rFonts w:ascii="Times" w:hAnsi="Times" w:cs="Times"/>
+                <w:sz w:val="18"/>
+                <w:szCs w:val="18"/>
+              </w:rPr>
+              <w:t>The registration page further displays the message “Please try again with a different email.”</w:t>
+            </w:r>
+          </w:p>
+          <w:p>
+            <w:pPr>
+              <w:rPr>
+                <w:rFonts w:ascii="Times" w:hAnsi="Times" w:cs="Times"/>
+                <w:sz w:val="18"/>
+                <w:szCs w:val="18"/>
+              </w:rPr>
+            </w:pPr>
+            <w:r>
+              <w:rPr>
+                <w:rFonts w:ascii="Times" w:hAnsi="Times" w:cs="Times"/>
+                <w:sz w:val="18"/>
+                <w:szCs w:val="18"/>
+                <w:u w:val="single"/>
+              </w:rPr>
+              <w:t>EX-</w:t>
+            </w:r>
+            <w:r>
+              <w:rPr>
+                <w:rFonts w:ascii="Times" w:hAnsi="Times" w:cs="Times"/>
+                <w:sz w:val="18"/>
+                <w:szCs w:val="18"/>
+                <w:u w:val="single"/>
+              </w:rPr>
+              <w:t>B</w:t>
+            </w:r>
+            <w:r>
+              <w:rPr>
+                <w:rFonts w:ascii="Times" w:hAnsi="Times" w:cs="Times"/>
+                <w:sz w:val="18"/>
+                <w:szCs w:val="18"/>
+                <w:u w:val="single"/>
+              </w:rPr>
+              <w:t xml:space="preserve">1: </w:t>
+            </w:r>
+            <w:r>
+              <w:rPr>
+                <w:rFonts w:ascii="Times" w:hAnsi="Times" w:cs="Times"/>
+                <w:sz w:val="18"/>
+                <w:szCs w:val="18"/>
+                <w:u w:val="single"/>
+              </w:rPr>
+              <w:t>If the App User</w:t>
+            </w:r>
+            <w:r>
+              <w:rPr>
+                <w:rFonts w:ascii="Times" w:hAnsi="Times" w:cs="Times"/>
+                <w:sz w:val="18"/>
+                <w:szCs w:val="18"/>
+                <w:u w:val="single"/>
+              </w:rPr>
+              <w:t xml:space="preserve"> </w:t>
+            </w:r>
+            <w:r>
+              <w:rPr>
+                <w:rFonts w:ascii="Times" w:hAnsi="Times" w:cs="Times"/>
+                <w:sz w:val="18"/>
+                <w:szCs w:val="18"/>
+                <w:u w:val="single"/>
+              </w:rPr>
+              <w:t>inputs incorrect username or password for more than five times</w:t>
+            </w:r>
+          </w:p>
+          <w:p>
+            <w:pPr>
+              <w:pStyle w:val="ListParagraph"/>
+              <w:numPr>
+                <w:ilvl w:val="0"/>
+                <w:numId w:val="17"/>
+              </w:numPr>
+              <w:rPr>
+                <w:rFonts w:ascii="Times" w:hAnsi="Times" w:cs="Times"/>
+                <w:sz w:val="18"/>
+                <w:szCs w:val="18"/>
+              </w:rPr>
+            </w:pPr>
+            <w:r>
+              <w:rPr>
+                <w:rFonts w:ascii="Times" w:hAnsi="Times" w:cs="Times"/>
+                <w:sz w:val="18"/>
+                <w:szCs w:val="18"/>
+              </w:rPr>
+              <w:t>The website returns to (B) Step 2 and displays the login page again.</w:t>
+            </w:r>
+          </w:p>
+          <w:p>
+            <w:pPr>
+              <w:pStyle w:val="ListParagraph"/>
+              <w:numPr>
+                <w:ilvl w:val="0"/>
+                <w:numId w:val="17"/>
+              </w:numPr>
+              <w:rPr>
+                <w:rFonts w:ascii="Times" w:hAnsi="Times" w:cs="Times"/>
+                <w:sz w:val="18"/>
+                <w:szCs w:val="18"/>
+              </w:rPr>
+            </w:pPr>
+            <w:r>
+              <w:rPr>
+                <w:rFonts w:ascii="Times" w:hAnsi="Times" w:cs="Times"/>
+                <w:sz w:val="18"/>
+                <w:szCs w:val="18"/>
+              </w:rPr>
+              <w:t>The login page further displays the message “</w:t>
+            </w:r>
+            <w:r>
+              <w:rPr>
+                <w:rFonts w:ascii="Times" w:hAnsi="Times" w:cs="Times"/>
+                <w:sz w:val="18"/>
+                <w:szCs w:val="18"/>
+              </w:rPr>
+              <w:t>Account suspended! Please login again after 15 minutes.”</w:t>
+            </w:r>
+          </w:p>
+        </w:tc>
+      </w:tr>
+      <w:tr>
+        <w:tc>
+          <w:tcPr>
+            <w:tcW w:w="2628" w:type="dxa"/>
+            <w:tcBorders>
+              <w:top w:val="single" w:sz="6" w:space="0" w:color="auto"/>
+              <w:left w:val="single" w:sz="12" w:space="0" w:color="auto"/>
+              <w:bottom w:val="single" w:sz="6" w:space="0" w:color="auto"/>
+              <w:right w:val="single" w:sz="6" w:space="0" w:color="auto"/>
+            </w:tcBorders>
+            <w:hideMark/>
+          </w:tcPr>
+          <w:p>
+            <w:pPr>
+              <w:jc w:val="right"/>
+              <w:rPr>
+                <w:rFonts w:ascii="Times" w:hAnsi="Times" w:cs="Times"/>
+                <w:b/>
+                <w:bCs/>
+                <w:sz w:val="18"/>
+                <w:szCs w:val="18"/>
+              </w:rPr>
+            </w:pPr>
+            <w:r>
+              <w:rPr>
+                <w:rFonts w:ascii="Times" w:hAnsi="Times" w:cs="Times"/>
+                <w:b/>
+                <w:bCs/>
+                <w:sz w:val="18"/>
+                <w:szCs w:val="18"/>
+              </w:rPr>
+              <w:lastRenderedPageBreak/>
+              <w:t>Includes:</w:t>
+            </w:r>
+          </w:p>
+        </w:tc>
+        <w:tc>
+          <w:tcPr>
+            <w:tcW w:w="6228" w:type="dxa"/>
+            <w:tcBorders>
+              <w:top w:val="single" w:sz="6" w:space="0" w:color="auto"/>
+              <w:left w:val="single" w:sz="6" w:space="0" w:color="auto"/>
+              <w:bottom w:val="single" w:sz="6" w:space="0" w:color="auto"/>
+              <w:right w:val="single" w:sz="12" w:space="0" w:color="auto"/>
+            </w:tcBorders>
+          </w:tcPr>
+          <w:p>
+            <w:pPr>
+              <w:rPr>
+                <w:rFonts w:ascii="Times" w:hAnsi="Times" w:cs="Times"/>
+                <w:sz w:val="18"/>
+                <w:szCs w:val="18"/>
+              </w:rPr>
+            </w:pPr>
+          </w:p>
+        </w:tc>
+      </w:tr>
+      <w:tr>
+        <w:tc>
+          <w:tcPr>
+            <w:tcW w:w="2628" w:type="dxa"/>
+            <w:tcBorders>
+              <w:top w:val="single" w:sz="6" w:space="0" w:color="auto"/>
+              <w:left w:val="single" w:sz="12" w:space="0" w:color="auto"/>
+              <w:bottom w:val="single" w:sz="6" w:space="0" w:color="auto"/>
+              <w:right w:val="single" w:sz="6" w:space="0" w:color="auto"/>
+            </w:tcBorders>
+            <w:hideMark/>
+          </w:tcPr>
+          <w:p>
+            <w:pPr>
+              <w:jc w:val="right"/>
+              <w:rPr>
+                <w:rFonts w:ascii="Times" w:hAnsi="Times" w:cs="Times"/>
+                <w:b/>
+                <w:bCs/>
+                <w:sz w:val="18"/>
+                <w:szCs w:val="18"/>
+              </w:rPr>
+            </w:pPr>
+            <w:r>
+              <w:rPr>
+                <w:rFonts w:ascii="Times" w:hAnsi="Times" w:cs="Times"/>
+                <w:b/>
+                <w:bCs/>
+                <w:sz w:val="18"/>
+                <w:szCs w:val="18"/>
+              </w:rPr>
+              <w:t>Special Requirements:</w:t>
+            </w:r>
+          </w:p>
+        </w:tc>
+        <w:tc>
+          <w:tcPr>
+            <w:tcW w:w="6228" w:type="dxa"/>
+            <w:tcBorders>
+              <w:top w:val="single" w:sz="6" w:space="0" w:color="auto"/>
+              <w:left w:val="single" w:sz="6" w:space="0" w:color="auto"/>
+              <w:bottom w:val="single" w:sz="6" w:space="0" w:color="auto"/>
+              <w:right w:val="single" w:sz="12" w:space="0" w:color="auto"/>
+            </w:tcBorders>
+          </w:tcPr>
+          <w:p>
+            <w:pPr>
+              <w:rPr>
+                <w:rFonts w:ascii="Times" w:hAnsi="Times" w:cs="Times"/>
+                <w:sz w:val="18"/>
+                <w:szCs w:val="18"/>
+              </w:rPr>
+            </w:pPr>
+          </w:p>
+        </w:tc>
+      </w:tr>
+      <w:tr>
+        <w:tc>
+          <w:tcPr>
+            <w:tcW w:w="2628" w:type="dxa"/>
+            <w:tcBorders>
+              <w:top w:val="single" w:sz="6" w:space="0" w:color="auto"/>
+              <w:left w:val="single" w:sz="12" w:space="0" w:color="auto"/>
+              <w:bottom w:val="single" w:sz="6" w:space="0" w:color="auto"/>
+              <w:right w:val="single" w:sz="6" w:space="0" w:color="auto"/>
+            </w:tcBorders>
+            <w:hideMark/>
+          </w:tcPr>
+          <w:p>
+            <w:pPr>
+              <w:jc w:val="right"/>
+              <w:rPr>
+                <w:rFonts w:ascii="Times" w:hAnsi="Times" w:cs="Times"/>
+                <w:b/>
+                <w:bCs/>
+                <w:sz w:val="18"/>
+                <w:szCs w:val="18"/>
+              </w:rPr>
+            </w:pPr>
+            <w:r>
+              <w:rPr>
+                <w:rFonts w:ascii="Times" w:hAnsi="Times" w:cs="Times"/>
+                <w:b/>
+                <w:bCs/>
+                <w:sz w:val="18"/>
+                <w:szCs w:val="18"/>
+              </w:rPr>
+              <w:t>Assumptions:</w:t>
+            </w:r>
+          </w:p>
+        </w:tc>
+        <w:tc>
+          <w:tcPr>
+            <w:tcW w:w="6228" w:type="dxa"/>
+            <w:tcBorders>
+              <w:top w:val="single" w:sz="6" w:space="0" w:color="auto"/>
+              <w:left w:val="single" w:sz="6" w:space="0" w:color="auto"/>
+              <w:bottom w:val="single" w:sz="6" w:space="0" w:color="auto"/>
+              <w:right w:val="single" w:sz="12" w:space="0" w:color="auto"/>
+            </w:tcBorders>
+          </w:tcPr>
+          <w:p>
+            <w:pPr>
+              <w:rPr>
+                <w:rFonts w:ascii="Times" w:hAnsi="Times" w:cs="Times"/>
+                <w:sz w:val="18"/>
+                <w:szCs w:val="18"/>
+              </w:rPr>
+            </w:pPr>
+          </w:p>
+        </w:tc>
+      </w:tr>
+      <w:tr>
+        <w:tc>
+          <w:tcPr>
+            <w:tcW w:w="2628" w:type="dxa"/>
+            <w:tcBorders>
+              <w:top w:val="single" w:sz="6" w:space="0" w:color="auto"/>
+              <w:left w:val="single" w:sz="12" w:space="0" w:color="auto"/>
+              <w:bottom w:val="single" w:sz="12" w:space="0" w:color="auto"/>
+              <w:right w:val="single" w:sz="6" w:space="0" w:color="auto"/>
+            </w:tcBorders>
+            <w:hideMark/>
+          </w:tcPr>
+          <w:p>
+            <w:pPr>
+              <w:jc w:val="right"/>
+              <w:rPr>
+                <w:rFonts w:ascii="Times" w:hAnsi="Times" w:cs="Times"/>
+                <w:b/>
+                <w:bCs/>
+                <w:sz w:val="18"/>
+                <w:szCs w:val="18"/>
+              </w:rPr>
+            </w:pPr>
+            <w:r>
+              <w:rPr>
+                <w:rFonts w:ascii="Times" w:hAnsi="Times" w:cs="Times"/>
+                <w:b/>
+                <w:bCs/>
+                <w:sz w:val="18"/>
+                <w:szCs w:val="18"/>
+              </w:rPr>
+              <w:t>Notes and Issues:</w:t>
+            </w:r>
+          </w:p>
+        </w:tc>
+        <w:tc>
+          <w:tcPr>
+            <w:tcW w:w="6228" w:type="dxa"/>
+            <w:tcBorders>
+              <w:top w:val="single" w:sz="6" w:space="0" w:color="auto"/>
+              <w:left w:val="single" w:sz="6" w:space="0" w:color="auto"/>
+              <w:bottom w:val="single" w:sz="12" w:space="0" w:color="auto"/>
+              <w:right w:val="single" w:sz="12" w:space="0" w:color="auto"/>
+            </w:tcBorders>
+          </w:tcPr>
+          <w:p>
+            <w:pPr>
+              <w:rPr>
+                <w:rFonts w:ascii="Times" w:hAnsi="Times" w:cs="Times"/>
+                <w:sz w:val="18"/>
+                <w:szCs w:val="18"/>
+              </w:rPr>
+            </w:pPr>
+          </w:p>
+        </w:tc>
+      </w:tr>
+    </w:tbl>
     <w:p>
       <w:pPr>
         <w:rPr>
@@ -3281,8 +5894,8 @@
       </w:pPr>
     </w:p>
     <w:sectPr>
-      <w:headerReference w:type="default" r:id="rId9"/>
-      <w:footerReference w:type="default" r:id="rId10"/>
+      <w:headerReference w:type="default" r:id="rId10"/>
+      <w:footerReference w:type="default" r:id="rId11"/>
       <w:pgSz w:w="11906" w:h="16838"/>
       <w:pgMar w:top="1440" w:right="1440" w:bottom="1440" w:left="1440" w:header="708" w:footer="708" w:gutter="0"/>
       <w:cols w:space="708"/>
@@ -3457,6 +6070,448 @@
 <file path=word/numbering.xml><?xml version="1.0" encoding="utf-8"?>
 <w:numbering xmlns:wpc="http://schemas.microsoft.com/office/word/2010/wordprocessingCanvas" xmlns:cx="http://schemas.microsoft.com/office/drawing/2014/chartex" xmlns:cx1="http://schemas.microsoft.com/office/drawing/2015/9/8/chartex" xmlns:cx2="http://schemas.microsoft.com/office/drawing/2015/10/21/chartex" xmlns:cx3="http://schemas.microsoft.com/office/drawing/2016/5/9/chartex" xmlns:cx4="http://schemas.microsoft.com/office/drawing/2016/5/10/chartex" xmlns:cx5="http://schemas.microsoft.com/office/drawing/2016/5/11/chartex" xmlns:cx6="http://schemas.microsoft.com/office/drawing/2016/5/12/chartex" xmlns:cx7="http://schemas.microsoft.com/office/drawing/2016/5/13/chartex" xmlns:cx8="http://schemas.microsoft.com/office/drawing/2016/5/14/chartex" xmlns:mc="http://schemas.openxmlformats.org/markup-compatibility/2006" xmlns:aink="http://schemas.microsoft.com/office/drawing/2016/ink" xmlns:am3d="http://schemas.microsoft.com/office/drawing/2017/model3d" xmlns:o="urn:schemas-microsoft-com:office:office" xmlns:oel="http://schemas.microsoft.com/office/2019/extlst" xmlns:r="http://schemas.openxmlformats.org/officeDocument/2006/relationships" xmlns:m="http://schemas.openxmlformats.org/officeDocument/2006/math" xmlns:v="urn:schemas-microsoft-com:vml" xmlns:wp14="http://schemas.microsoft.com/office/word/2010/wordprocessingDrawing" xmlns:wp="http://schemas.openxmlformats.org/drawingml/2006/wordprocessingDrawing" xmlns:w10="urn:schemas-microsoft-com:office:word" xmlns:w="http://schemas.openxmlformats.org/wordprocessingml/2006/main" xmlns:w14="http://schemas.microsoft.com/office/word/2010/wordml" xmlns:w15="http://schemas.microsoft.com/office/word/2012/wordml" xmlns:w16cex="http://schemas.microsoft.com/office/word/2018/wordml/cex" xmlns:w16cid="http://schemas.microsoft.com/office/word/2016/wordml/cid" xmlns:w16="http://schemas.microsoft.com/office/word/2018/wordml" xmlns:w16sdtdh="http://schemas.microsoft.com/office/word/2020/wordml/sdtdatahash" xmlns:w16se="http://schemas.microsoft.com/office/word/2015/wordml/symex" xmlns:wpg="http://schemas.microsoft.com/office/word/2010/wordprocessingGroup" xmlns:wpi="http://schemas.microsoft.com/office/word/2010/wordprocessingInk" xmlns:wne="http://schemas.microsoft.com/office/word/2006/wordml" xmlns:wps="http://schemas.microsoft.com/office/word/2010/wordprocessingShape" mc:Ignorable="w14 w15 w16se w16cid w16 w16cex w16sdtdh wp14">
   <w:abstractNum w:abstractNumId="0" w15:restartNumberingAfterBreak="0">
+    <w:nsid w:val="144C5C1B"/>
+    <w:multiLevelType w:val="hybridMultilevel"/>
+    <w:tmpl w:val="6D086B80"/>
+    <w:lvl w:ilvl="0" w:tplc="4809000F">
+      <w:start w:val="1"/>
+      <w:numFmt w:val="decimal"/>
+      <w:lvlText w:val="%1."/>
+      <w:lvlJc w:val="left"/>
+      <w:pPr>
+        <w:ind w:left="720" w:hanging="360"/>
+      </w:pPr>
+    </w:lvl>
+    <w:lvl w:ilvl="1" w:tplc="48090019" w:tentative="1">
+      <w:start w:val="1"/>
+      <w:numFmt w:val="lowerLetter"/>
+      <w:lvlText w:val="%2."/>
+      <w:lvlJc w:val="left"/>
+      <w:pPr>
+        <w:ind w:left="1440" w:hanging="360"/>
+      </w:pPr>
+    </w:lvl>
+    <w:lvl w:ilvl="2" w:tplc="4809001B" w:tentative="1">
+      <w:start w:val="1"/>
+      <w:numFmt w:val="lowerRoman"/>
+      <w:lvlText w:val="%3."/>
+      <w:lvlJc w:val="right"/>
+      <w:pPr>
+        <w:ind w:left="2160" w:hanging="180"/>
+      </w:pPr>
+    </w:lvl>
+    <w:lvl w:ilvl="3" w:tplc="4809000F" w:tentative="1">
+      <w:start w:val="1"/>
+      <w:numFmt w:val="decimal"/>
+      <w:lvlText w:val="%4."/>
+      <w:lvlJc w:val="left"/>
+      <w:pPr>
+        <w:ind w:left="2880" w:hanging="360"/>
+      </w:pPr>
+    </w:lvl>
+    <w:lvl w:ilvl="4" w:tplc="48090019" w:tentative="1">
+      <w:start w:val="1"/>
+      <w:numFmt w:val="lowerLetter"/>
+      <w:lvlText w:val="%5."/>
+      <w:lvlJc w:val="left"/>
+      <w:pPr>
+        <w:ind w:left="3600" w:hanging="360"/>
+      </w:pPr>
+    </w:lvl>
+    <w:lvl w:ilvl="5" w:tplc="4809001B" w:tentative="1">
+      <w:start w:val="1"/>
+      <w:numFmt w:val="lowerRoman"/>
+      <w:lvlText w:val="%6."/>
+      <w:lvlJc w:val="right"/>
+      <w:pPr>
+        <w:ind w:left="4320" w:hanging="180"/>
+      </w:pPr>
+    </w:lvl>
+    <w:lvl w:ilvl="6" w:tplc="4809000F" w:tentative="1">
+      <w:start w:val="1"/>
+      <w:numFmt w:val="decimal"/>
+      <w:lvlText w:val="%7."/>
+      <w:lvlJc w:val="left"/>
+      <w:pPr>
+        <w:ind w:left="5040" w:hanging="360"/>
+      </w:pPr>
+    </w:lvl>
+    <w:lvl w:ilvl="7" w:tplc="48090019" w:tentative="1">
+      <w:start w:val="1"/>
+      <w:numFmt w:val="lowerLetter"/>
+      <w:lvlText w:val="%8."/>
+      <w:lvlJc w:val="left"/>
+      <w:pPr>
+        <w:ind w:left="5760" w:hanging="360"/>
+      </w:pPr>
+    </w:lvl>
+    <w:lvl w:ilvl="8" w:tplc="4809001B" w:tentative="1">
+      <w:start w:val="1"/>
+      <w:numFmt w:val="lowerRoman"/>
+      <w:lvlText w:val="%9."/>
+      <w:lvlJc w:val="right"/>
+      <w:pPr>
+        <w:ind w:left="6480" w:hanging="180"/>
+      </w:pPr>
+    </w:lvl>
+  </w:abstractNum>
+  <w:abstractNum w:abstractNumId="1" w15:restartNumberingAfterBreak="0">
+    <w:nsid w:val="170A022D"/>
+    <w:multiLevelType w:val="hybridMultilevel"/>
+    <w:tmpl w:val="FE3028B0"/>
+    <w:lvl w:ilvl="0" w:tplc="75B89614">
+      <w:start w:val="1"/>
+      <w:numFmt w:val="decimal"/>
+      <w:lvlText w:val="%1."/>
+      <w:lvlJc w:val="left"/>
+      <w:pPr>
+        <w:ind w:left="720" w:hanging="360"/>
+      </w:pPr>
+      <w:rPr>
+        <w:rFonts w:hint="default"/>
+      </w:rPr>
+    </w:lvl>
+    <w:lvl w:ilvl="1" w:tplc="48090019" w:tentative="1">
+      <w:start w:val="1"/>
+      <w:numFmt w:val="lowerLetter"/>
+      <w:lvlText w:val="%2."/>
+      <w:lvlJc w:val="left"/>
+      <w:pPr>
+        <w:ind w:left="1440" w:hanging="360"/>
+      </w:pPr>
+    </w:lvl>
+    <w:lvl w:ilvl="2" w:tplc="4809001B" w:tentative="1">
+      <w:start w:val="1"/>
+      <w:numFmt w:val="lowerRoman"/>
+      <w:lvlText w:val="%3."/>
+      <w:lvlJc w:val="right"/>
+      <w:pPr>
+        <w:ind w:left="2160" w:hanging="180"/>
+      </w:pPr>
+    </w:lvl>
+    <w:lvl w:ilvl="3" w:tplc="4809000F" w:tentative="1">
+      <w:start w:val="1"/>
+      <w:numFmt w:val="decimal"/>
+      <w:lvlText w:val="%4."/>
+      <w:lvlJc w:val="left"/>
+      <w:pPr>
+        <w:ind w:left="2880" w:hanging="360"/>
+      </w:pPr>
+    </w:lvl>
+    <w:lvl w:ilvl="4" w:tplc="48090019" w:tentative="1">
+      <w:start w:val="1"/>
+      <w:numFmt w:val="lowerLetter"/>
+      <w:lvlText w:val="%5."/>
+      <w:lvlJc w:val="left"/>
+      <w:pPr>
+        <w:ind w:left="3600" w:hanging="360"/>
+      </w:pPr>
+    </w:lvl>
+    <w:lvl w:ilvl="5" w:tplc="4809001B" w:tentative="1">
+      <w:start w:val="1"/>
+      <w:numFmt w:val="lowerRoman"/>
+      <w:lvlText w:val="%6."/>
+      <w:lvlJc w:val="right"/>
+      <w:pPr>
+        <w:ind w:left="4320" w:hanging="180"/>
+      </w:pPr>
+    </w:lvl>
+    <w:lvl w:ilvl="6" w:tplc="4809000F" w:tentative="1">
+      <w:start w:val="1"/>
+      <w:numFmt w:val="decimal"/>
+      <w:lvlText w:val="%7."/>
+      <w:lvlJc w:val="left"/>
+      <w:pPr>
+        <w:ind w:left="5040" w:hanging="360"/>
+      </w:pPr>
+    </w:lvl>
+    <w:lvl w:ilvl="7" w:tplc="48090019" w:tentative="1">
+      <w:start w:val="1"/>
+      <w:numFmt w:val="lowerLetter"/>
+      <w:lvlText w:val="%8."/>
+      <w:lvlJc w:val="left"/>
+      <w:pPr>
+        <w:ind w:left="5760" w:hanging="360"/>
+      </w:pPr>
+    </w:lvl>
+    <w:lvl w:ilvl="8" w:tplc="4809001B" w:tentative="1">
+      <w:start w:val="1"/>
+      <w:numFmt w:val="lowerRoman"/>
+      <w:lvlText w:val="%9."/>
+      <w:lvlJc w:val="right"/>
+      <w:pPr>
+        <w:ind w:left="6480" w:hanging="180"/>
+      </w:pPr>
+    </w:lvl>
+  </w:abstractNum>
+  <w:abstractNum w:abstractNumId="2" w15:restartNumberingAfterBreak="0">
+    <w:nsid w:val="28EA5253"/>
+    <w:multiLevelType w:val="hybridMultilevel"/>
+    <w:tmpl w:val="F690A326"/>
+    <w:lvl w:ilvl="0" w:tplc="7A12A8C4">
+      <w:start w:val="1"/>
+      <w:numFmt w:val="decimal"/>
+      <w:lvlText w:val="%1."/>
+      <w:lvlJc w:val="left"/>
+      <w:pPr>
+        <w:ind w:left="720" w:hanging="360"/>
+      </w:pPr>
+      <w:rPr>
+        <w:rFonts w:hint="default"/>
+      </w:rPr>
+    </w:lvl>
+    <w:lvl w:ilvl="1" w:tplc="48090019" w:tentative="1">
+      <w:start w:val="1"/>
+      <w:numFmt w:val="lowerLetter"/>
+      <w:lvlText w:val="%2."/>
+      <w:lvlJc w:val="left"/>
+      <w:pPr>
+        <w:ind w:left="1440" w:hanging="360"/>
+      </w:pPr>
+    </w:lvl>
+    <w:lvl w:ilvl="2" w:tplc="4809001B" w:tentative="1">
+      <w:start w:val="1"/>
+      <w:numFmt w:val="lowerRoman"/>
+      <w:lvlText w:val="%3."/>
+      <w:lvlJc w:val="right"/>
+      <w:pPr>
+        <w:ind w:left="2160" w:hanging="180"/>
+      </w:pPr>
+    </w:lvl>
+    <w:lvl w:ilvl="3" w:tplc="4809000F" w:tentative="1">
+      <w:start w:val="1"/>
+      <w:numFmt w:val="decimal"/>
+      <w:lvlText w:val="%4."/>
+      <w:lvlJc w:val="left"/>
+      <w:pPr>
+        <w:ind w:left="2880" w:hanging="360"/>
+      </w:pPr>
+    </w:lvl>
+    <w:lvl w:ilvl="4" w:tplc="48090019" w:tentative="1">
+      <w:start w:val="1"/>
+      <w:numFmt w:val="lowerLetter"/>
+      <w:lvlText w:val="%5."/>
+      <w:lvlJc w:val="left"/>
+      <w:pPr>
+        <w:ind w:left="3600" w:hanging="360"/>
+      </w:pPr>
+    </w:lvl>
+    <w:lvl w:ilvl="5" w:tplc="4809001B" w:tentative="1">
+      <w:start w:val="1"/>
+      <w:numFmt w:val="lowerRoman"/>
+      <w:lvlText w:val="%6."/>
+      <w:lvlJc w:val="right"/>
+      <w:pPr>
+        <w:ind w:left="4320" w:hanging="180"/>
+      </w:pPr>
+    </w:lvl>
+    <w:lvl w:ilvl="6" w:tplc="4809000F" w:tentative="1">
+      <w:start w:val="1"/>
+      <w:numFmt w:val="decimal"/>
+      <w:lvlText w:val="%7."/>
+      <w:lvlJc w:val="left"/>
+      <w:pPr>
+        <w:ind w:left="5040" w:hanging="360"/>
+      </w:pPr>
+    </w:lvl>
+    <w:lvl w:ilvl="7" w:tplc="48090019" w:tentative="1">
+      <w:start w:val="1"/>
+      <w:numFmt w:val="lowerLetter"/>
+      <w:lvlText w:val="%8."/>
+      <w:lvlJc w:val="left"/>
+      <w:pPr>
+        <w:ind w:left="5760" w:hanging="360"/>
+      </w:pPr>
+    </w:lvl>
+    <w:lvl w:ilvl="8" w:tplc="4809001B" w:tentative="1">
+      <w:start w:val="1"/>
+      <w:numFmt w:val="lowerRoman"/>
+      <w:lvlText w:val="%9."/>
+      <w:lvlJc w:val="right"/>
+      <w:pPr>
+        <w:ind w:left="6480" w:hanging="180"/>
+      </w:pPr>
+    </w:lvl>
+  </w:abstractNum>
+  <w:abstractNum w:abstractNumId="3" w15:restartNumberingAfterBreak="0">
+    <w:nsid w:val="2E2D4128"/>
+    <w:multiLevelType w:val="hybridMultilevel"/>
+    <w:tmpl w:val="6040EA66"/>
+    <w:lvl w:ilvl="0" w:tplc="06A8ACFA">
+      <w:start w:val="1"/>
+      <w:numFmt w:val="upperLetter"/>
+      <w:lvlText w:val="(%1)"/>
+      <w:lvlJc w:val="left"/>
+      <w:pPr>
+        <w:ind w:left="360" w:hanging="360"/>
+      </w:pPr>
+      <w:rPr>
+        <w:rFonts w:hint="default"/>
+      </w:rPr>
+    </w:lvl>
+    <w:lvl w:ilvl="1" w:tplc="48090019" w:tentative="1">
+      <w:start w:val="1"/>
+      <w:numFmt w:val="lowerLetter"/>
+      <w:lvlText w:val="%2."/>
+      <w:lvlJc w:val="left"/>
+      <w:pPr>
+        <w:ind w:left="1080" w:hanging="360"/>
+      </w:pPr>
+    </w:lvl>
+    <w:lvl w:ilvl="2" w:tplc="4809001B" w:tentative="1">
+      <w:start w:val="1"/>
+      <w:numFmt w:val="lowerRoman"/>
+      <w:lvlText w:val="%3."/>
+      <w:lvlJc w:val="right"/>
+      <w:pPr>
+        <w:ind w:left="1800" w:hanging="180"/>
+      </w:pPr>
+    </w:lvl>
+    <w:lvl w:ilvl="3" w:tplc="4809000F" w:tentative="1">
+      <w:start w:val="1"/>
+      <w:numFmt w:val="decimal"/>
+      <w:lvlText w:val="%4."/>
+      <w:lvlJc w:val="left"/>
+      <w:pPr>
+        <w:ind w:left="2520" w:hanging="360"/>
+      </w:pPr>
+    </w:lvl>
+    <w:lvl w:ilvl="4" w:tplc="48090019" w:tentative="1">
+      <w:start w:val="1"/>
+      <w:numFmt w:val="lowerLetter"/>
+      <w:lvlText w:val="%5."/>
+      <w:lvlJc w:val="left"/>
+      <w:pPr>
+        <w:ind w:left="3240" w:hanging="360"/>
+      </w:pPr>
+    </w:lvl>
+    <w:lvl w:ilvl="5" w:tplc="4809001B" w:tentative="1">
+      <w:start w:val="1"/>
+      <w:numFmt w:val="lowerRoman"/>
+      <w:lvlText w:val="%6."/>
+      <w:lvlJc w:val="right"/>
+      <w:pPr>
+        <w:ind w:left="3960" w:hanging="180"/>
+      </w:pPr>
+    </w:lvl>
+    <w:lvl w:ilvl="6" w:tplc="4809000F" w:tentative="1">
+      <w:start w:val="1"/>
+      <w:numFmt w:val="decimal"/>
+      <w:lvlText w:val="%7."/>
+      <w:lvlJc w:val="left"/>
+      <w:pPr>
+        <w:ind w:left="4680" w:hanging="360"/>
+      </w:pPr>
+    </w:lvl>
+    <w:lvl w:ilvl="7" w:tplc="48090019" w:tentative="1">
+      <w:start w:val="1"/>
+      <w:numFmt w:val="lowerLetter"/>
+      <w:lvlText w:val="%8."/>
+      <w:lvlJc w:val="left"/>
+      <w:pPr>
+        <w:ind w:left="5400" w:hanging="360"/>
+      </w:pPr>
+    </w:lvl>
+    <w:lvl w:ilvl="8" w:tplc="4809001B" w:tentative="1">
+      <w:start w:val="1"/>
+      <w:numFmt w:val="lowerRoman"/>
+      <w:lvlText w:val="%9."/>
+      <w:lvlJc w:val="right"/>
+      <w:pPr>
+        <w:ind w:left="6120" w:hanging="180"/>
+      </w:pPr>
+    </w:lvl>
+  </w:abstractNum>
+  <w:abstractNum w:abstractNumId="4" w15:restartNumberingAfterBreak="0">
+    <w:nsid w:val="2EDE3158"/>
+    <w:multiLevelType w:val="hybridMultilevel"/>
+    <w:tmpl w:val="4D62350A"/>
+    <w:lvl w:ilvl="0" w:tplc="DB80678E">
+      <w:start w:val="1"/>
+      <w:numFmt w:val="decimal"/>
+      <w:lvlText w:val="%1."/>
+      <w:lvlJc w:val="left"/>
+      <w:pPr>
+        <w:ind w:left="720" w:hanging="360"/>
+      </w:pPr>
+      <w:rPr>
+        <w:rFonts w:hint="default"/>
+      </w:rPr>
+    </w:lvl>
+    <w:lvl w:ilvl="1" w:tplc="48090019" w:tentative="1">
+      <w:start w:val="1"/>
+      <w:numFmt w:val="lowerLetter"/>
+      <w:lvlText w:val="%2."/>
+      <w:lvlJc w:val="left"/>
+      <w:pPr>
+        <w:ind w:left="1440" w:hanging="360"/>
+      </w:pPr>
+    </w:lvl>
+    <w:lvl w:ilvl="2" w:tplc="4809001B" w:tentative="1">
+      <w:start w:val="1"/>
+      <w:numFmt w:val="lowerRoman"/>
+      <w:lvlText w:val="%3."/>
+      <w:lvlJc w:val="right"/>
+      <w:pPr>
+        <w:ind w:left="2160" w:hanging="180"/>
+      </w:pPr>
+    </w:lvl>
+    <w:lvl w:ilvl="3" w:tplc="4809000F" w:tentative="1">
+      <w:start w:val="1"/>
+      <w:numFmt w:val="decimal"/>
+      <w:lvlText w:val="%4."/>
+      <w:lvlJc w:val="left"/>
+      <w:pPr>
+        <w:ind w:left="2880" w:hanging="360"/>
+      </w:pPr>
+    </w:lvl>
+    <w:lvl w:ilvl="4" w:tplc="48090019" w:tentative="1">
+      <w:start w:val="1"/>
+      <w:numFmt w:val="lowerLetter"/>
+      <w:lvlText w:val="%5."/>
+      <w:lvlJc w:val="left"/>
+      <w:pPr>
+        <w:ind w:left="3600" w:hanging="360"/>
+      </w:pPr>
+    </w:lvl>
+    <w:lvl w:ilvl="5" w:tplc="4809001B" w:tentative="1">
+      <w:start w:val="1"/>
+      <w:numFmt w:val="lowerRoman"/>
+      <w:lvlText w:val="%6."/>
+      <w:lvlJc w:val="right"/>
+      <w:pPr>
+        <w:ind w:left="4320" w:hanging="180"/>
+      </w:pPr>
+    </w:lvl>
+    <w:lvl w:ilvl="6" w:tplc="4809000F" w:tentative="1">
+      <w:start w:val="1"/>
+      <w:numFmt w:val="decimal"/>
+      <w:lvlText w:val="%7."/>
+      <w:lvlJc w:val="left"/>
+      <w:pPr>
+        <w:ind w:left="5040" w:hanging="360"/>
+      </w:pPr>
+    </w:lvl>
+    <w:lvl w:ilvl="7" w:tplc="48090019" w:tentative="1">
+      <w:start w:val="1"/>
+      <w:numFmt w:val="lowerLetter"/>
+      <w:lvlText w:val="%8."/>
+      <w:lvlJc w:val="left"/>
+      <w:pPr>
+        <w:ind w:left="5760" w:hanging="360"/>
+      </w:pPr>
+    </w:lvl>
+    <w:lvl w:ilvl="8" w:tplc="4809001B" w:tentative="1">
+      <w:start w:val="1"/>
+      <w:numFmt w:val="lowerRoman"/>
+      <w:lvlText w:val="%9."/>
+      <w:lvlJc w:val="right"/>
+      <w:pPr>
+        <w:ind w:left="6480" w:hanging="180"/>
+      </w:pPr>
+    </w:lvl>
+  </w:abstractNum>
+  <w:abstractNum w:abstractNumId="5" w15:restartNumberingAfterBreak="0">
     <w:nsid w:val="40C57705"/>
     <w:multiLevelType w:val="hybridMultilevel"/>
     <w:tmpl w:val="CD2EE884"/>
@@ -3545,7 +6600,274 @@
       </w:pPr>
     </w:lvl>
   </w:abstractNum>
-  <w:abstractNum w:abstractNumId="1" w15:restartNumberingAfterBreak="0">
+  <w:abstractNum w:abstractNumId="6" w15:restartNumberingAfterBreak="0">
+    <w:nsid w:val="4CCA30C5"/>
+    <w:multiLevelType w:val="hybridMultilevel"/>
+    <w:tmpl w:val="D7AEB658"/>
+    <w:lvl w:ilvl="0" w:tplc="21FC21AA">
+      <w:start w:val="1"/>
+      <w:numFmt w:val="decimal"/>
+      <w:lvlText w:val="%1."/>
+      <w:lvlJc w:val="left"/>
+      <w:pPr>
+        <w:ind w:left="720" w:hanging="360"/>
+      </w:pPr>
+      <w:rPr>
+        <w:rFonts w:hint="default"/>
+      </w:rPr>
+    </w:lvl>
+    <w:lvl w:ilvl="1" w:tplc="48090019" w:tentative="1">
+      <w:start w:val="1"/>
+      <w:numFmt w:val="lowerLetter"/>
+      <w:lvlText w:val="%2."/>
+      <w:lvlJc w:val="left"/>
+      <w:pPr>
+        <w:ind w:left="1440" w:hanging="360"/>
+      </w:pPr>
+    </w:lvl>
+    <w:lvl w:ilvl="2" w:tplc="4809001B" w:tentative="1">
+      <w:start w:val="1"/>
+      <w:numFmt w:val="lowerRoman"/>
+      <w:lvlText w:val="%3."/>
+      <w:lvlJc w:val="right"/>
+      <w:pPr>
+        <w:ind w:left="2160" w:hanging="180"/>
+      </w:pPr>
+    </w:lvl>
+    <w:lvl w:ilvl="3" w:tplc="4809000F" w:tentative="1">
+      <w:start w:val="1"/>
+      <w:numFmt w:val="decimal"/>
+      <w:lvlText w:val="%4."/>
+      <w:lvlJc w:val="left"/>
+      <w:pPr>
+        <w:ind w:left="2880" w:hanging="360"/>
+      </w:pPr>
+    </w:lvl>
+    <w:lvl w:ilvl="4" w:tplc="48090019" w:tentative="1">
+      <w:start w:val="1"/>
+      <w:numFmt w:val="lowerLetter"/>
+      <w:lvlText w:val="%5."/>
+      <w:lvlJc w:val="left"/>
+      <w:pPr>
+        <w:ind w:left="3600" w:hanging="360"/>
+      </w:pPr>
+    </w:lvl>
+    <w:lvl w:ilvl="5" w:tplc="4809001B" w:tentative="1">
+      <w:start w:val="1"/>
+      <w:numFmt w:val="lowerRoman"/>
+      <w:lvlText w:val="%6."/>
+      <w:lvlJc w:val="right"/>
+      <w:pPr>
+        <w:ind w:left="4320" w:hanging="180"/>
+      </w:pPr>
+    </w:lvl>
+    <w:lvl w:ilvl="6" w:tplc="4809000F" w:tentative="1">
+      <w:start w:val="1"/>
+      <w:numFmt w:val="decimal"/>
+      <w:lvlText w:val="%7."/>
+      <w:lvlJc w:val="left"/>
+      <w:pPr>
+        <w:ind w:left="5040" w:hanging="360"/>
+      </w:pPr>
+    </w:lvl>
+    <w:lvl w:ilvl="7" w:tplc="48090019" w:tentative="1">
+      <w:start w:val="1"/>
+      <w:numFmt w:val="lowerLetter"/>
+      <w:lvlText w:val="%8."/>
+      <w:lvlJc w:val="left"/>
+      <w:pPr>
+        <w:ind w:left="5760" w:hanging="360"/>
+      </w:pPr>
+    </w:lvl>
+    <w:lvl w:ilvl="8" w:tplc="4809001B" w:tentative="1">
+      <w:start w:val="1"/>
+      <w:numFmt w:val="lowerRoman"/>
+      <w:lvlText w:val="%9."/>
+      <w:lvlJc w:val="right"/>
+      <w:pPr>
+        <w:ind w:left="6480" w:hanging="180"/>
+      </w:pPr>
+    </w:lvl>
+  </w:abstractNum>
+  <w:abstractNum w:abstractNumId="7" w15:restartNumberingAfterBreak="0">
+    <w:nsid w:val="53E30501"/>
+    <w:multiLevelType w:val="hybridMultilevel"/>
+    <w:tmpl w:val="7BACE05E"/>
+    <w:lvl w:ilvl="0" w:tplc="FFFFFFFF">
+      <w:start w:val="1"/>
+      <w:numFmt w:val="decimal"/>
+      <w:lvlText w:val="%1."/>
+      <w:lvlJc w:val="left"/>
+      <w:pPr>
+        <w:ind w:left="720" w:hanging="360"/>
+      </w:pPr>
+      <w:rPr>
+        <w:rFonts w:hint="default"/>
+      </w:rPr>
+    </w:lvl>
+    <w:lvl w:ilvl="1" w:tplc="48090019" w:tentative="1">
+      <w:start w:val="1"/>
+      <w:numFmt w:val="lowerLetter"/>
+      <w:lvlText w:val="%2."/>
+      <w:lvlJc w:val="left"/>
+      <w:pPr>
+        <w:ind w:left="1440" w:hanging="360"/>
+      </w:pPr>
+    </w:lvl>
+    <w:lvl w:ilvl="2" w:tplc="4809001B" w:tentative="1">
+      <w:start w:val="1"/>
+      <w:numFmt w:val="lowerRoman"/>
+      <w:lvlText w:val="%3."/>
+      <w:lvlJc w:val="right"/>
+      <w:pPr>
+        <w:ind w:left="2160" w:hanging="180"/>
+      </w:pPr>
+    </w:lvl>
+    <w:lvl w:ilvl="3" w:tplc="4809000F" w:tentative="1">
+      <w:start w:val="1"/>
+      <w:numFmt w:val="decimal"/>
+      <w:lvlText w:val="%4."/>
+      <w:lvlJc w:val="left"/>
+      <w:pPr>
+        <w:ind w:left="2880" w:hanging="360"/>
+      </w:pPr>
+    </w:lvl>
+    <w:lvl w:ilvl="4" w:tplc="48090019" w:tentative="1">
+      <w:start w:val="1"/>
+      <w:numFmt w:val="lowerLetter"/>
+      <w:lvlText w:val="%5."/>
+      <w:lvlJc w:val="left"/>
+      <w:pPr>
+        <w:ind w:left="3600" w:hanging="360"/>
+      </w:pPr>
+    </w:lvl>
+    <w:lvl w:ilvl="5" w:tplc="4809001B" w:tentative="1">
+      <w:start w:val="1"/>
+      <w:numFmt w:val="lowerRoman"/>
+      <w:lvlText w:val="%6."/>
+      <w:lvlJc w:val="right"/>
+      <w:pPr>
+        <w:ind w:left="4320" w:hanging="180"/>
+      </w:pPr>
+    </w:lvl>
+    <w:lvl w:ilvl="6" w:tplc="4809000F" w:tentative="1">
+      <w:start w:val="1"/>
+      <w:numFmt w:val="decimal"/>
+      <w:lvlText w:val="%7."/>
+      <w:lvlJc w:val="left"/>
+      <w:pPr>
+        <w:ind w:left="5040" w:hanging="360"/>
+      </w:pPr>
+    </w:lvl>
+    <w:lvl w:ilvl="7" w:tplc="48090019" w:tentative="1">
+      <w:start w:val="1"/>
+      <w:numFmt w:val="lowerLetter"/>
+      <w:lvlText w:val="%8."/>
+      <w:lvlJc w:val="left"/>
+      <w:pPr>
+        <w:ind w:left="5760" w:hanging="360"/>
+      </w:pPr>
+    </w:lvl>
+    <w:lvl w:ilvl="8" w:tplc="4809001B" w:tentative="1">
+      <w:start w:val="1"/>
+      <w:numFmt w:val="lowerRoman"/>
+      <w:lvlText w:val="%9."/>
+      <w:lvlJc w:val="right"/>
+      <w:pPr>
+        <w:ind w:left="6480" w:hanging="180"/>
+      </w:pPr>
+    </w:lvl>
+  </w:abstractNum>
+  <w:abstractNum w:abstractNumId="8" w15:restartNumberingAfterBreak="0">
+    <w:nsid w:val="54DA0323"/>
+    <w:multiLevelType w:val="hybridMultilevel"/>
+    <w:tmpl w:val="154EC12A"/>
+    <w:lvl w:ilvl="0" w:tplc="FFFFFFFF">
+      <w:start w:val="1"/>
+      <w:numFmt w:val="decimal"/>
+      <w:lvlText w:val="%1."/>
+      <w:lvlJc w:val="left"/>
+      <w:pPr>
+        <w:ind w:left="720" w:hanging="360"/>
+      </w:pPr>
+      <w:rPr>
+        <w:rFonts w:hint="default"/>
+      </w:rPr>
+    </w:lvl>
+    <w:lvl w:ilvl="1" w:tplc="FFFFFFFF" w:tentative="1">
+      <w:start w:val="1"/>
+      <w:numFmt w:val="lowerLetter"/>
+      <w:lvlText w:val="%2."/>
+      <w:lvlJc w:val="left"/>
+      <w:pPr>
+        <w:ind w:left="1440" w:hanging="360"/>
+      </w:pPr>
+    </w:lvl>
+    <w:lvl w:ilvl="2" w:tplc="FFFFFFFF" w:tentative="1">
+      <w:start w:val="1"/>
+      <w:numFmt w:val="lowerRoman"/>
+      <w:lvlText w:val="%3."/>
+      <w:lvlJc w:val="right"/>
+      <w:pPr>
+        <w:ind w:left="2160" w:hanging="180"/>
+      </w:pPr>
+    </w:lvl>
+    <w:lvl w:ilvl="3" w:tplc="FFFFFFFF" w:tentative="1">
+      <w:start w:val="1"/>
+      <w:numFmt w:val="decimal"/>
+      <w:lvlText w:val="%4."/>
+      <w:lvlJc w:val="left"/>
+      <w:pPr>
+        <w:ind w:left="2880" w:hanging="360"/>
+      </w:pPr>
+    </w:lvl>
+    <w:lvl w:ilvl="4" w:tplc="FFFFFFFF" w:tentative="1">
+      <w:start w:val="1"/>
+      <w:numFmt w:val="lowerLetter"/>
+      <w:lvlText w:val="%5."/>
+      <w:lvlJc w:val="left"/>
+      <w:pPr>
+        <w:ind w:left="3600" w:hanging="360"/>
+      </w:pPr>
+    </w:lvl>
+    <w:lvl w:ilvl="5" w:tplc="FFFFFFFF" w:tentative="1">
+      <w:start w:val="1"/>
+      <w:numFmt w:val="lowerRoman"/>
+      <w:lvlText w:val="%6."/>
+      <w:lvlJc w:val="right"/>
+      <w:pPr>
+        <w:ind w:left="4320" w:hanging="180"/>
+      </w:pPr>
+    </w:lvl>
+    <w:lvl w:ilvl="6" w:tplc="FFFFFFFF" w:tentative="1">
+      <w:start w:val="1"/>
+      <w:numFmt w:val="decimal"/>
+      <w:lvlText w:val="%7."/>
+      <w:lvlJc w:val="left"/>
+      <w:pPr>
+        <w:ind w:left="5040" w:hanging="360"/>
+      </w:pPr>
+    </w:lvl>
+    <w:lvl w:ilvl="7" w:tplc="FFFFFFFF" w:tentative="1">
+      <w:start w:val="1"/>
+      <w:numFmt w:val="lowerLetter"/>
+      <w:lvlText w:val="%8."/>
+      <w:lvlJc w:val="left"/>
+      <w:pPr>
+        <w:ind w:left="5760" w:hanging="360"/>
+      </w:pPr>
+    </w:lvl>
+    <w:lvl w:ilvl="8" w:tplc="FFFFFFFF" w:tentative="1">
+      <w:start w:val="1"/>
+      <w:numFmt w:val="lowerRoman"/>
+      <w:lvlText w:val="%9."/>
+      <w:lvlJc w:val="right"/>
+      <w:pPr>
+        <w:ind w:left="6480" w:hanging="180"/>
+      </w:pPr>
+    </w:lvl>
+  </w:abstractNum>
+  <w:abstractNum w:abstractNumId="9" w15:restartNumberingAfterBreak="0">
     <w:nsid w:val="5BEC3963"/>
     <w:multiLevelType w:val="multilevel"/>
     <w:tmpl w:val="1D00FADA"/>
@@ -3674,7 +6996,274 @@
       </w:rPr>
     </w:lvl>
   </w:abstractNum>
-  <w:abstractNum w:abstractNumId="2" w15:restartNumberingAfterBreak="0">
+  <w:abstractNum w:abstractNumId="10" w15:restartNumberingAfterBreak="0">
+    <w:nsid w:val="62AD5079"/>
+    <w:multiLevelType w:val="hybridMultilevel"/>
+    <w:tmpl w:val="154EC12A"/>
+    <w:lvl w:ilvl="0" w:tplc="FFFFFFFF">
+      <w:start w:val="1"/>
+      <w:numFmt w:val="decimal"/>
+      <w:lvlText w:val="%1."/>
+      <w:lvlJc w:val="left"/>
+      <w:pPr>
+        <w:ind w:left="720" w:hanging="360"/>
+      </w:pPr>
+      <w:rPr>
+        <w:rFonts w:hint="default"/>
+      </w:rPr>
+    </w:lvl>
+    <w:lvl w:ilvl="1" w:tplc="48090019" w:tentative="1">
+      <w:start w:val="1"/>
+      <w:numFmt w:val="lowerLetter"/>
+      <w:lvlText w:val="%2."/>
+      <w:lvlJc w:val="left"/>
+      <w:pPr>
+        <w:ind w:left="1440" w:hanging="360"/>
+      </w:pPr>
+    </w:lvl>
+    <w:lvl w:ilvl="2" w:tplc="4809001B" w:tentative="1">
+      <w:start w:val="1"/>
+      <w:numFmt w:val="lowerRoman"/>
+      <w:lvlText w:val="%3."/>
+      <w:lvlJc w:val="right"/>
+      <w:pPr>
+        <w:ind w:left="2160" w:hanging="180"/>
+      </w:pPr>
+    </w:lvl>
+    <w:lvl w:ilvl="3" w:tplc="4809000F" w:tentative="1">
+      <w:start w:val="1"/>
+      <w:numFmt w:val="decimal"/>
+      <w:lvlText w:val="%4."/>
+      <w:lvlJc w:val="left"/>
+      <w:pPr>
+        <w:ind w:left="2880" w:hanging="360"/>
+      </w:pPr>
+    </w:lvl>
+    <w:lvl w:ilvl="4" w:tplc="48090019" w:tentative="1">
+      <w:start w:val="1"/>
+      <w:numFmt w:val="lowerLetter"/>
+      <w:lvlText w:val="%5."/>
+      <w:lvlJc w:val="left"/>
+      <w:pPr>
+        <w:ind w:left="3600" w:hanging="360"/>
+      </w:pPr>
+    </w:lvl>
+    <w:lvl w:ilvl="5" w:tplc="4809001B" w:tentative="1">
+      <w:start w:val="1"/>
+      <w:numFmt w:val="lowerRoman"/>
+      <w:lvlText w:val="%6."/>
+      <w:lvlJc w:val="right"/>
+      <w:pPr>
+        <w:ind w:left="4320" w:hanging="180"/>
+      </w:pPr>
+    </w:lvl>
+    <w:lvl w:ilvl="6" w:tplc="4809000F" w:tentative="1">
+      <w:start w:val="1"/>
+      <w:numFmt w:val="decimal"/>
+      <w:lvlText w:val="%7."/>
+      <w:lvlJc w:val="left"/>
+      <w:pPr>
+        <w:ind w:left="5040" w:hanging="360"/>
+      </w:pPr>
+    </w:lvl>
+    <w:lvl w:ilvl="7" w:tplc="48090019" w:tentative="1">
+      <w:start w:val="1"/>
+      <w:numFmt w:val="lowerLetter"/>
+      <w:lvlText w:val="%8."/>
+      <w:lvlJc w:val="left"/>
+      <w:pPr>
+        <w:ind w:left="5760" w:hanging="360"/>
+      </w:pPr>
+    </w:lvl>
+    <w:lvl w:ilvl="8" w:tplc="4809001B" w:tentative="1">
+      <w:start w:val="1"/>
+      <w:numFmt w:val="lowerRoman"/>
+      <w:lvlText w:val="%9."/>
+      <w:lvlJc w:val="right"/>
+      <w:pPr>
+        <w:ind w:left="6480" w:hanging="180"/>
+      </w:pPr>
+    </w:lvl>
+  </w:abstractNum>
+  <w:abstractNum w:abstractNumId="11" w15:restartNumberingAfterBreak="0">
+    <w:nsid w:val="655F333E"/>
+    <w:multiLevelType w:val="hybridMultilevel"/>
+    <w:tmpl w:val="0128BF0C"/>
+    <w:lvl w:ilvl="0" w:tplc="FFFFFFFF">
+      <w:start w:val="1"/>
+      <w:numFmt w:val="decimal"/>
+      <w:lvlText w:val="%1."/>
+      <w:lvlJc w:val="left"/>
+      <w:pPr>
+        <w:ind w:left="720" w:hanging="360"/>
+      </w:pPr>
+      <w:rPr>
+        <w:rFonts w:hint="default"/>
+      </w:rPr>
+    </w:lvl>
+    <w:lvl w:ilvl="1" w:tplc="FFFFFFFF" w:tentative="1">
+      <w:start w:val="1"/>
+      <w:numFmt w:val="lowerLetter"/>
+      <w:lvlText w:val="%2."/>
+      <w:lvlJc w:val="left"/>
+      <w:pPr>
+        <w:ind w:left="1440" w:hanging="360"/>
+      </w:pPr>
+    </w:lvl>
+    <w:lvl w:ilvl="2" w:tplc="FFFFFFFF" w:tentative="1">
+      <w:start w:val="1"/>
+      <w:numFmt w:val="lowerRoman"/>
+      <w:lvlText w:val="%3."/>
+      <w:lvlJc w:val="right"/>
+      <w:pPr>
+        <w:ind w:left="2160" w:hanging="180"/>
+      </w:pPr>
+    </w:lvl>
+    <w:lvl w:ilvl="3" w:tplc="FFFFFFFF" w:tentative="1">
+      <w:start w:val="1"/>
+      <w:numFmt w:val="decimal"/>
+      <w:lvlText w:val="%4."/>
+      <w:lvlJc w:val="left"/>
+      <w:pPr>
+        <w:ind w:left="2880" w:hanging="360"/>
+      </w:pPr>
+    </w:lvl>
+    <w:lvl w:ilvl="4" w:tplc="FFFFFFFF" w:tentative="1">
+      <w:start w:val="1"/>
+      <w:numFmt w:val="lowerLetter"/>
+      <w:lvlText w:val="%5."/>
+      <w:lvlJc w:val="left"/>
+      <w:pPr>
+        <w:ind w:left="3600" w:hanging="360"/>
+      </w:pPr>
+    </w:lvl>
+    <w:lvl w:ilvl="5" w:tplc="FFFFFFFF" w:tentative="1">
+      <w:start w:val="1"/>
+      <w:numFmt w:val="lowerRoman"/>
+      <w:lvlText w:val="%6."/>
+      <w:lvlJc w:val="right"/>
+      <w:pPr>
+        <w:ind w:left="4320" w:hanging="180"/>
+      </w:pPr>
+    </w:lvl>
+    <w:lvl w:ilvl="6" w:tplc="FFFFFFFF" w:tentative="1">
+      <w:start w:val="1"/>
+      <w:numFmt w:val="decimal"/>
+      <w:lvlText w:val="%7."/>
+      <w:lvlJc w:val="left"/>
+      <w:pPr>
+        <w:ind w:left="5040" w:hanging="360"/>
+      </w:pPr>
+    </w:lvl>
+    <w:lvl w:ilvl="7" w:tplc="FFFFFFFF" w:tentative="1">
+      <w:start w:val="1"/>
+      <w:numFmt w:val="lowerLetter"/>
+      <w:lvlText w:val="%8."/>
+      <w:lvlJc w:val="left"/>
+      <w:pPr>
+        <w:ind w:left="5760" w:hanging="360"/>
+      </w:pPr>
+    </w:lvl>
+    <w:lvl w:ilvl="8" w:tplc="FFFFFFFF" w:tentative="1">
+      <w:start w:val="1"/>
+      <w:numFmt w:val="lowerRoman"/>
+      <w:lvlText w:val="%9."/>
+      <w:lvlJc w:val="right"/>
+      <w:pPr>
+        <w:ind w:left="6480" w:hanging="180"/>
+      </w:pPr>
+    </w:lvl>
+  </w:abstractNum>
+  <w:abstractNum w:abstractNumId="12" w15:restartNumberingAfterBreak="0">
+    <w:nsid w:val="67631B86"/>
+    <w:multiLevelType w:val="hybridMultilevel"/>
+    <w:tmpl w:val="CA6E8348"/>
+    <w:lvl w:ilvl="0" w:tplc="BB3C9344">
+      <w:start w:val="1"/>
+      <w:numFmt w:val="decimal"/>
+      <w:lvlText w:val="%1."/>
+      <w:lvlJc w:val="left"/>
+      <w:pPr>
+        <w:ind w:left="720" w:hanging="360"/>
+      </w:pPr>
+      <w:rPr>
+        <w:rFonts w:hint="default"/>
+      </w:rPr>
+    </w:lvl>
+    <w:lvl w:ilvl="1" w:tplc="48090019" w:tentative="1">
+      <w:start w:val="1"/>
+      <w:numFmt w:val="lowerLetter"/>
+      <w:lvlText w:val="%2."/>
+      <w:lvlJc w:val="left"/>
+      <w:pPr>
+        <w:ind w:left="1440" w:hanging="360"/>
+      </w:pPr>
+    </w:lvl>
+    <w:lvl w:ilvl="2" w:tplc="4809001B" w:tentative="1">
+      <w:start w:val="1"/>
+      <w:numFmt w:val="lowerRoman"/>
+      <w:lvlText w:val="%3."/>
+      <w:lvlJc w:val="right"/>
+      <w:pPr>
+        <w:ind w:left="2160" w:hanging="180"/>
+      </w:pPr>
+    </w:lvl>
+    <w:lvl w:ilvl="3" w:tplc="4809000F" w:tentative="1">
+      <w:start w:val="1"/>
+      <w:numFmt w:val="decimal"/>
+      <w:lvlText w:val="%4."/>
+      <w:lvlJc w:val="left"/>
+      <w:pPr>
+        <w:ind w:left="2880" w:hanging="360"/>
+      </w:pPr>
+    </w:lvl>
+    <w:lvl w:ilvl="4" w:tplc="48090019" w:tentative="1">
+      <w:start w:val="1"/>
+      <w:numFmt w:val="lowerLetter"/>
+      <w:lvlText w:val="%5."/>
+      <w:lvlJc w:val="left"/>
+      <w:pPr>
+        <w:ind w:left="3600" w:hanging="360"/>
+      </w:pPr>
+    </w:lvl>
+    <w:lvl w:ilvl="5" w:tplc="4809001B" w:tentative="1">
+      <w:start w:val="1"/>
+      <w:numFmt w:val="lowerRoman"/>
+      <w:lvlText w:val="%6."/>
+      <w:lvlJc w:val="right"/>
+      <w:pPr>
+        <w:ind w:left="4320" w:hanging="180"/>
+      </w:pPr>
+    </w:lvl>
+    <w:lvl w:ilvl="6" w:tplc="4809000F" w:tentative="1">
+      <w:start w:val="1"/>
+      <w:numFmt w:val="decimal"/>
+      <w:lvlText w:val="%7."/>
+      <w:lvlJc w:val="left"/>
+      <w:pPr>
+        <w:ind w:left="5040" w:hanging="360"/>
+      </w:pPr>
+    </w:lvl>
+    <w:lvl w:ilvl="7" w:tplc="48090019" w:tentative="1">
+      <w:start w:val="1"/>
+      <w:numFmt w:val="lowerLetter"/>
+      <w:lvlText w:val="%8."/>
+      <w:lvlJc w:val="left"/>
+      <w:pPr>
+        <w:ind w:left="5760" w:hanging="360"/>
+      </w:pPr>
+    </w:lvl>
+    <w:lvl w:ilvl="8" w:tplc="4809001B" w:tentative="1">
+      <w:start w:val="1"/>
+      <w:numFmt w:val="lowerRoman"/>
+      <w:lvlText w:val="%9."/>
+      <w:lvlJc w:val="right"/>
+      <w:pPr>
+        <w:ind w:left="6480" w:hanging="180"/>
+      </w:pPr>
+    </w:lvl>
+  </w:abstractNum>
+  <w:abstractNum w:abstractNumId="13" w15:restartNumberingAfterBreak="0">
     <w:nsid w:val="68595C76"/>
     <w:multiLevelType w:val="hybridMultilevel"/>
     <w:tmpl w:val="C776A22C"/>
@@ -3787,14 +7376,416 @@
       </w:rPr>
     </w:lvl>
   </w:abstractNum>
+  <w:abstractNum w:abstractNumId="14" w15:restartNumberingAfterBreak="0">
+    <w:nsid w:val="6F420B3E"/>
+    <w:multiLevelType w:val="hybridMultilevel"/>
+    <w:tmpl w:val="2818A278"/>
+    <w:lvl w:ilvl="0" w:tplc="ED602D32">
+      <w:start w:val="1"/>
+      <w:numFmt w:val="decimal"/>
+      <w:lvlText w:val="%1."/>
+      <w:lvlJc w:val="left"/>
+      <w:pPr>
+        <w:ind w:left="720" w:hanging="360"/>
+      </w:pPr>
+      <w:rPr>
+        <w:rFonts w:hint="default"/>
+      </w:rPr>
+    </w:lvl>
+    <w:lvl w:ilvl="1" w:tplc="48090019" w:tentative="1">
+      <w:start w:val="1"/>
+      <w:numFmt w:val="lowerLetter"/>
+      <w:lvlText w:val="%2."/>
+      <w:lvlJc w:val="left"/>
+      <w:pPr>
+        <w:ind w:left="1440" w:hanging="360"/>
+      </w:pPr>
+    </w:lvl>
+    <w:lvl w:ilvl="2" w:tplc="4809001B" w:tentative="1">
+      <w:start w:val="1"/>
+      <w:numFmt w:val="lowerRoman"/>
+      <w:lvlText w:val="%3."/>
+      <w:lvlJc w:val="right"/>
+      <w:pPr>
+        <w:ind w:left="2160" w:hanging="180"/>
+      </w:pPr>
+    </w:lvl>
+    <w:lvl w:ilvl="3" w:tplc="4809000F" w:tentative="1">
+      <w:start w:val="1"/>
+      <w:numFmt w:val="decimal"/>
+      <w:lvlText w:val="%4."/>
+      <w:lvlJc w:val="left"/>
+      <w:pPr>
+        <w:ind w:left="2880" w:hanging="360"/>
+      </w:pPr>
+    </w:lvl>
+    <w:lvl w:ilvl="4" w:tplc="48090019" w:tentative="1">
+      <w:start w:val="1"/>
+      <w:numFmt w:val="lowerLetter"/>
+      <w:lvlText w:val="%5."/>
+      <w:lvlJc w:val="left"/>
+      <w:pPr>
+        <w:ind w:left="3600" w:hanging="360"/>
+      </w:pPr>
+    </w:lvl>
+    <w:lvl w:ilvl="5" w:tplc="4809001B" w:tentative="1">
+      <w:start w:val="1"/>
+      <w:numFmt w:val="lowerRoman"/>
+      <w:lvlText w:val="%6."/>
+      <w:lvlJc w:val="right"/>
+      <w:pPr>
+        <w:ind w:left="4320" w:hanging="180"/>
+      </w:pPr>
+    </w:lvl>
+    <w:lvl w:ilvl="6" w:tplc="4809000F" w:tentative="1">
+      <w:start w:val="1"/>
+      <w:numFmt w:val="decimal"/>
+      <w:lvlText w:val="%7."/>
+      <w:lvlJc w:val="left"/>
+      <w:pPr>
+        <w:ind w:left="5040" w:hanging="360"/>
+      </w:pPr>
+    </w:lvl>
+    <w:lvl w:ilvl="7" w:tplc="48090019" w:tentative="1">
+      <w:start w:val="1"/>
+      <w:numFmt w:val="lowerLetter"/>
+      <w:lvlText w:val="%8."/>
+      <w:lvlJc w:val="left"/>
+      <w:pPr>
+        <w:ind w:left="5760" w:hanging="360"/>
+      </w:pPr>
+    </w:lvl>
+    <w:lvl w:ilvl="8" w:tplc="4809001B" w:tentative="1">
+      <w:start w:val="1"/>
+      <w:numFmt w:val="lowerRoman"/>
+      <w:lvlText w:val="%9."/>
+      <w:lvlJc w:val="right"/>
+      <w:pPr>
+        <w:ind w:left="6480" w:hanging="180"/>
+      </w:pPr>
+    </w:lvl>
+  </w:abstractNum>
+  <w:abstractNum w:abstractNumId="15" w15:restartNumberingAfterBreak="0">
+    <w:nsid w:val="70F776DD"/>
+    <w:multiLevelType w:val="hybridMultilevel"/>
+    <w:tmpl w:val="5BB477C8"/>
+    <w:lvl w:ilvl="0" w:tplc="8E5E1184">
+      <w:start w:val="1"/>
+      <w:numFmt w:val="decimal"/>
+      <w:lvlText w:val="%1."/>
+      <w:lvlJc w:val="left"/>
+      <w:pPr>
+        <w:ind w:left="720" w:hanging="360"/>
+      </w:pPr>
+      <w:rPr>
+        <w:rFonts w:hint="default"/>
+        <w:u w:val="single"/>
+      </w:rPr>
+    </w:lvl>
+    <w:lvl w:ilvl="1" w:tplc="48090019" w:tentative="1">
+      <w:start w:val="1"/>
+      <w:numFmt w:val="lowerLetter"/>
+      <w:lvlText w:val="%2."/>
+      <w:lvlJc w:val="left"/>
+      <w:pPr>
+        <w:ind w:left="1440" w:hanging="360"/>
+      </w:pPr>
+    </w:lvl>
+    <w:lvl w:ilvl="2" w:tplc="4809001B" w:tentative="1">
+      <w:start w:val="1"/>
+      <w:numFmt w:val="lowerRoman"/>
+      <w:lvlText w:val="%3."/>
+      <w:lvlJc w:val="right"/>
+      <w:pPr>
+        <w:ind w:left="2160" w:hanging="180"/>
+      </w:pPr>
+    </w:lvl>
+    <w:lvl w:ilvl="3" w:tplc="4809000F" w:tentative="1">
+      <w:start w:val="1"/>
+      <w:numFmt w:val="decimal"/>
+      <w:lvlText w:val="%4."/>
+      <w:lvlJc w:val="left"/>
+      <w:pPr>
+        <w:ind w:left="2880" w:hanging="360"/>
+      </w:pPr>
+    </w:lvl>
+    <w:lvl w:ilvl="4" w:tplc="48090019" w:tentative="1">
+      <w:start w:val="1"/>
+      <w:numFmt w:val="lowerLetter"/>
+      <w:lvlText w:val="%5."/>
+      <w:lvlJc w:val="left"/>
+      <w:pPr>
+        <w:ind w:left="3600" w:hanging="360"/>
+      </w:pPr>
+    </w:lvl>
+    <w:lvl w:ilvl="5" w:tplc="4809001B" w:tentative="1">
+      <w:start w:val="1"/>
+      <w:numFmt w:val="lowerRoman"/>
+      <w:lvlText w:val="%6."/>
+      <w:lvlJc w:val="right"/>
+      <w:pPr>
+        <w:ind w:left="4320" w:hanging="180"/>
+      </w:pPr>
+    </w:lvl>
+    <w:lvl w:ilvl="6" w:tplc="4809000F" w:tentative="1">
+      <w:start w:val="1"/>
+      <w:numFmt w:val="decimal"/>
+      <w:lvlText w:val="%7."/>
+      <w:lvlJc w:val="left"/>
+      <w:pPr>
+        <w:ind w:left="5040" w:hanging="360"/>
+      </w:pPr>
+    </w:lvl>
+    <w:lvl w:ilvl="7" w:tplc="48090019" w:tentative="1">
+      <w:start w:val="1"/>
+      <w:numFmt w:val="lowerLetter"/>
+      <w:lvlText w:val="%8."/>
+      <w:lvlJc w:val="left"/>
+      <w:pPr>
+        <w:ind w:left="5760" w:hanging="360"/>
+      </w:pPr>
+    </w:lvl>
+    <w:lvl w:ilvl="8" w:tplc="4809001B" w:tentative="1">
+      <w:start w:val="1"/>
+      <w:numFmt w:val="lowerRoman"/>
+      <w:lvlText w:val="%9."/>
+      <w:lvlJc w:val="right"/>
+      <w:pPr>
+        <w:ind w:left="6480" w:hanging="180"/>
+      </w:pPr>
+    </w:lvl>
+  </w:abstractNum>
+  <w:abstractNum w:abstractNumId="16" w15:restartNumberingAfterBreak="0">
+    <w:nsid w:val="75BA3968"/>
+    <w:multiLevelType w:val="hybridMultilevel"/>
+    <w:tmpl w:val="22880282"/>
+    <w:lvl w:ilvl="0" w:tplc="7D3A7E42">
+      <w:start w:val="1"/>
+      <w:numFmt w:val="decimal"/>
+      <w:lvlText w:val="%1."/>
+      <w:lvlJc w:val="left"/>
+      <w:pPr>
+        <w:ind w:left="720" w:hanging="360"/>
+      </w:pPr>
+      <w:rPr>
+        <w:rFonts w:hint="default"/>
+      </w:rPr>
+    </w:lvl>
+    <w:lvl w:ilvl="1" w:tplc="48090019" w:tentative="1">
+      <w:start w:val="1"/>
+      <w:numFmt w:val="lowerLetter"/>
+      <w:lvlText w:val="%2."/>
+      <w:lvlJc w:val="left"/>
+      <w:pPr>
+        <w:ind w:left="1440" w:hanging="360"/>
+      </w:pPr>
+    </w:lvl>
+    <w:lvl w:ilvl="2" w:tplc="4809001B" w:tentative="1">
+      <w:start w:val="1"/>
+      <w:numFmt w:val="lowerRoman"/>
+      <w:lvlText w:val="%3."/>
+      <w:lvlJc w:val="right"/>
+      <w:pPr>
+        <w:ind w:left="2160" w:hanging="180"/>
+      </w:pPr>
+    </w:lvl>
+    <w:lvl w:ilvl="3" w:tplc="4809000F" w:tentative="1">
+      <w:start w:val="1"/>
+      <w:numFmt w:val="decimal"/>
+      <w:lvlText w:val="%4."/>
+      <w:lvlJc w:val="left"/>
+      <w:pPr>
+        <w:ind w:left="2880" w:hanging="360"/>
+      </w:pPr>
+    </w:lvl>
+    <w:lvl w:ilvl="4" w:tplc="48090019" w:tentative="1">
+      <w:start w:val="1"/>
+      <w:numFmt w:val="lowerLetter"/>
+      <w:lvlText w:val="%5."/>
+      <w:lvlJc w:val="left"/>
+      <w:pPr>
+        <w:ind w:left="3600" w:hanging="360"/>
+      </w:pPr>
+    </w:lvl>
+    <w:lvl w:ilvl="5" w:tplc="4809001B" w:tentative="1">
+      <w:start w:val="1"/>
+      <w:numFmt w:val="lowerRoman"/>
+      <w:lvlText w:val="%6."/>
+      <w:lvlJc w:val="right"/>
+      <w:pPr>
+        <w:ind w:left="4320" w:hanging="180"/>
+      </w:pPr>
+    </w:lvl>
+    <w:lvl w:ilvl="6" w:tplc="4809000F" w:tentative="1">
+      <w:start w:val="1"/>
+      <w:numFmt w:val="decimal"/>
+      <w:lvlText w:val="%7."/>
+      <w:lvlJc w:val="left"/>
+      <w:pPr>
+        <w:ind w:left="5040" w:hanging="360"/>
+      </w:pPr>
+    </w:lvl>
+    <w:lvl w:ilvl="7" w:tplc="48090019" w:tentative="1">
+      <w:start w:val="1"/>
+      <w:numFmt w:val="lowerLetter"/>
+      <w:lvlText w:val="%8."/>
+      <w:lvlJc w:val="left"/>
+      <w:pPr>
+        <w:ind w:left="5760" w:hanging="360"/>
+      </w:pPr>
+    </w:lvl>
+    <w:lvl w:ilvl="8" w:tplc="4809001B" w:tentative="1">
+      <w:start w:val="1"/>
+      <w:numFmt w:val="lowerRoman"/>
+      <w:lvlText w:val="%9."/>
+      <w:lvlJc w:val="right"/>
+      <w:pPr>
+        <w:ind w:left="6480" w:hanging="180"/>
+      </w:pPr>
+    </w:lvl>
+  </w:abstractNum>
+  <w:abstractNum w:abstractNumId="17" w15:restartNumberingAfterBreak="0">
+    <w:nsid w:val="76AF578F"/>
+    <w:multiLevelType w:val="hybridMultilevel"/>
+    <w:tmpl w:val="0128BF0C"/>
+    <w:lvl w:ilvl="0" w:tplc="BB3C9344">
+      <w:start w:val="1"/>
+      <w:numFmt w:val="decimal"/>
+      <w:lvlText w:val="%1."/>
+      <w:lvlJc w:val="left"/>
+      <w:pPr>
+        <w:ind w:left="720" w:hanging="360"/>
+      </w:pPr>
+      <w:rPr>
+        <w:rFonts w:hint="default"/>
+      </w:rPr>
+    </w:lvl>
+    <w:lvl w:ilvl="1" w:tplc="48090019" w:tentative="1">
+      <w:start w:val="1"/>
+      <w:numFmt w:val="lowerLetter"/>
+      <w:lvlText w:val="%2."/>
+      <w:lvlJc w:val="left"/>
+      <w:pPr>
+        <w:ind w:left="1440" w:hanging="360"/>
+      </w:pPr>
+    </w:lvl>
+    <w:lvl w:ilvl="2" w:tplc="4809001B" w:tentative="1">
+      <w:start w:val="1"/>
+      <w:numFmt w:val="lowerRoman"/>
+      <w:lvlText w:val="%3."/>
+      <w:lvlJc w:val="right"/>
+      <w:pPr>
+        <w:ind w:left="2160" w:hanging="180"/>
+      </w:pPr>
+    </w:lvl>
+    <w:lvl w:ilvl="3" w:tplc="4809000F" w:tentative="1">
+      <w:start w:val="1"/>
+      <w:numFmt w:val="decimal"/>
+      <w:lvlText w:val="%4."/>
+      <w:lvlJc w:val="left"/>
+      <w:pPr>
+        <w:ind w:left="2880" w:hanging="360"/>
+      </w:pPr>
+    </w:lvl>
+    <w:lvl w:ilvl="4" w:tplc="48090019" w:tentative="1">
+      <w:start w:val="1"/>
+      <w:numFmt w:val="lowerLetter"/>
+      <w:lvlText w:val="%5."/>
+      <w:lvlJc w:val="left"/>
+      <w:pPr>
+        <w:ind w:left="3600" w:hanging="360"/>
+      </w:pPr>
+    </w:lvl>
+    <w:lvl w:ilvl="5" w:tplc="4809001B" w:tentative="1">
+      <w:start w:val="1"/>
+      <w:numFmt w:val="lowerRoman"/>
+      <w:lvlText w:val="%6."/>
+      <w:lvlJc w:val="right"/>
+      <w:pPr>
+        <w:ind w:left="4320" w:hanging="180"/>
+      </w:pPr>
+    </w:lvl>
+    <w:lvl w:ilvl="6" w:tplc="4809000F" w:tentative="1">
+      <w:start w:val="1"/>
+      <w:numFmt w:val="decimal"/>
+      <w:lvlText w:val="%7."/>
+      <w:lvlJc w:val="left"/>
+      <w:pPr>
+        <w:ind w:left="5040" w:hanging="360"/>
+      </w:pPr>
+    </w:lvl>
+    <w:lvl w:ilvl="7" w:tplc="48090019" w:tentative="1">
+      <w:start w:val="1"/>
+      <w:numFmt w:val="lowerLetter"/>
+      <w:lvlText w:val="%8."/>
+      <w:lvlJc w:val="left"/>
+      <w:pPr>
+        <w:ind w:left="5760" w:hanging="360"/>
+      </w:pPr>
+    </w:lvl>
+    <w:lvl w:ilvl="8" w:tplc="4809001B" w:tentative="1">
+      <w:start w:val="1"/>
+      <w:numFmt w:val="lowerRoman"/>
+      <w:lvlText w:val="%9."/>
+      <w:lvlJc w:val="right"/>
+      <w:pPr>
+        <w:ind w:left="6480" w:hanging="180"/>
+      </w:pPr>
+    </w:lvl>
+  </w:abstractNum>
   <w:num w:numId="1" w16cid:durableId="81341298">
+    <w:abstractNumId w:val="13"/>
+  </w:num>
+  <w:num w:numId="2" w16cid:durableId="1686512752">
+    <w:abstractNumId w:val="9"/>
+  </w:num>
+  <w:num w:numId="3" w16cid:durableId="1302420887">
+    <w:abstractNumId w:val="5"/>
+  </w:num>
+  <w:num w:numId="4" w16cid:durableId="134572867">
+    <w:abstractNumId w:val="16"/>
+  </w:num>
+  <w:num w:numId="5" w16cid:durableId="638539105">
+    <w:abstractNumId w:val="1"/>
+  </w:num>
+  <w:num w:numId="6" w16cid:durableId="944457712">
+    <w:abstractNumId w:val="6"/>
+  </w:num>
+  <w:num w:numId="7" w16cid:durableId="1847671893">
     <w:abstractNumId w:val="2"/>
   </w:num>
-  <w:num w:numId="2" w16cid:durableId="1686512752">
-    <w:abstractNumId w:val="1"/>
+  <w:num w:numId="8" w16cid:durableId="1408769779">
+    <w:abstractNumId w:val="3"/>
   </w:num>
-  <w:num w:numId="3" w16cid:durableId="1302420887">
+  <w:num w:numId="9" w16cid:durableId="1291665551">
+    <w:abstractNumId w:val="14"/>
+  </w:num>
+  <w:num w:numId="10" w16cid:durableId="226964411">
+    <w:abstractNumId w:val="17"/>
+  </w:num>
+  <w:num w:numId="11" w16cid:durableId="831337119">
+    <w:abstractNumId w:val="15"/>
+  </w:num>
+  <w:num w:numId="12" w16cid:durableId="689600198">
+    <w:abstractNumId w:val="4"/>
+  </w:num>
+  <w:num w:numId="13" w16cid:durableId="100036509">
+    <w:abstractNumId w:val="11"/>
+  </w:num>
+  <w:num w:numId="14" w16cid:durableId="1893619389">
+    <w:abstractNumId w:val="12"/>
+  </w:num>
+  <w:num w:numId="15" w16cid:durableId="1063408128">
     <w:abstractNumId w:val="0"/>
+  </w:num>
+  <w:num w:numId="16" w16cid:durableId="522862842">
+    <w:abstractNumId w:val="10"/>
+  </w:num>
+  <w:num w:numId="17" w16cid:durableId="2114129287">
+    <w:abstractNumId w:val="8"/>
+  </w:num>
+  <w:num w:numId="18" w16cid:durableId="1939753356">
+    <w:abstractNumId w:val="7"/>
   </w:num>
 </w:numbering>
 </file>

</xml_diff>

<commit_message>
Update on Flow of Events
</commit_message>
<xml_diff>
--- a/Lab 1/Lab 1.docx
+++ b/Lab 1/Lab 1.docx
@@ -5039,15 +5039,7 @@
                 <w:sz w:val="18"/>
                 <w:szCs w:val="18"/>
               </w:rPr>
-              <w:t xml:space="preserve">that satisfies the given constraint </w:t>
-            </w:r>
-            <w:r>
-              <w:rPr>
-                <w:rFonts w:ascii="Times" w:hAnsi="Times" w:cs="Times"/>
-                <w:sz w:val="18"/>
-                <w:szCs w:val="18"/>
-              </w:rPr>
-              <w:t>and the repeated password into the respective fields in the submission form</w:t>
+              <w:t>that satisfies the given constraint and the repeated password into the respective fields in the submission form</w:t>
             </w:r>
             <w:r>
               <w:rPr>
@@ -5954,23 +5946,7 @@
                 <w:sz w:val="18"/>
                 <w:szCs w:val="18"/>
               </w:rPr>
-              <w:t xml:space="preserve"> w</w:t>
-            </w:r>
-            <w:r>
-              <w:rPr>
-                <w:rFonts w:ascii="Times" w:hAnsi="Times" w:cs="Times"/>
-                <w:sz w:val="18"/>
-                <w:szCs w:val="18"/>
-              </w:rPr>
-              <w:t xml:space="preserve">hen the App User clicks on </w:t>
-            </w:r>
-            <w:r>
-              <w:rPr>
-                <w:rFonts w:ascii="Times" w:hAnsi="Times" w:cs="Times"/>
-                <w:sz w:val="18"/>
-                <w:szCs w:val="18"/>
-              </w:rPr>
-              <w:t>“</w:t>
+              <w:t xml:space="preserve"> when the App User clicks on “</w:t>
             </w:r>
             <w:r>
               <w:rPr>
@@ -5986,15 +5962,7 @@
                 <w:sz w:val="18"/>
                 <w:szCs w:val="18"/>
               </w:rPr>
-              <w:t>”</w:t>
-            </w:r>
-            <w:r>
-              <w:rPr>
-                <w:rFonts w:ascii="Times" w:hAnsi="Times" w:cs="Times"/>
-                <w:sz w:val="18"/>
-                <w:szCs w:val="18"/>
-              </w:rPr>
-              <w:t>, the Account Registration System displays the registration page again.</w:t>
+              <w:t>”, the Account Registration System displays the registration page again.</w:t>
             </w:r>
           </w:p>
           <w:p>
@@ -7858,23 +7826,7 @@
                 <w:sz w:val="18"/>
                 <w:szCs w:val="18"/>
               </w:rPr>
-              <w:t xml:space="preserve">”, the Account Registration System displays the </w:t>
-            </w:r>
-            <w:r>
-              <w:rPr>
-                <w:rFonts w:ascii="Times" w:hAnsi="Times" w:cs="Times"/>
-                <w:sz w:val="18"/>
-                <w:szCs w:val="18"/>
-              </w:rPr>
-              <w:t>login</w:t>
-            </w:r>
-            <w:r>
-              <w:rPr>
-                <w:rFonts w:ascii="Times" w:hAnsi="Times" w:cs="Times"/>
-                <w:sz w:val="18"/>
-                <w:szCs w:val="18"/>
-              </w:rPr>
-              <w:t xml:space="preserve"> page again</w:t>
+              <w:t>”, the Account Registration System displays the login page again</w:t>
             </w:r>
             <w:r>
               <w:rPr>
@@ -7999,15 +7951,7 @@
                 <w:sz w:val="18"/>
                 <w:szCs w:val="18"/>
               </w:rPr>
-              <w:t>the Account Registration System displays the login page again</w:t>
-            </w:r>
-            <w:r>
-              <w:rPr>
-                <w:rFonts w:ascii="Times" w:hAnsi="Times" w:cs="Times"/>
-                <w:sz w:val="18"/>
-                <w:szCs w:val="18"/>
-              </w:rPr>
-              <w:t>.</w:t>
+              <w:t>the Account Registration System displays the login page again.</w:t>
             </w:r>
           </w:p>
           <w:p>
@@ -8176,15 +8120,7 @@
                 <w:sz w:val="18"/>
                 <w:szCs w:val="18"/>
               </w:rPr>
-              <w:t xml:space="preserve">On the sixth failed attempt at logging in, when the App User clicks on “LOGIN”, </w:t>
-            </w:r>
-            <w:r>
-              <w:rPr>
-                <w:rFonts w:ascii="Times" w:hAnsi="Times" w:cs="Times"/>
-                <w:sz w:val="18"/>
-                <w:szCs w:val="18"/>
-              </w:rPr>
-              <w:t>the Account Registration System displays the login page again.</w:t>
+              <w:t>On the sixth failed attempt at logging in, when the App User clicks on “LOGIN”, the Account Registration System displays the login page again.</w:t>
             </w:r>
           </w:p>
           <w:p>
@@ -8206,23 +8142,7 @@
                 <w:sz w:val="18"/>
                 <w:szCs w:val="18"/>
               </w:rPr>
-              <w:t>The login page further displays the message “</w:t>
-            </w:r>
-            <w:r>
-              <w:rPr>
-                <w:rFonts w:ascii="Times" w:hAnsi="Times" w:cs="Times"/>
-                <w:sz w:val="18"/>
-                <w:szCs w:val="18"/>
-              </w:rPr>
-              <w:t>Account suspended. Please try again after 10 minutes</w:t>
-            </w:r>
-            <w:r>
-              <w:rPr>
-                <w:rFonts w:ascii="Times" w:hAnsi="Times" w:cs="Times"/>
-                <w:sz w:val="18"/>
-                <w:szCs w:val="18"/>
-              </w:rPr>
-              <w:t>” above the “Login” submission form.</w:t>
+              <w:t>The login page further displays the message “Account suspended. Please try again after 10 minutes” above the “Login” submission form.</w:t>
             </w:r>
           </w:p>
           <w:p>
@@ -9829,7 +9749,23 @@
                 <w:sz w:val="18"/>
                 <w:szCs w:val="18"/>
               </w:rPr>
-              <w:t xml:space="preserve"> his/her registered email.</w:t>
+              <w:t xml:space="preserve"> his/her registered email</w:t>
+            </w:r>
+            <w:r>
+              <w:rPr>
+                <w:rFonts w:ascii="Times" w:hAnsi="Times" w:cs="Times"/>
+                <w:sz w:val="18"/>
+                <w:szCs w:val="18"/>
+              </w:rPr>
+              <w:t xml:space="preserve"> and </w:t>
+            </w:r>
+            <w:r>
+              <w:rPr>
+                <w:rFonts w:ascii="Times" w:hAnsi="Times" w:cs="Times"/>
+                <w:sz w:val="18"/>
+                <w:szCs w:val="18"/>
+              </w:rPr>
+              <w:t>clicks on “Recover Account”.</w:t>
             </w:r>
           </w:p>
           <w:p>
@@ -9852,7 +9788,83 @@
                 <w:sz w:val="18"/>
                 <w:szCs w:val="18"/>
               </w:rPr>
-              <w:t>The App User clicks on “Recover Account”.</w:t>
+              <w:t>The Account Registration System displays a “Security Check” submission form.</w:t>
+            </w:r>
+          </w:p>
+          <w:p>
+            <w:pPr>
+              <w:pStyle w:val="ListParagraph"/>
+              <w:numPr>
+                <w:ilvl w:val="0"/>
+                <w:numId w:val="6"/>
+              </w:numPr>
+              <w:rPr>
+                <w:rFonts w:ascii="Times" w:hAnsi="Times" w:cs="Times"/>
+                <w:sz w:val="18"/>
+                <w:szCs w:val="18"/>
+              </w:rPr>
+            </w:pPr>
+            <w:r>
+              <w:rPr>
+                <w:rFonts w:ascii="Times" w:hAnsi="Times" w:cs="Times"/>
+                <w:sz w:val="18"/>
+                <w:szCs w:val="18"/>
+              </w:rPr>
+              <w:t xml:space="preserve">The App User </w:t>
+            </w:r>
+            <w:r>
+              <w:rPr>
+                <w:rFonts w:ascii="Times" w:hAnsi="Times" w:cs="Times"/>
+                <w:sz w:val="18"/>
+                <w:szCs w:val="18"/>
+              </w:rPr>
+              <w:t>inputs the</w:t>
+            </w:r>
+            <w:r>
+              <w:rPr>
+                <w:rFonts w:ascii="Times" w:hAnsi="Times" w:cs="Times"/>
+                <w:sz w:val="18"/>
+                <w:szCs w:val="18"/>
+              </w:rPr>
+              <w:t xml:space="preserve"> one-time password (OTP) </w:t>
+            </w:r>
+            <w:r>
+              <w:rPr>
+                <w:rFonts w:ascii="Times" w:hAnsi="Times" w:cs="Times"/>
+                <w:sz w:val="18"/>
+                <w:szCs w:val="18"/>
+              </w:rPr>
+              <w:t xml:space="preserve">that has been </w:t>
+            </w:r>
+            <w:r>
+              <w:rPr>
+                <w:rFonts w:ascii="Times" w:hAnsi="Times" w:cs="Times"/>
+                <w:sz w:val="18"/>
+                <w:szCs w:val="18"/>
+              </w:rPr>
+              <w:t>sent to his/her email inbox.</w:t>
+            </w:r>
+          </w:p>
+          <w:p>
+            <w:pPr>
+              <w:pStyle w:val="ListParagraph"/>
+              <w:numPr>
+                <w:ilvl w:val="0"/>
+                <w:numId w:val="6"/>
+              </w:numPr>
+              <w:rPr>
+                <w:rFonts w:ascii="Times" w:hAnsi="Times" w:cs="Times"/>
+                <w:sz w:val="18"/>
+                <w:szCs w:val="18"/>
+              </w:rPr>
+            </w:pPr>
+            <w:r>
+              <w:rPr>
+                <w:rFonts w:ascii="Times" w:hAnsi="Times" w:cs="Times"/>
+                <w:sz w:val="18"/>
+                <w:szCs w:val="18"/>
+              </w:rPr>
+              <w:t>The Account Registration System displays a “Change Security Details” submission form.</w:t>
             </w:r>
           </w:p>
           <w:p>
@@ -9875,91 +9887,47 @@
                 <w:sz w:val="18"/>
                 <w:szCs w:val="18"/>
               </w:rPr>
-              <w:t>The Account Registration System displays a “Security Check” submission form.</w:t>
-            </w:r>
-          </w:p>
-          <w:p>
-            <w:pPr>
-              <w:pStyle w:val="ListParagraph"/>
-              <w:numPr>
-                <w:ilvl w:val="0"/>
-                <w:numId w:val="6"/>
-              </w:numPr>
-              <w:rPr>
-                <w:rFonts w:ascii="Times" w:hAnsi="Times" w:cs="Times"/>
-                <w:sz w:val="18"/>
-                <w:szCs w:val="18"/>
-              </w:rPr>
-            </w:pPr>
-            <w:r>
-              <w:rPr>
-                <w:rFonts w:ascii="Times" w:hAnsi="Times" w:cs="Times"/>
-                <w:sz w:val="18"/>
-                <w:szCs w:val="18"/>
-              </w:rPr>
-              <w:t xml:space="preserve">The App User </w:t>
-            </w:r>
-            <w:r>
-              <w:rPr>
-                <w:rFonts w:ascii="Times" w:hAnsi="Times" w:cs="Times"/>
-                <w:sz w:val="18"/>
-                <w:szCs w:val="18"/>
-              </w:rPr>
-              <w:t>inputs the</w:t>
-            </w:r>
-            <w:r>
-              <w:rPr>
-                <w:rFonts w:ascii="Times" w:hAnsi="Times" w:cs="Times"/>
-                <w:sz w:val="18"/>
-                <w:szCs w:val="18"/>
-              </w:rPr>
-              <w:t xml:space="preserve"> one-time password (OTP) </w:t>
-            </w:r>
-            <w:r>
-              <w:rPr>
-                <w:rFonts w:ascii="Times" w:hAnsi="Times" w:cs="Times"/>
-                <w:sz w:val="18"/>
-                <w:szCs w:val="18"/>
-              </w:rPr>
-              <w:t xml:space="preserve">that has been </w:t>
-            </w:r>
-            <w:r>
-              <w:rPr>
-                <w:rFonts w:ascii="Times" w:hAnsi="Times" w:cs="Times"/>
-                <w:sz w:val="18"/>
-                <w:szCs w:val="18"/>
-              </w:rPr>
-              <w:t>sent to his/her email inbox.</w:t>
-            </w:r>
-          </w:p>
-          <w:p>
-            <w:pPr>
-              <w:pStyle w:val="ListParagraph"/>
-              <w:numPr>
-                <w:ilvl w:val="0"/>
-                <w:numId w:val="6"/>
-              </w:numPr>
-              <w:rPr>
-                <w:rFonts w:ascii="Times" w:hAnsi="Times" w:cs="Times"/>
-                <w:sz w:val="18"/>
-                <w:szCs w:val="18"/>
-              </w:rPr>
-            </w:pPr>
-            <w:r>
-              <w:rPr>
-                <w:rFonts w:ascii="Times" w:hAnsi="Times" w:cs="Times"/>
-                <w:sz w:val="18"/>
-                <w:szCs w:val="18"/>
-              </w:rPr>
-              <w:t>The Account Registration System displays</w:t>
-            </w:r>
-            <w:r>
-              <w:rPr>
-                <w:rFonts w:ascii="Times" w:hAnsi="Times" w:cs="Times"/>
-                <w:sz w:val="18"/>
-                <w:szCs w:val="18"/>
-              </w:rPr>
-              <w:t xml:space="preserve"> a “Change Security Details” submission form.</w:t>
+              <w:t>The</w:t>
+            </w:r>
+            <w:r>
+              <w:rPr>
+                <w:rFonts w:ascii="Times" w:hAnsi="Times" w:cs="Times"/>
+                <w:sz w:val="18"/>
+                <w:szCs w:val="18"/>
+              </w:rPr>
+              <w:t xml:space="preserve"> App User input</w:t>
+            </w:r>
+            <w:r>
+              <w:rPr>
+                <w:rFonts w:ascii="Times" w:hAnsi="Times" w:cs="Times"/>
+                <w:sz w:val="18"/>
+                <w:szCs w:val="18"/>
+              </w:rPr>
+              <w:t>s</w:t>
+            </w:r>
+            <w:r>
+              <w:rPr>
+                <w:rFonts w:ascii="Times" w:hAnsi="Times" w:cs="Times"/>
+                <w:sz w:val="18"/>
+                <w:szCs w:val="18"/>
+              </w:rPr>
+              <w:t xml:space="preserve"> a new set of username and password</w:t>
+            </w:r>
+            <w:r>
+              <w:rPr>
+                <w:rFonts w:ascii="Times" w:hAnsi="Times" w:cs="Times"/>
+                <w:sz w:val="18"/>
+                <w:szCs w:val="18"/>
+              </w:rPr>
+              <w:t xml:space="preserve"> and clicks on “Change”</w:t>
+            </w:r>
+            <w:r>
+              <w:rPr>
+                <w:rFonts w:ascii="Times" w:hAnsi="Times" w:cs="Times"/>
+                <w:sz w:val="18"/>
+                <w:szCs w:val="18"/>
+              </w:rPr>
+              <w:t>.</w:t>
             </w:r>
           </w:p>
           <w:p>
@@ -9982,31 +9950,15 @@
                 <w:sz w:val="18"/>
                 <w:szCs w:val="18"/>
               </w:rPr>
-              <w:t>The</w:t>
-            </w:r>
-            <w:r>
-              <w:rPr>
-                <w:rFonts w:ascii="Times" w:hAnsi="Times" w:cs="Times"/>
-                <w:sz w:val="18"/>
-                <w:szCs w:val="18"/>
-              </w:rPr>
-              <w:t xml:space="preserve"> App User input</w:t>
-            </w:r>
-            <w:r>
-              <w:rPr>
-                <w:rFonts w:ascii="Times" w:hAnsi="Times" w:cs="Times"/>
-                <w:sz w:val="18"/>
-                <w:szCs w:val="18"/>
-              </w:rPr>
-              <w:t>s</w:t>
-            </w:r>
-            <w:r>
-              <w:rPr>
-                <w:rFonts w:ascii="Times" w:hAnsi="Times" w:cs="Times"/>
-                <w:sz w:val="18"/>
-                <w:szCs w:val="18"/>
-              </w:rPr>
-              <w:t xml:space="preserve"> a new set of username and password.</w:t>
+              <w:t>The Account Registration System verifies the information provided</w:t>
+            </w:r>
+            <w:r>
+              <w:rPr>
+                <w:rFonts w:ascii="Times" w:hAnsi="Times" w:cs="Times"/>
+                <w:sz w:val="18"/>
+                <w:szCs w:val="18"/>
+              </w:rPr>
+              <w:t>.</w:t>
             </w:r>
           </w:p>
           <w:p>
@@ -10029,60 +9981,6 @@
                 <w:sz w:val="18"/>
                 <w:szCs w:val="18"/>
               </w:rPr>
-              <w:t>The App User clicks on “Change”.</w:t>
-            </w:r>
-          </w:p>
-          <w:p>
-            <w:pPr>
-              <w:pStyle w:val="ListParagraph"/>
-              <w:numPr>
-                <w:ilvl w:val="0"/>
-                <w:numId w:val="6"/>
-              </w:numPr>
-              <w:spacing w:before="240"/>
-              <w:rPr>
-                <w:rFonts w:ascii="Times" w:hAnsi="Times" w:cs="Times"/>
-                <w:sz w:val="18"/>
-                <w:szCs w:val="18"/>
-              </w:rPr>
-            </w:pPr>
-            <w:r>
-              <w:rPr>
-                <w:rFonts w:ascii="Times" w:hAnsi="Times" w:cs="Times"/>
-                <w:sz w:val="18"/>
-                <w:szCs w:val="18"/>
-              </w:rPr>
-              <w:t>The Account Registration System verifies</w:t>
-            </w:r>
-            <w:r>
-              <w:rPr>
-                <w:rFonts w:ascii="Times" w:hAnsi="Times" w:cs="Times"/>
-                <w:sz w:val="18"/>
-                <w:szCs w:val="18"/>
-              </w:rPr>
-              <w:t xml:space="preserve"> the information provided</w:t>
-            </w:r>
-          </w:p>
-          <w:p>
-            <w:pPr>
-              <w:pStyle w:val="ListParagraph"/>
-              <w:numPr>
-                <w:ilvl w:val="0"/>
-                <w:numId w:val="6"/>
-              </w:numPr>
-              <w:spacing w:before="240"/>
-              <w:rPr>
-                <w:rFonts w:ascii="Times" w:hAnsi="Times" w:cs="Times"/>
-                <w:sz w:val="18"/>
-                <w:szCs w:val="18"/>
-              </w:rPr>
-            </w:pPr>
-            <w:r>
-              <w:rPr>
-                <w:rFonts w:ascii="Times" w:hAnsi="Times" w:cs="Times"/>
-                <w:sz w:val="18"/>
-                <w:szCs w:val="18"/>
-              </w:rPr>
               <w:t>The</w:t>
             </w:r>
             <w:r>
@@ -10483,25 +10381,7 @@
                 <w:szCs w:val="18"/>
                 <w:u w:val="single"/>
               </w:rPr>
-              <w:t xml:space="preserve">entered an incorrect, </w:t>
-            </w:r>
-            <w:r>
-              <w:rPr>
-                <w:rFonts w:ascii="Times" w:hAnsi="Times" w:cs="Times"/>
-                <w:sz w:val="18"/>
-                <w:szCs w:val="18"/>
-                <w:u w:val="single"/>
-              </w:rPr>
-              <w:t>and not</w:t>
-            </w:r>
-            <w:r>
-              <w:rPr>
-                <w:rFonts w:ascii="Times" w:hAnsi="Times" w:cs="Times"/>
-                <w:sz w:val="18"/>
-                <w:szCs w:val="18"/>
-                <w:u w:val="single"/>
-              </w:rPr>
-              <w:t xml:space="preserve"> registered email address</w:t>
+              <w:t>entered an incorrect, and not registered email address</w:t>
             </w:r>
           </w:p>
           <w:p>
@@ -10545,55 +10425,7 @@
                 <w:sz w:val="18"/>
                 <w:szCs w:val="18"/>
               </w:rPr>
-              <w:t xml:space="preserve">The </w:t>
-            </w:r>
-            <w:r>
-              <w:rPr>
-                <w:rFonts w:ascii="Times" w:hAnsi="Times" w:cs="Times"/>
-                <w:sz w:val="18"/>
-                <w:szCs w:val="18"/>
-              </w:rPr>
-              <w:t>recover account</w:t>
-            </w:r>
-            <w:r>
-              <w:rPr>
-                <w:rFonts w:ascii="Times" w:hAnsi="Times" w:cs="Times"/>
-                <w:sz w:val="18"/>
-                <w:szCs w:val="18"/>
-              </w:rPr>
-              <w:t xml:space="preserve"> page further displays the message “</w:t>
-            </w:r>
-            <w:r>
-              <w:rPr>
-                <w:rFonts w:ascii="Times" w:hAnsi="Times" w:cs="Times"/>
-                <w:sz w:val="18"/>
-                <w:szCs w:val="18"/>
-              </w:rPr>
-              <w:t>Email not registered!</w:t>
-            </w:r>
-            <w:r>
-              <w:rPr>
-                <w:rFonts w:ascii="Times" w:hAnsi="Times" w:cs="Times"/>
-                <w:sz w:val="18"/>
-                <w:szCs w:val="18"/>
-              </w:rPr>
-              <w:t>” above the “</w:t>
-            </w:r>
-            <w:r>
-              <w:rPr>
-                <w:rFonts w:ascii="Times" w:hAnsi="Times" w:cs="Times"/>
-                <w:sz w:val="18"/>
-                <w:szCs w:val="18"/>
-              </w:rPr>
-              <w:t>Help</w:t>
-            </w:r>
-            <w:r>
-              <w:rPr>
-                <w:rFonts w:ascii="Times" w:hAnsi="Times" w:cs="Times"/>
-                <w:sz w:val="18"/>
-                <w:szCs w:val="18"/>
-              </w:rPr>
-              <w:t>” submission form.</w:t>
+              <w:t>The recover account page further displays the message “Email not registered!” above the “Help” submission form.</w:t>
             </w:r>
           </w:p>
           <w:p>
@@ -10616,23 +10448,7 @@
                 <w:szCs w:val="18"/>
               </w:rPr>
               <w:lastRenderedPageBreak/>
-              <w:t xml:space="preserve">The Account Registration System returns to Step </w:t>
-            </w:r>
-            <w:r>
-              <w:rPr>
-                <w:rFonts w:ascii="Times" w:hAnsi="Times" w:cs="Times"/>
-                <w:sz w:val="18"/>
-                <w:szCs w:val="18"/>
-              </w:rPr>
-              <w:t>3</w:t>
-            </w:r>
-            <w:r>
-              <w:rPr>
-                <w:rFonts w:ascii="Times" w:hAnsi="Times" w:cs="Times"/>
-                <w:sz w:val="18"/>
-                <w:szCs w:val="18"/>
-              </w:rPr>
-              <w:t xml:space="preserve"> and waits for the App User inputs</w:t>
+              <w:t>The Account Registration System returns to Step 3 and waits for the App User inputs</w:t>
             </w:r>
           </w:p>
         </w:tc>
@@ -12713,23 +12529,7 @@
                 <w:sz w:val="18"/>
                 <w:szCs w:val="18"/>
               </w:rPr>
-              <w:t xml:space="preserve">The Account Registration System returns to Step </w:t>
-            </w:r>
-            <w:r>
-              <w:rPr>
-                <w:rFonts w:ascii="Times" w:hAnsi="Times" w:cs="Times"/>
-                <w:sz w:val="18"/>
-                <w:szCs w:val="18"/>
-              </w:rPr>
-              <w:t>4</w:t>
-            </w:r>
-            <w:r>
-              <w:rPr>
-                <w:rFonts w:ascii="Times" w:hAnsi="Times" w:cs="Times"/>
-                <w:sz w:val="18"/>
-                <w:szCs w:val="18"/>
-              </w:rPr>
-              <w:t xml:space="preserve"> and waits for the App User inputs.</w:t>
+              <w:t>The Account Registration System returns to Step 4 and waits for the App User inputs.</w:t>
             </w:r>
           </w:p>
           <w:p>
@@ -12797,15 +12597,7 @@
                 <w:sz w:val="18"/>
                 <w:szCs w:val="18"/>
               </w:rPr>
-              <w:t>The Account Registration System displays the registration page again</w:t>
-            </w:r>
-            <w:r>
-              <w:rPr>
-                <w:rFonts w:ascii="Times" w:hAnsi="Times" w:cs="Times"/>
-                <w:sz w:val="18"/>
-                <w:szCs w:val="18"/>
-              </w:rPr>
-              <w:t>.</w:t>
+              <w:t>The Account Registration System displays the registration page again.</w:t>
             </w:r>
           </w:p>
           <w:p>
@@ -12966,39 +12758,7 @@
                 <w:sz w:val="18"/>
                 <w:szCs w:val="18"/>
               </w:rPr>
-              <w:t>The registration page further displays the message “Password</w:t>
-            </w:r>
-            <w:r>
-              <w:rPr>
-                <w:rFonts w:ascii="Times" w:hAnsi="Times" w:cs="Times"/>
-                <w:sz w:val="18"/>
-                <w:szCs w:val="18"/>
-              </w:rPr>
-              <w:t xml:space="preserve">s do </w:t>
-            </w:r>
-            <w:r>
-              <w:rPr>
-                <w:rFonts w:ascii="Times" w:hAnsi="Times" w:cs="Times"/>
-                <w:sz w:val="18"/>
-                <w:szCs w:val="18"/>
-              </w:rPr>
-              <w:t xml:space="preserve">not </w:t>
-            </w:r>
-            <w:r>
-              <w:rPr>
-                <w:rFonts w:ascii="Times" w:hAnsi="Times" w:cs="Times"/>
-                <w:sz w:val="18"/>
-                <w:szCs w:val="18"/>
-              </w:rPr>
-              <w:t>match</w:t>
-            </w:r>
-            <w:r>
-              <w:rPr>
-                <w:rFonts w:ascii="Times" w:hAnsi="Times" w:cs="Times"/>
-                <w:sz w:val="18"/>
-                <w:szCs w:val="18"/>
-              </w:rPr>
-              <w:t>” above the “Sign Up” submission form.</w:t>
+              <w:t>The registration page further displays the message “Passwords do not match” above the “Sign Up” submission form.</w:t>
             </w:r>
           </w:p>
           <w:p>
@@ -13061,31 +12821,7 @@
                 <w:sz w:val="18"/>
                 <w:szCs w:val="18"/>
               </w:rPr>
-              <w:t xml:space="preserve">The Account Registration System displays the </w:t>
-            </w:r>
-            <w:r>
-              <w:rPr>
-                <w:rFonts w:ascii="Times" w:hAnsi="Times" w:cs="Times"/>
-                <w:sz w:val="18"/>
-                <w:szCs w:val="18"/>
-              </w:rPr>
-              <w:t>“Security Check” submission form</w:t>
-            </w:r>
-            <w:r>
-              <w:rPr>
-                <w:rFonts w:ascii="Times" w:hAnsi="Times" w:cs="Times"/>
-                <w:sz w:val="18"/>
-                <w:szCs w:val="18"/>
-              </w:rPr>
-              <w:t xml:space="preserve"> again</w:t>
-            </w:r>
-            <w:r>
-              <w:rPr>
-                <w:rFonts w:ascii="Times" w:hAnsi="Times" w:cs="Times"/>
-                <w:sz w:val="18"/>
-                <w:szCs w:val="18"/>
-              </w:rPr>
-              <w:t>.</w:t>
+              <w:t>The Account Registration System displays the “Security Check” submission form again.</w:t>
             </w:r>
           </w:p>
           <w:p>
@@ -13292,23 +13028,7 @@
                 <w:sz w:val="18"/>
                 <w:szCs w:val="18"/>
               </w:rPr>
-              <w:t>The registration page further displays the message “</w:t>
-            </w:r>
-            <w:r>
-              <w:rPr>
-                <w:rFonts w:ascii="Times" w:hAnsi="Times" w:cs="Times"/>
-                <w:sz w:val="18"/>
-                <w:szCs w:val="18"/>
-              </w:rPr>
-              <w:t>Please try again with a different email</w:t>
-            </w:r>
-            <w:r>
-              <w:rPr>
-                <w:rFonts w:ascii="Times" w:hAnsi="Times" w:cs="Times"/>
-                <w:sz w:val="18"/>
-                <w:szCs w:val="18"/>
-              </w:rPr>
-              <w:t>” above the “Sign Up” submission form.</w:t>
+              <w:t>The registration page further displays the message “Please try again with a different email” above the “Sign Up” submission form.</w:t>
             </w:r>
           </w:p>
           <w:p>
@@ -17005,52 +16725,6 @@
               <w:t>The App User has logged in to his/her account.</w:t>
             </w:r>
           </w:p>
-          <w:p>
-            <w:pPr>
-              <w:pStyle w:val="ListParagraph"/>
-              <w:numPr>
-                <w:ilvl w:val="0"/>
-                <w:numId w:val="28"/>
-              </w:numPr>
-              <w:rPr>
-                <w:rFonts w:ascii="Times" w:hAnsi="Times" w:cs="Times"/>
-                <w:sz w:val="18"/>
-                <w:szCs w:val="18"/>
-              </w:rPr>
-            </w:pPr>
-            <w:r>
-              <w:rPr>
-                <w:rFonts w:ascii="Times New Roman" w:hAnsi="Times New Roman" w:cs="Times New Roman"/>
-                <w:sz w:val="18"/>
-                <w:szCs w:val="18"/>
-              </w:rPr>
-              <w:t xml:space="preserve">The </w:t>
-            </w:r>
-            <w:r>
-              <w:rPr>
-                <w:rFonts w:ascii="Times New Roman" w:hAnsi="Times New Roman" w:cs="Times New Roman"/>
-                <w:sz w:val="18"/>
-                <w:szCs w:val="18"/>
-              </w:rPr>
-              <w:t xml:space="preserve">App User inputted a keyword in the search box and clicked on </w:t>
-            </w:r>
-            <w:r>
-              <w:rPr>
-                <w:rFonts w:ascii="Times New Roman" w:hAnsi="Times New Roman" w:cs="Times New Roman"/>
-                <w:sz w:val="18"/>
-                <w:szCs w:val="18"/>
-              </w:rPr>
-              <w:t>the search icon</w:t>
-            </w:r>
-            <w:r>
-              <w:rPr>
-                <w:rFonts w:ascii="Times New Roman" w:hAnsi="Times New Roman" w:cs="Times New Roman"/>
-                <w:sz w:val="18"/>
-                <w:szCs w:val="18"/>
-              </w:rPr>
-              <w:t>.</w:t>
-            </w:r>
-          </w:p>
         </w:tc>
       </w:tr>
       <w:tr>
@@ -17317,7 +16991,15 @@
                 <w:sz w:val="18"/>
                 <w:szCs w:val="18"/>
               </w:rPr>
-              <w:t>When the App User inputs a keyword</w:t>
+              <w:t>The</w:t>
+            </w:r>
+            <w:r>
+              <w:rPr>
+                <w:rFonts w:ascii="Times New Roman" w:hAnsi="Times New Roman" w:cs="Times New Roman"/>
+                <w:sz w:val="18"/>
+                <w:szCs w:val="18"/>
+              </w:rPr>
+              <w:t xml:space="preserve"> App User inputs a keyword</w:t>
             </w:r>
             <w:r>
               <w:rPr>
@@ -17333,7 +17015,7 @@
                 <w:sz w:val="18"/>
                 <w:szCs w:val="18"/>
               </w:rPr>
-              <w:t>, the Search and Recommendation System returns a list of items based on the keyword.</w:t>
+              <w:t>.</w:t>
             </w:r>
           </w:p>
           <w:p>
@@ -17355,55 +17037,15 @@
                 <w:sz w:val="18"/>
                 <w:szCs w:val="18"/>
               </w:rPr>
-              <w:t xml:space="preserve">The Search and Recommendation </w:t>
-            </w:r>
-            <w:r>
-              <w:rPr>
-                <w:rFonts w:ascii="Times New Roman" w:hAnsi="Times New Roman" w:cs="Times New Roman"/>
-                <w:sz w:val="18"/>
-                <w:szCs w:val="18"/>
-              </w:rPr>
-              <w:t>S</w:t>
-            </w:r>
-            <w:r>
-              <w:rPr>
-                <w:rFonts w:ascii="Times New Roman" w:hAnsi="Times New Roman" w:cs="Times New Roman"/>
-                <w:sz w:val="18"/>
-                <w:szCs w:val="18"/>
-              </w:rPr>
-              <w:t>ystem recommend</w:t>
-            </w:r>
-            <w:r>
-              <w:rPr>
-                <w:rFonts w:ascii="Times New Roman" w:hAnsi="Times New Roman" w:cs="Times New Roman"/>
-                <w:sz w:val="18"/>
-                <w:szCs w:val="18"/>
-              </w:rPr>
-              <w:t>s</w:t>
-            </w:r>
-            <w:r>
-              <w:rPr>
-                <w:rFonts w:ascii="Times New Roman" w:hAnsi="Times New Roman" w:cs="Times New Roman"/>
-                <w:sz w:val="18"/>
-                <w:szCs w:val="18"/>
-              </w:rPr>
-              <w:t xml:space="preserve"> at least three other related items</w:t>
-            </w:r>
-            <w:r>
-              <w:rPr>
-                <w:rFonts w:ascii="Times New Roman" w:hAnsi="Times New Roman" w:cs="Times New Roman"/>
-                <w:sz w:val="18"/>
-                <w:szCs w:val="18"/>
-              </w:rPr>
-              <w:t xml:space="preserve"> based on the searched item</w:t>
-            </w:r>
-            <w:r>
-              <w:rPr>
-                <w:rFonts w:ascii="Times New Roman" w:hAnsi="Times New Roman" w:cs="Times New Roman"/>
-                <w:sz w:val="18"/>
-                <w:szCs w:val="18"/>
-              </w:rPr>
-              <w:t>.</w:t>
+              <w:t>T</w:t>
+            </w:r>
+            <w:r>
+              <w:rPr>
+                <w:rFonts w:ascii="Times New Roman" w:hAnsi="Times New Roman" w:cs="Times New Roman"/>
+                <w:sz w:val="18"/>
+                <w:szCs w:val="18"/>
+              </w:rPr>
+              <w:t>he Search and Recommendation System returns a list of items based on the keyword.</w:t>
             </w:r>
           </w:p>
           <w:p>
@@ -17425,6 +17067,76 @@
                 <w:sz w:val="18"/>
                 <w:szCs w:val="18"/>
               </w:rPr>
+              <w:t xml:space="preserve">The Search and Recommendation </w:t>
+            </w:r>
+            <w:r>
+              <w:rPr>
+                <w:rFonts w:ascii="Times New Roman" w:hAnsi="Times New Roman" w:cs="Times New Roman"/>
+                <w:sz w:val="18"/>
+                <w:szCs w:val="18"/>
+              </w:rPr>
+              <w:t>S</w:t>
+            </w:r>
+            <w:r>
+              <w:rPr>
+                <w:rFonts w:ascii="Times New Roman" w:hAnsi="Times New Roman" w:cs="Times New Roman"/>
+                <w:sz w:val="18"/>
+                <w:szCs w:val="18"/>
+              </w:rPr>
+              <w:t>ystem recommend</w:t>
+            </w:r>
+            <w:r>
+              <w:rPr>
+                <w:rFonts w:ascii="Times New Roman" w:hAnsi="Times New Roman" w:cs="Times New Roman"/>
+                <w:sz w:val="18"/>
+                <w:szCs w:val="18"/>
+              </w:rPr>
+              <w:t>s</w:t>
+            </w:r>
+            <w:r>
+              <w:rPr>
+                <w:rFonts w:ascii="Times New Roman" w:hAnsi="Times New Roman" w:cs="Times New Roman"/>
+                <w:sz w:val="18"/>
+                <w:szCs w:val="18"/>
+              </w:rPr>
+              <w:t xml:space="preserve"> at least three other related items</w:t>
+            </w:r>
+            <w:r>
+              <w:rPr>
+                <w:rFonts w:ascii="Times New Roman" w:hAnsi="Times New Roman" w:cs="Times New Roman"/>
+                <w:sz w:val="18"/>
+                <w:szCs w:val="18"/>
+              </w:rPr>
+              <w:t xml:space="preserve"> based on the searched item</w:t>
+            </w:r>
+            <w:r>
+              <w:rPr>
+                <w:rFonts w:ascii="Times New Roman" w:hAnsi="Times New Roman" w:cs="Times New Roman"/>
+                <w:sz w:val="18"/>
+                <w:szCs w:val="18"/>
+              </w:rPr>
+              <w:t>.</w:t>
+            </w:r>
+          </w:p>
+          <w:p>
+            <w:pPr>
+              <w:pStyle w:val="ListParagraph"/>
+              <w:numPr>
+                <w:ilvl w:val="0"/>
+                <w:numId w:val="17"/>
+              </w:numPr>
+              <w:rPr>
+                <w:rFonts w:ascii="Times New Roman" w:hAnsi="Times New Roman" w:cs="Times New Roman"/>
+                <w:sz w:val="18"/>
+                <w:szCs w:val="18"/>
+              </w:rPr>
+            </w:pPr>
+            <w:r>
+              <w:rPr>
+                <w:rFonts w:ascii="Times New Roman" w:hAnsi="Times New Roman" w:cs="Times New Roman"/>
+                <w:sz w:val="18"/>
+                <w:szCs w:val="18"/>
+              </w:rPr>
               <w:t xml:space="preserve">When the App User scrolls to the bottom of the page, the App User can view the section of “You </w:t>
             </w:r>
             <w:r>
@@ -17554,16 +17266,7 @@
                 <w:szCs w:val="18"/>
                 <w:u w:val="single"/>
               </w:rPr>
-              <w:t xml:space="preserve">Search and Recommendation System is unable to </w:t>
-            </w:r>
-            <w:r>
-              <w:rPr>
-                <w:rFonts w:ascii="Times New Roman" w:hAnsi="Times New Roman" w:cs="Times New Roman"/>
-                <w:sz w:val="18"/>
-                <w:szCs w:val="18"/>
-                <w:u w:val="single"/>
-              </w:rPr>
-              <w:t>retrieve any items based on the keyword.</w:t>
+              <w:t>Search and Recommendation System is unable to retrieve any items based on the keyword.</w:t>
             </w:r>
           </w:p>
           <w:p>
@@ -17806,7 +17509,6 @@
                 <w:sz w:val="18"/>
                 <w:szCs w:val="18"/>
               </w:rPr>
-              <w:lastRenderedPageBreak/>
               <w:t>When the App User input</w:t>
             </w:r>
             <w:r>
@@ -17885,6 +17587,7 @@
                 <w:sz w:val="18"/>
                 <w:szCs w:val="18"/>
               </w:rPr>
+              <w:lastRenderedPageBreak/>
               <w:t xml:space="preserve">The </w:t>
             </w:r>
             <w:r>
@@ -18953,28 +18656,6 @@
               <w:t>The App User has logged in to his/her account.</w:t>
             </w:r>
           </w:p>
-          <w:p>
-            <w:pPr>
-              <w:pStyle w:val="ListParagraph"/>
-              <w:numPr>
-                <w:ilvl w:val="0"/>
-                <w:numId w:val="18"/>
-              </w:numPr>
-              <w:rPr>
-                <w:rFonts w:ascii="Times" w:hAnsi="Times" w:cs="Times"/>
-                <w:sz w:val="18"/>
-                <w:szCs w:val="18"/>
-              </w:rPr>
-            </w:pPr>
-            <w:r>
-              <w:rPr>
-                <w:rFonts w:ascii="Times New Roman" w:hAnsi="Times New Roman" w:cs="Times New Roman"/>
-                <w:sz w:val="18"/>
-                <w:szCs w:val="18"/>
-              </w:rPr>
-              <w:t>The App User inputted a keyword in the search box and clicked on the search icon.</w:t>
-            </w:r>
-          </w:p>
         </w:tc>
       </w:tr>
       <w:tr>
@@ -19268,47 +18949,7 @@
                 <w:sz w:val="18"/>
                 <w:szCs w:val="18"/>
               </w:rPr>
-              <w:t>The App User sort</w:t>
-            </w:r>
-            <w:r>
-              <w:rPr>
-                <w:rFonts w:ascii="Times New Roman" w:hAnsi="Times New Roman" w:cs="Times New Roman"/>
-                <w:sz w:val="18"/>
-                <w:szCs w:val="18"/>
-              </w:rPr>
-              <w:t>s</w:t>
-            </w:r>
-            <w:r>
-              <w:rPr>
-                <w:rFonts w:ascii="Times New Roman" w:hAnsi="Times New Roman" w:cs="Times New Roman"/>
-                <w:sz w:val="18"/>
-                <w:szCs w:val="18"/>
-              </w:rPr>
-              <w:t xml:space="preserve"> the results </w:t>
-            </w:r>
-            <w:r>
-              <w:rPr>
-                <w:rFonts w:ascii="Times New Roman" w:hAnsi="Times New Roman" w:cs="Times New Roman"/>
-                <w:sz w:val="18"/>
-                <w:szCs w:val="18"/>
-              </w:rPr>
-              <w:t xml:space="preserve">using </w:t>
-            </w:r>
-            <w:r>
-              <w:rPr>
-                <w:rFonts w:ascii="Times New Roman" w:hAnsi="Times New Roman" w:cs="Times New Roman"/>
-                <w:sz w:val="18"/>
-                <w:szCs w:val="18"/>
-              </w:rPr>
-              <w:t>a set of parameters such as price, number of purchases, form of rebate, delivery fee, payment methods and rating</w:t>
-            </w:r>
-            <w:r>
-              <w:rPr>
-                <w:rFonts w:ascii="Times New Roman" w:hAnsi="Times New Roman" w:cs="Times New Roman"/>
-                <w:sz w:val="18"/>
-                <w:szCs w:val="18"/>
-              </w:rPr>
-              <w:t>.</w:t>
+              <w:t>The App User inputted a keyword in the search box and clicked on the search icon.</w:t>
             </w:r>
           </w:p>
           <w:p>
@@ -19330,6 +18971,120 @@
                 <w:sz w:val="18"/>
                 <w:szCs w:val="18"/>
               </w:rPr>
+              <w:t>The Search and Recommendation System returns a list of items based on the keyword.</w:t>
+            </w:r>
+          </w:p>
+          <w:p>
+            <w:pPr>
+              <w:pStyle w:val="ListParagraph"/>
+              <w:numPr>
+                <w:ilvl w:val="0"/>
+                <w:numId w:val="19"/>
+              </w:numPr>
+              <w:rPr>
+                <w:rFonts w:ascii="Times New Roman" w:hAnsi="Times New Roman" w:cs="Times New Roman"/>
+                <w:sz w:val="18"/>
+                <w:szCs w:val="18"/>
+              </w:rPr>
+            </w:pPr>
+            <w:r>
+              <w:rPr>
+                <w:rFonts w:ascii="Times New Roman" w:hAnsi="Times New Roman" w:cs="Times New Roman"/>
+                <w:sz w:val="18"/>
+                <w:szCs w:val="18"/>
+              </w:rPr>
+              <w:t xml:space="preserve">The Search and Recommendation System provides </w:t>
+            </w:r>
+            <w:r>
+              <w:rPr>
+                <w:rFonts w:ascii="Times New Roman" w:hAnsi="Times New Roman" w:cs="Times New Roman"/>
+                <w:sz w:val="18"/>
+                <w:szCs w:val="18"/>
+              </w:rPr>
+              <w:t>a set of parameters such as price, number of purchases, form of rebate, delivery fee, payment methods and rating</w:t>
+            </w:r>
+            <w:r>
+              <w:rPr>
+                <w:rFonts w:ascii="Times New Roman" w:hAnsi="Times New Roman" w:cs="Times New Roman"/>
+                <w:sz w:val="18"/>
+                <w:szCs w:val="18"/>
+              </w:rPr>
+              <w:t>.</w:t>
+            </w:r>
+          </w:p>
+          <w:p>
+            <w:pPr>
+              <w:pStyle w:val="ListParagraph"/>
+              <w:numPr>
+                <w:ilvl w:val="0"/>
+                <w:numId w:val="19"/>
+              </w:numPr>
+              <w:rPr>
+                <w:rFonts w:ascii="Times New Roman" w:hAnsi="Times New Roman" w:cs="Times New Roman"/>
+                <w:sz w:val="18"/>
+                <w:szCs w:val="18"/>
+              </w:rPr>
+            </w:pPr>
+            <w:r>
+              <w:rPr>
+                <w:rFonts w:ascii="Times New Roman" w:hAnsi="Times New Roman" w:cs="Times New Roman"/>
+                <w:sz w:val="18"/>
+                <w:szCs w:val="18"/>
+              </w:rPr>
+              <w:t>The App User sort</w:t>
+            </w:r>
+            <w:r>
+              <w:rPr>
+                <w:rFonts w:ascii="Times New Roman" w:hAnsi="Times New Roman" w:cs="Times New Roman"/>
+                <w:sz w:val="18"/>
+                <w:szCs w:val="18"/>
+              </w:rPr>
+              <w:t>s</w:t>
+            </w:r>
+            <w:r>
+              <w:rPr>
+                <w:rFonts w:ascii="Times New Roman" w:hAnsi="Times New Roman" w:cs="Times New Roman"/>
+                <w:sz w:val="18"/>
+                <w:szCs w:val="18"/>
+              </w:rPr>
+              <w:t xml:space="preserve"> the results </w:t>
+            </w:r>
+            <w:r>
+              <w:rPr>
+                <w:rFonts w:ascii="Times New Roman" w:hAnsi="Times New Roman" w:cs="Times New Roman"/>
+                <w:sz w:val="18"/>
+                <w:szCs w:val="18"/>
+              </w:rPr>
+              <w:t xml:space="preserve">using </w:t>
+            </w:r>
+            <w:r>
+              <w:rPr>
+                <w:rFonts w:ascii="Times New Roman" w:hAnsi="Times New Roman" w:cs="Times New Roman"/>
+                <w:sz w:val="18"/>
+                <w:szCs w:val="18"/>
+              </w:rPr>
+              <w:t>the parameters and clicks on “Apply”.</w:t>
+            </w:r>
+          </w:p>
+          <w:p>
+            <w:pPr>
+              <w:pStyle w:val="ListParagraph"/>
+              <w:numPr>
+                <w:ilvl w:val="0"/>
+                <w:numId w:val="19"/>
+              </w:numPr>
+              <w:rPr>
+                <w:rFonts w:ascii="Times New Roman" w:hAnsi="Times New Roman" w:cs="Times New Roman"/>
+                <w:sz w:val="18"/>
+                <w:szCs w:val="18"/>
+              </w:rPr>
+            </w:pPr>
+            <w:r>
+              <w:rPr>
+                <w:rFonts w:ascii="Times New Roman" w:hAnsi="Times New Roman" w:cs="Times New Roman"/>
+                <w:sz w:val="18"/>
+                <w:szCs w:val="18"/>
+              </w:rPr>
               <w:t xml:space="preserve">The Search and Recommendation </w:t>
             </w:r>
             <w:r>
@@ -19346,7 +19101,45 @@
                 <w:sz w:val="18"/>
                 <w:szCs w:val="18"/>
               </w:rPr>
-              <w:t>ystem compute</w:t>
+              <w:t xml:space="preserve">ystem </w:t>
+            </w:r>
+            <w:r>
+              <w:rPr>
+                <w:rFonts w:ascii="Times New Roman" w:hAnsi="Times New Roman" w:cs="Times New Roman"/>
+                <w:sz w:val="18"/>
+                <w:szCs w:val="18"/>
+              </w:rPr>
+              <w:t>re-displays the list of times based on the parameters set.</w:t>
+            </w:r>
+          </w:p>
+          <w:p>
+            <w:pPr>
+              <w:pStyle w:val="ListParagraph"/>
+              <w:numPr>
+                <w:ilvl w:val="0"/>
+                <w:numId w:val="19"/>
+              </w:numPr>
+              <w:rPr>
+                <w:rFonts w:ascii="Times New Roman" w:hAnsi="Times New Roman" w:cs="Times New Roman"/>
+                <w:sz w:val="18"/>
+                <w:szCs w:val="18"/>
+              </w:rPr>
+            </w:pPr>
+            <w:r>
+              <w:rPr>
+                <w:rFonts w:ascii="Times New Roman" w:hAnsi="Times New Roman" w:cs="Times New Roman"/>
+                <w:sz w:val="18"/>
+                <w:szCs w:val="18"/>
+              </w:rPr>
+              <w:t xml:space="preserve">The Search and Recommendation System </w:t>
+            </w:r>
+            <w:r>
+              <w:rPr>
+                <w:rFonts w:ascii="Times New Roman" w:hAnsi="Times New Roman" w:cs="Times New Roman"/>
+                <w:sz w:val="18"/>
+                <w:szCs w:val="18"/>
+              </w:rPr>
+              <w:t>compute</w:t>
             </w:r>
             <w:r>
               <w:rPr>
@@ -20161,6 +19954,7 @@
                 <w:sz w:val="18"/>
                 <w:szCs w:val="18"/>
               </w:rPr>
+              <w:lastRenderedPageBreak/>
               <w:t>Assumptions:</w:t>
             </w:r>
           </w:p>
@@ -21043,28 +20837,6 @@
               <w:t>The App User has logged in to his/her account.</w:t>
             </w:r>
           </w:p>
-          <w:p>
-            <w:pPr>
-              <w:pStyle w:val="ListParagraph"/>
-              <w:numPr>
-                <w:ilvl w:val="0"/>
-                <w:numId w:val="52"/>
-              </w:numPr>
-              <w:rPr>
-                <w:rFonts w:ascii="Times" w:hAnsi="Times" w:cs="Times"/>
-                <w:sz w:val="18"/>
-                <w:szCs w:val="18"/>
-              </w:rPr>
-            </w:pPr>
-            <w:r>
-              <w:rPr>
-                <w:rFonts w:ascii="Times New Roman" w:hAnsi="Times New Roman" w:cs="Times New Roman"/>
-                <w:sz w:val="18"/>
-                <w:szCs w:val="18"/>
-              </w:rPr>
-              <w:t>The App User inputted a keyword in the search box and clicked on the search icon.</w:t>
-            </w:r>
-          </w:p>
         </w:tc>
       </w:tr>
       <w:tr>
@@ -21331,39 +21103,7 @@
                 <w:sz w:val="18"/>
                 <w:szCs w:val="18"/>
               </w:rPr>
-              <w:t>When the App User clicks on the search icon, t</w:t>
-            </w:r>
-            <w:r>
-              <w:rPr>
-                <w:rFonts w:ascii="Times New Roman" w:hAnsi="Times New Roman" w:cs="Times New Roman"/>
-                <w:sz w:val="18"/>
-                <w:szCs w:val="18"/>
-              </w:rPr>
-              <w:t xml:space="preserve">he Search </w:t>
-            </w:r>
-            <w:r>
-              <w:rPr>
-                <w:rFonts w:ascii="Times New Roman" w:hAnsi="Times New Roman" w:cs="Times New Roman"/>
-                <w:sz w:val="18"/>
-                <w:szCs w:val="18"/>
-              </w:rPr>
-              <w:t xml:space="preserve">and </w:t>
-            </w:r>
-            <w:r>
-              <w:rPr>
-                <w:rFonts w:ascii="Times New Roman" w:hAnsi="Times New Roman" w:cs="Times New Roman"/>
-                <w:sz w:val="18"/>
-                <w:szCs w:val="18"/>
-              </w:rPr>
-              <w:t xml:space="preserve">Recommendation System </w:t>
-            </w:r>
-            <w:r>
-              <w:rPr>
-                <w:rFonts w:ascii="Times New Roman" w:hAnsi="Times New Roman" w:cs="Times New Roman"/>
-                <w:sz w:val="18"/>
-                <w:szCs w:val="18"/>
-              </w:rPr>
-              <w:t>returns a list of searched items.</w:t>
+              <w:t>The App User inputted a keyword in the search box and clicked on the search icon.</w:t>
             </w:r>
           </w:p>
           <w:p>
@@ -21385,87 +21125,39 @@
                 <w:sz w:val="18"/>
                 <w:szCs w:val="18"/>
               </w:rPr>
-              <w:t xml:space="preserve">The Search and Recommendation System </w:t>
-            </w:r>
-            <w:r>
-              <w:rPr>
-                <w:rFonts w:ascii="Times New Roman" w:hAnsi="Times New Roman" w:cs="Times New Roman"/>
-                <w:sz w:val="18"/>
-                <w:szCs w:val="18"/>
-              </w:rPr>
-              <w:t xml:space="preserve">retrieves the information of </w:t>
-            </w:r>
-            <w:r>
-              <w:rPr>
-                <w:rFonts w:ascii="Times New Roman" w:hAnsi="Times New Roman" w:cs="Times New Roman"/>
-                <w:sz w:val="18"/>
-                <w:szCs w:val="18"/>
-              </w:rPr>
-              <w:t>the searched</w:t>
-            </w:r>
-            <w:r>
-              <w:rPr>
-                <w:rFonts w:ascii="Times New Roman" w:hAnsi="Times New Roman" w:cs="Times New Roman"/>
-                <w:sz w:val="18"/>
-                <w:szCs w:val="18"/>
-              </w:rPr>
-              <w:t xml:space="preserve"> item</w:t>
-            </w:r>
-            <w:r>
-              <w:rPr>
-                <w:rFonts w:ascii="Times New Roman" w:hAnsi="Times New Roman" w:cs="Times New Roman"/>
-                <w:sz w:val="18"/>
-                <w:szCs w:val="18"/>
-              </w:rPr>
-              <w:t>s</w:t>
-            </w:r>
-            <w:r>
-              <w:rPr>
-                <w:rFonts w:ascii="Times New Roman" w:hAnsi="Times New Roman" w:cs="Times New Roman"/>
-                <w:sz w:val="18"/>
-                <w:szCs w:val="18"/>
-              </w:rPr>
-              <w:t xml:space="preserve"> from the e-commerce platforms such as rating, </w:t>
-            </w:r>
-            <w:r>
-              <w:rPr>
-                <w:rFonts w:ascii="Times New Roman" w:hAnsi="Times New Roman" w:cs="Times New Roman"/>
-                <w:sz w:val="18"/>
-                <w:szCs w:val="18"/>
-              </w:rPr>
-              <w:t>price,</w:t>
-            </w:r>
-            <w:r>
-              <w:rPr>
-                <w:rFonts w:ascii="Times New Roman" w:hAnsi="Times New Roman" w:cs="Times New Roman"/>
-                <w:sz w:val="18"/>
-                <w:szCs w:val="18"/>
-              </w:rPr>
-              <w:t xml:space="preserve"> </w:t>
-            </w:r>
-            <w:r>
-              <w:rPr>
-                <w:rFonts w:ascii="Times New Roman" w:hAnsi="Times New Roman" w:cs="Times New Roman"/>
-                <w:sz w:val="18"/>
-                <w:szCs w:val="18"/>
-              </w:rPr>
-              <w:t xml:space="preserve">number of items sold, payment method, rebates, </w:t>
-            </w:r>
-            <w:r>
-              <w:rPr>
-                <w:rFonts w:ascii="Times New Roman" w:hAnsi="Times New Roman" w:cs="Times New Roman"/>
-                <w:sz w:val="18"/>
-                <w:szCs w:val="18"/>
-              </w:rPr>
-              <w:t>and delivery fee</w:t>
-            </w:r>
-            <w:r>
-              <w:rPr>
-                <w:rFonts w:ascii="Times New Roman" w:hAnsi="Times New Roman" w:cs="Times New Roman"/>
-                <w:sz w:val="18"/>
-                <w:szCs w:val="18"/>
-              </w:rPr>
-              <w:t xml:space="preserve">. </w:t>
+              <w:t>Th</w:t>
+            </w:r>
+            <w:r>
+              <w:rPr>
+                <w:rFonts w:ascii="Times New Roman" w:hAnsi="Times New Roman" w:cs="Times New Roman"/>
+                <w:sz w:val="18"/>
+                <w:szCs w:val="18"/>
+              </w:rPr>
+              <w:t xml:space="preserve">e Search </w:t>
+            </w:r>
+            <w:r>
+              <w:rPr>
+                <w:rFonts w:ascii="Times New Roman" w:hAnsi="Times New Roman" w:cs="Times New Roman"/>
+                <w:sz w:val="18"/>
+                <w:szCs w:val="18"/>
+              </w:rPr>
+              <w:t xml:space="preserve">and </w:t>
+            </w:r>
+            <w:r>
+              <w:rPr>
+                <w:rFonts w:ascii="Times New Roman" w:hAnsi="Times New Roman" w:cs="Times New Roman"/>
+                <w:sz w:val="18"/>
+                <w:szCs w:val="18"/>
+              </w:rPr>
+              <w:t xml:space="preserve">Recommendation System </w:t>
+            </w:r>
+            <w:r>
+              <w:rPr>
+                <w:rFonts w:ascii="Times New Roman" w:hAnsi="Times New Roman" w:cs="Times New Roman"/>
+                <w:sz w:val="18"/>
+                <w:szCs w:val="18"/>
+              </w:rPr>
+              <w:t>returns a list of searched items.</w:t>
             </w:r>
           </w:p>
           <w:p>
@@ -21487,6 +21179,108 @@
                 <w:sz w:val="18"/>
                 <w:szCs w:val="18"/>
               </w:rPr>
+              <w:t xml:space="preserve">The Search and Recommendation System </w:t>
+            </w:r>
+            <w:r>
+              <w:rPr>
+                <w:rFonts w:ascii="Times New Roman" w:hAnsi="Times New Roman" w:cs="Times New Roman"/>
+                <w:sz w:val="18"/>
+                <w:szCs w:val="18"/>
+              </w:rPr>
+              <w:t xml:space="preserve">retrieves the information of </w:t>
+            </w:r>
+            <w:r>
+              <w:rPr>
+                <w:rFonts w:ascii="Times New Roman" w:hAnsi="Times New Roman" w:cs="Times New Roman"/>
+                <w:sz w:val="18"/>
+                <w:szCs w:val="18"/>
+              </w:rPr>
+              <w:t>the searched</w:t>
+            </w:r>
+            <w:r>
+              <w:rPr>
+                <w:rFonts w:ascii="Times New Roman" w:hAnsi="Times New Roman" w:cs="Times New Roman"/>
+                <w:sz w:val="18"/>
+                <w:szCs w:val="18"/>
+              </w:rPr>
+              <w:t xml:space="preserve"> item</w:t>
+            </w:r>
+            <w:r>
+              <w:rPr>
+                <w:rFonts w:ascii="Times New Roman" w:hAnsi="Times New Roman" w:cs="Times New Roman"/>
+                <w:sz w:val="18"/>
+                <w:szCs w:val="18"/>
+              </w:rPr>
+              <w:t>s</w:t>
+            </w:r>
+            <w:r>
+              <w:rPr>
+                <w:rFonts w:ascii="Times New Roman" w:hAnsi="Times New Roman" w:cs="Times New Roman"/>
+                <w:sz w:val="18"/>
+                <w:szCs w:val="18"/>
+              </w:rPr>
+              <w:t xml:space="preserve"> from the e-commerce platforms such as rating, </w:t>
+            </w:r>
+            <w:r>
+              <w:rPr>
+                <w:rFonts w:ascii="Times New Roman" w:hAnsi="Times New Roman" w:cs="Times New Roman"/>
+                <w:sz w:val="18"/>
+                <w:szCs w:val="18"/>
+              </w:rPr>
+              <w:t>price,</w:t>
+            </w:r>
+            <w:r>
+              <w:rPr>
+                <w:rFonts w:ascii="Times New Roman" w:hAnsi="Times New Roman" w:cs="Times New Roman"/>
+                <w:sz w:val="18"/>
+                <w:szCs w:val="18"/>
+              </w:rPr>
+              <w:t xml:space="preserve"> </w:t>
+            </w:r>
+            <w:r>
+              <w:rPr>
+                <w:rFonts w:ascii="Times New Roman" w:hAnsi="Times New Roman" w:cs="Times New Roman"/>
+                <w:sz w:val="18"/>
+                <w:szCs w:val="18"/>
+              </w:rPr>
+              <w:t xml:space="preserve">number of items sold, payment method, rebates, </w:t>
+            </w:r>
+            <w:r>
+              <w:rPr>
+                <w:rFonts w:ascii="Times New Roman" w:hAnsi="Times New Roman" w:cs="Times New Roman"/>
+                <w:sz w:val="18"/>
+                <w:szCs w:val="18"/>
+              </w:rPr>
+              <w:t>and delivery fee</w:t>
+            </w:r>
+            <w:r>
+              <w:rPr>
+                <w:rFonts w:ascii="Times New Roman" w:hAnsi="Times New Roman" w:cs="Times New Roman"/>
+                <w:sz w:val="18"/>
+                <w:szCs w:val="18"/>
+              </w:rPr>
+              <w:t xml:space="preserve">. </w:t>
+            </w:r>
+          </w:p>
+          <w:p>
+            <w:pPr>
+              <w:pStyle w:val="ListParagraph"/>
+              <w:numPr>
+                <w:ilvl w:val="0"/>
+                <w:numId w:val="21"/>
+              </w:numPr>
+              <w:rPr>
+                <w:rFonts w:ascii="Times New Roman" w:hAnsi="Times New Roman" w:cs="Times New Roman"/>
+                <w:sz w:val="18"/>
+                <w:szCs w:val="18"/>
+              </w:rPr>
+            </w:pPr>
+            <w:r>
+              <w:rPr>
+                <w:rFonts w:ascii="Times New Roman" w:hAnsi="Times New Roman" w:cs="Times New Roman"/>
+                <w:sz w:val="18"/>
+                <w:szCs w:val="18"/>
+              </w:rPr>
               <w:t xml:space="preserve">The Search </w:t>
             </w:r>
             <w:r>
@@ -21511,7 +21305,7 @@
                 <w:sz w:val="18"/>
                 <w:szCs w:val="18"/>
               </w:rPr>
-              <w:t>each sold item.</w:t>
+              <w:t>each item.</w:t>
             </w:r>
           </w:p>
         </w:tc>
@@ -22895,23 +22689,7 @@
                 <w:sz w:val="18"/>
                 <w:szCs w:val="18"/>
               </w:rPr>
-              <w:t xml:space="preserve">The </w:t>
-            </w:r>
-            <w:r>
-              <w:rPr>
-                <w:rFonts w:ascii="Times" w:hAnsi="Times" w:cs="Times"/>
-                <w:sz w:val="18"/>
-                <w:szCs w:val="18"/>
-              </w:rPr>
-              <w:t>Account Registration System</w:t>
-            </w:r>
-            <w:r>
-              <w:rPr>
-                <w:rFonts w:ascii="Times" w:hAnsi="Times" w:cs="Times"/>
-                <w:sz w:val="18"/>
-                <w:szCs w:val="18"/>
-              </w:rPr>
-              <w:t xml:space="preserve"> is up and online.</w:t>
+              <w:t>The Account Registration System is up and online.</w:t>
             </w:r>
           </w:p>
           <w:p>
@@ -23736,43 +23514,7 @@
                 <w:szCs w:val="18"/>
                 <w:lang w:val="en-US"/>
               </w:rPr>
-              <w:t xml:space="preserve">The App User’s friend </w:t>
-            </w:r>
-            <w:r>
-              <w:rPr>
-                <w:rFonts w:ascii="Times" w:hAnsi="Times"/>
-                <w:sz w:val="18"/>
-                <w:szCs w:val="18"/>
-                <w:lang w:val="en-US"/>
-              </w:rPr>
-              <w:t>rejects</w:t>
-            </w:r>
-            <w:r>
-              <w:rPr>
-                <w:rFonts w:ascii="Times" w:hAnsi="Times"/>
-                <w:sz w:val="18"/>
-                <w:szCs w:val="18"/>
-                <w:lang w:val="en-US"/>
-              </w:rPr>
-              <w:t xml:space="preserve"> the friend request by clicking on “</w:t>
-            </w:r>
-            <w:r>
-              <w:rPr>
-                <w:rFonts w:ascii="Times" w:hAnsi="Times"/>
-                <w:sz w:val="18"/>
-                <w:szCs w:val="18"/>
-                <w:lang w:val="en-US"/>
-              </w:rPr>
-              <w:t>Reject</w:t>
-            </w:r>
-            <w:r>
-              <w:rPr>
-                <w:rFonts w:ascii="Times" w:hAnsi="Times"/>
-                <w:sz w:val="18"/>
-                <w:szCs w:val="18"/>
-                <w:lang w:val="en-US"/>
-              </w:rPr>
-              <w:t>” next to the App User’s name in the “Friend Request” section.</w:t>
+              <w:t>The App User’s friend rejects the friend request by clicking on “Reject” next to the App User’s name in the “Friend Request” section.</w:t>
             </w:r>
           </w:p>
           <w:p>
@@ -23795,25 +23537,7 @@
                 <w:szCs w:val="18"/>
                 <w:lang w:val="en-US"/>
               </w:rPr>
-              <w:t xml:space="preserve">The App User is notified via email that the friend request has been </w:t>
-            </w:r>
-            <w:r>
-              <w:rPr>
-                <w:rFonts w:ascii="Times" w:hAnsi="Times"/>
-                <w:sz w:val="18"/>
-                <w:szCs w:val="18"/>
-                <w:lang w:val="en-US"/>
-              </w:rPr>
-              <w:t>rejected</w:t>
-            </w:r>
-            <w:r>
-              <w:rPr>
-                <w:rFonts w:ascii="Times" w:hAnsi="Times"/>
-                <w:sz w:val="18"/>
-                <w:szCs w:val="18"/>
-                <w:lang w:val="en-US"/>
-              </w:rPr>
-              <w:t>.</w:t>
+              <w:t>The App User is notified via email that the friend request has been rejected.</w:t>
             </w:r>
           </w:p>
           <w:p>
@@ -24783,15 +24507,7 @@
                 <w:sz w:val="18"/>
                 <w:szCs w:val="18"/>
               </w:rPr>
-              <w:t xml:space="preserve">, </w:t>
-            </w:r>
-            <w:r>
-              <w:rPr>
-                <w:rFonts w:ascii="Times" w:hAnsi="Times" w:cs="Times"/>
-                <w:sz w:val="18"/>
-                <w:szCs w:val="18"/>
-              </w:rPr>
-              <w:t>Search and Recommendation System</w:t>
+              <w:t>, Search and Recommendation System</w:t>
             </w:r>
             <w:r>
               <w:rPr>
@@ -24968,23 +24684,7 @@
                 <w:sz w:val="18"/>
                 <w:szCs w:val="18"/>
               </w:rPr>
-              <w:t xml:space="preserve">The </w:t>
-            </w:r>
-            <w:r>
-              <w:rPr>
-                <w:rFonts w:ascii="Times" w:hAnsi="Times" w:cs="Times"/>
-                <w:sz w:val="18"/>
-                <w:szCs w:val="18"/>
-              </w:rPr>
-              <w:t>Wish List</w:t>
-            </w:r>
-            <w:r>
-              <w:rPr>
-                <w:rFonts w:ascii="Times" w:hAnsi="Times" w:cs="Times"/>
-                <w:sz w:val="18"/>
-                <w:szCs w:val="18"/>
-              </w:rPr>
-              <w:t xml:space="preserve"> System is up and online.</w:t>
+              <w:t>The Wish List System is up and online.</w:t>
             </w:r>
           </w:p>
           <w:p>
@@ -25697,52 +25397,7 @@
                 <w:szCs w:val="18"/>
                 <w:u w:val="single"/>
               </w:rPr>
-              <w:t>App User adds</w:t>
-            </w:r>
-            <w:r>
-              <w:rPr>
-                <w:rFonts w:ascii="Times New Roman" w:hAnsi="Times New Roman" w:cs="Times New Roman"/>
-                <w:sz w:val="18"/>
-                <w:szCs w:val="18"/>
-                <w:u w:val="single"/>
-              </w:rPr>
-              <w:t xml:space="preserve"> </w:t>
-            </w:r>
-            <w:r>
-              <w:rPr>
-                <w:rFonts w:ascii="Times New Roman" w:hAnsi="Times New Roman" w:cs="Times New Roman"/>
-                <w:sz w:val="18"/>
-                <w:szCs w:val="18"/>
-                <w:u w:val="single"/>
-              </w:rPr>
-              <w:t>a sold-out</w:t>
-            </w:r>
-            <w:r>
-              <w:rPr>
-                <w:rFonts w:ascii="Times New Roman" w:hAnsi="Times New Roman" w:cs="Times New Roman"/>
-                <w:sz w:val="18"/>
-                <w:szCs w:val="18"/>
-                <w:u w:val="single"/>
-              </w:rPr>
-              <w:t xml:space="preserve"> item</w:t>
-            </w:r>
-            <w:r>
-              <w:rPr>
-                <w:rFonts w:ascii="Times New Roman" w:hAnsi="Times New Roman" w:cs="Times New Roman"/>
-                <w:sz w:val="18"/>
-                <w:szCs w:val="18"/>
-                <w:u w:val="single"/>
-              </w:rPr>
-              <w:t xml:space="preserve"> to his/her wish list</w:t>
-            </w:r>
-            <w:r>
-              <w:rPr>
-                <w:rFonts w:ascii="Times New Roman" w:hAnsi="Times New Roman" w:cs="Times New Roman"/>
-                <w:sz w:val="18"/>
-                <w:szCs w:val="18"/>
-                <w:u w:val="single"/>
-              </w:rPr>
-              <w:t>.</w:t>
+              <w:t>App User adds a sold-out item to his/her wish list.</w:t>
             </w:r>
           </w:p>
           <w:p>
@@ -25875,25 +25530,7 @@
                 <w:szCs w:val="18"/>
                 <w:u w:val="single"/>
               </w:rPr>
-              <w:t xml:space="preserve">App User </w:t>
-            </w:r>
-            <w:r>
-              <w:rPr>
-                <w:rFonts w:ascii="Times New Roman" w:hAnsi="Times New Roman" w:cs="Times New Roman"/>
-                <w:sz w:val="18"/>
-                <w:szCs w:val="18"/>
-                <w:u w:val="single"/>
-              </w:rPr>
-              <w:t>decides not to create a wish list</w:t>
-            </w:r>
-            <w:r>
-              <w:rPr>
-                <w:rFonts w:ascii="Times New Roman" w:hAnsi="Times New Roman" w:cs="Times New Roman"/>
-                <w:sz w:val="18"/>
-                <w:szCs w:val="18"/>
-                <w:u w:val="single"/>
-              </w:rPr>
-              <w:t>.</w:t>
+              <w:t>App User decides not to create a wish list.</w:t>
             </w:r>
           </w:p>
           <w:p>
@@ -26084,25 +25721,7 @@
                 <w:szCs w:val="18"/>
                 <w:u w:val="single"/>
               </w:rPr>
-              <w:t>App User a</w:t>
-            </w:r>
-            <w:r>
-              <w:rPr>
-                <w:rFonts w:ascii="Times New Roman" w:hAnsi="Times New Roman" w:cs="Times New Roman"/>
-                <w:sz w:val="18"/>
-                <w:szCs w:val="18"/>
-                <w:u w:val="single"/>
-              </w:rPr>
-              <w:t>ttempts to add an item to his/her wish list without creating one</w:t>
-            </w:r>
-            <w:r>
-              <w:rPr>
-                <w:rFonts w:ascii="Times New Roman" w:hAnsi="Times New Roman" w:cs="Times New Roman"/>
-                <w:sz w:val="18"/>
-                <w:szCs w:val="18"/>
-                <w:u w:val="single"/>
-              </w:rPr>
-              <w:t>.</w:t>
+              <w:t>App User attempts to add an item to his/her wish list without creating one.</w:t>
             </w:r>
           </w:p>
           <w:p>
@@ -26124,15 +25743,7 @@
                 <w:sz w:val="18"/>
                 <w:szCs w:val="18"/>
               </w:rPr>
-              <w:t>When the App User adds the item to his/her wish list, the App User is prompted with a warning message that says</w:t>
-            </w:r>
-            <w:r>
-              <w:rPr>
-                <w:rFonts w:ascii="Times" w:hAnsi="Times"/>
-                <w:sz w:val="18"/>
-                <w:szCs w:val="18"/>
-              </w:rPr>
-              <w:t>, “Error! You do not have a wish list yet! Do you want to create one now?”</w:t>
+              <w:t>When the App User adds the item to his/her wish list, the App User is prompted with a warning message that says, “Error! You do not have a wish list yet! Do you want to create one now?”</w:t>
             </w:r>
           </w:p>
           <w:p>
@@ -27321,15 +26932,7 @@
                 <w:sz w:val="18"/>
                 <w:szCs w:val="18"/>
               </w:rPr>
-              <w:t xml:space="preserve">The Wish List System displays </w:t>
-            </w:r>
-            <w:r>
-              <w:rPr>
-                <w:rFonts w:ascii="Times" w:hAnsi="Times" w:cs="Times"/>
-                <w:sz w:val="18"/>
-                <w:szCs w:val="18"/>
-              </w:rPr>
-              <w:t>the App User</w:t>
+              <w:t>The Wish List System displays the App User</w:t>
             </w:r>
             <w:r>
               <w:rPr>
@@ -27691,34 +27294,7 @@
                 <w:szCs w:val="18"/>
                 <w:lang w:val="en-US"/>
               </w:rPr>
-              <w:t>The App User navigates to “</w:t>
-            </w:r>
-            <w:r>
-              <w:rPr>
-                <w:rFonts w:ascii="Times" w:hAnsi="Times"/>
-                <w:sz w:val="18"/>
-                <w:szCs w:val="18"/>
-                <w:lang w:val="en-US"/>
-              </w:rPr>
-              <w:t>Friends</w:t>
-            </w:r>
-            <w:r>
-              <w:rPr>
-                <w:rFonts w:ascii="Times" w:hAnsi="Times"/>
-                <w:sz w:val="18"/>
-                <w:szCs w:val="18"/>
-                <w:lang w:val="en-US"/>
-              </w:rPr>
-              <w:t>” section</w:t>
-            </w:r>
-            <w:r>
-              <w:rPr>
-                <w:rFonts w:ascii="Times" w:hAnsi="Times"/>
-                <w:sz w:val="18"/>
-                <w:szCs w:val="18"/>
-                <w:lang w:val="en-US"/>
-              </w:rPr>
-              <w:t>.</w:t>
+              <w:t>The App User navigates to “Friends” section.</w:t>
             </w:r>
           </w:p>
           <w:p>
@@ -27788,31 +27364,7 @@
                 <w:sz w:val="18"/>
                 <w:szCs w:val="18"/>
               </w:rPr>
-              <w:t>The Wish List System displays the App User</w:t>
-            </w:r>
-            <w:r>
-              <w:rPr>
-                <w:rFonts w:ascii="Times" w:hAnsi="Times" w:cs="Times"/>
-                <w:sz w:val="18"/>
-                <w:szCs w:val="18"/>
-              </w:rPr>
-              <w:t xml:space="preserve"> friend’s</w:t>
-            </w:r>
-            <w:r>
-              <w:rPr>
-                <w:rFonts w:ascii="Times" w:hAnsi="Times" w:cs="Times"/>
-                <w:sz w:val="18"/>
-                <w:szCs w:val="18"/>
-              </w:rPr>
-              <w:t xml:space="preserve"> wish list</w:t>
-            </w:r>
-            <w:r>
-              <w:rPr>
-                <w:rFonts w:ascii="Times" w:hAnsi="Times" w:cs="Times"/>
-                <w:sz w:val="18"/>
-                <w:szCs w:val="18"/>
-              </w:rPr>
-              <w:t>.</w:t>
+              <w:t>The Wish List System displays the App User friend’s wish list.</w:t>
             </w:r>
           </w:p>
         </w:tc>
@@ -27999,34 +27551,7 @@
                 <w:szCs w:val="18"/>
                 <w:lang w:val="en-US"/>
               </w:rPr>
-              <w:t>If t</w:t>
-            </w:r>
-            <w:r>
-              <w:rPr>
-                <w:rFonts w:ascii="Times" w:hAnsi="Times"/>
-                <w:sz w:val="18"/>
-                <w:szCs w:val="18"/>
-                <w:lang w:val="en-US"/>
-              </w:rPr>
-              <w:t>he App User selects “Sure!”</w:t>
-            </w:r>
-            <w:r>
-              <w:rPr>
-                <w:rFonts w:ascii="Times" w:hAnsi="Times"/>
-                <w:sz w:val="18"/>
-                <w:szCs w:val="18"/>
-                <w:lang w:val="en-US"/>
-              </w:rPr>
-              <w:t>, the Wish List System creates a wish list</w:t>
-            </w:r>
-            <w:r>
-              <w:rPr>
-                <w:rFonts w:ascii="Times" w:hAnsi="Times"/>
-                <w:sz w:val="18"/>
-                <w:szCs w:val="18"/>
-                <w:lang w:val="en-US"/>
-              </w:rPr>
-              <w:t>.</w:t>
+              <w:t>If the App User selects “Sure!”, the Wish List System creates a wish list.</w:t>
             </w:r>
           </w:p>
           <w:p>
@@ -28074,23 +27599,7 @@
                 <w:sz w:val="18"/>
                 <w:szCs w:val="18"/>
               </w:rPr>
-              <w:t xml:space="preserve">If the App User selects “Maybe later!”, </w:t>
-            </w:r>
-            <w:r>
-              <w:rPr>
-                <w:rFonts w:ascii="Times" w:hAnsi="Times" w:cs="Times"/>
-                <w:sz w:val="18"/>
-                <w:szCs w:val="18"/>
-              </w:rPr>
-              <w:t>the prompted message</w:t>
-            </w:r>
-            <w:r>
-              <w:rPr>
-                <w:rFonts w:ascii="Times" w:hAnsi="Times" w:cs="Times"/>
-                <w:sz w:val="18"/>
-                <w:szCs w:val="18"/>
-              </w:rPr>
-              <w:t xml:space="preserve"> is cancelled.</w:t>
+              <w:t>If the App User selects “Maybe later!”, the prompted message is cancelled.</w:t>
             </w:r>
           </w:p>
           <w:p>
@@ -29238,15 +28747,7 @@
                 <w:sz w:val="18"/>
                 <w:szCs w:val="18"/>
               </w:rPr>
-              <w:t>The Account Registration System is up and online</w:t>
-            </w:r>
-            <w:r>
-              <w:rPr>
-                <w:rFonts w:ascii="Times" w:hAnsi="Times" w:cs="Times"/>
-                <w:sz w:val="18"/>
-                <w:szCs w:val="18"/>
-              </w:rPr>
-              <w:t>.</w:t>
+              <w:t>The Account Registration System is up and online.</w:t>
             </w:r>
           </w:p>
           <w:p>
@@ -29630,6 +29131,29 @@
                 <w:szCs w:val="18"/>
               </w:rPr>
               <w:t>feature.</w:t>
+            </w:r>
+          </w:p>
+          <w:p>
+            <w:pPr>
+              <w:pStyle w:val="ListParagraph"/>
+              <w:numPr>
+                <w:ilvl w:val="0"/>
+                <w:numId w:val="37"/>
+              </w:numPr>
+              <w:spacing w:line="240" w:lineRule="auto"/>
+              <w:rPr>
+                <w:rFonts w:ascii="Times" w:hAnsi="Times" w:cs="Times"/>
+                <w:sz w:val="18"/>
+                <w:szCs w:val="18"/>
+              </w:rPr>
+            </w:pPr>
+            <w:r>
+              <w:rPr>
+                <w:rFonts w:ascii="Times" w:hAnsi="Times" w:cs="Times"/>
+                <w:sz w:val="18"/>
+                <w:szCs w:val="18"/>
+              </w:rPr>
+              <w:t>A message that says, “You will be notified of your friend’s birthday 7 days in advance.” will be displayed to the App User.</w:t>
             </w:r>
           </w:p>
           <w:p>
@@ -36516,6 +36040,7 @@
   <w:style w:type="character" w:default="1" w:styleId="DefaultParagraphFont">
     <w:name w:val="Default Paragraph Font"/>
     <w:uiPriority w:val="1"/>
+    <w:semiHidden/>
     <w:unhideWhenUsed/>
   </w:style>
   <w:style w:type="table" w:default="1" w:styleId="TableNormal">

</xml_diff>

<commit_message>
Update Lab 1 Document
</commit_message>
<xml_diff>
--- a/Lab 1/Lab 1.docx
+++ b/Lab 1/Lab 1.docx
@@ -2823,18 +2823,8 @@
                 <w:sz w:val="18"/>
                 <w:szCs w:val="18"/>
               </w:rPr>
-              <w:t xml:space="preserve">Lee </w:t>
-            </w:r>
-            <w:proofErr w:type="spellStart"/>
-            <w:r>
-              <w:rPr>
-                <w:rFonts w:ascii="Times New Roman" w:hAnsi="Times New Roman" w:cs="Times New Roman"/>
-                <w:sz w:val="18"/>
-                <w:szCs w:val="18"/>
-              </w:rPr>
-              <w:t>Juin</w:t>
-            </w:r>
-            <w:proofErr w:type="spellEnd"/>
+              <w:t>Lee Juin</w:t>
+            </w:r>
           </w:p>
         </w:tc>
         <w:tc>
@@ -2891,18 +2881,8 @@
                 <w:sz w:val="18"/>
                 <w:szCs w:val="18"/>
               </w:rPr>
-              <w:t xml:space="preserve">Lee </w:t>
-            </w:r>
-            <w:proofErr w:type="spellStart"/>
-            <w:r>
-              <w:rPr>
-                <w:rFonts w:ascii="Times New Roman" w:hAnsi="Times New Roman" w:cs="Times New Roman"/>
-                <w:sz w:val="18"/>
-                <w:szCs w:val="18"/>
-              </w:rPr>
-              <w:t>Juin</w:t>
-            </w:r>
-            <w:proofErr w:type="spellEnd"/>
+              <w:t>Lee Juin</w:t>
+            </w:r>
           </w:p>
         </w:tc>
       </w:tr>
@@ -4136,18 +4116,8 @@
                 <w:sz w:val="18"/>
                 <w:szCs w:val="18"/>
               </w:rPr>
-              <w:t xml:space="preserve">Lee </w:t>
-            </w:r>
-            <w:proofErr w:type="spellStart"/>
-            <w:r>
-              <w:rPr>
-                <w:rFonts w:ascii="Times" w:hAnsi="Times" w:cs="Times"/>
-                <w:sz w:val="18"/>
-                <w:szCs w:val="18"/>
-              </w:rPr>
-              <w:t>Juin</w:t>
-            </w:r>
-            <w:proofErr w:type="spellEnd"/>
+              <w:t>Lee Juin</w:t>
+            </w:r>
           </w:p>
         </w:tc>
         <w:tc>
@@ -4204,18 +4174,8 @@
                 <w:sz w:val="18"/>
                 <w:szCs w:val="18"/>
               </w:rPr>
-              <w:t xml:space="preserve">Lee </w:t>
-            </w:r>
-            <w:proofErr w:type="spellStart"/>
-            <w:r>
-              <w:rPr>
-                <w:rFonts w:ascii="Times" w:hAnsi="Times" w:cs="Times"/>
-                <w:sz w:val="18"/>
-                <w:szCs w:val="18"/>
-              </w:rPr>
-              <w:t>Juin</w:t>
-            </w:r>
-            <w:proofErr w:type="spellEnd"/>
+              <w:t>Lee Juin</w:t>
+            </w:r>
           </w:p>
         </w:tc>
       </w:tr>
@@ -6742,18 +6702,8 @@
                 <w:sz w:val="18"/>
                 <w:szCs w:val="18"/>
               </w:rPr>
-              <w:t xml:space="preserve">Lee </w:t>
-            </w:r>
-            <w:proofErr w:type="spellStart"/>
-            <w:r>
-              <w:rPr>
-                <w:rFonts w:ascii="Times" w:hAnsi="Times" w:cs="Times"/>
-                <w:sz w:val="18"/>
-                <w:szCs w:val="18"/>
-              </w:rPr>
-              <w:t>Juin</w:t>
-            </w:r>
-            <w:proofErr w:type="spellEnd"/>
+              <w:t>Lee Juin</w:t>
+            </w:r>
           </w:p>
         </w:tc>
         <w:tc>
@@ -6810,18 +6760,8 @@
                 <w:sz w:val="18"/>
                 <w:szCs w:val="18"/>
               </w:rPr>
-              <w:t xml:space="preserve">Lee </w:t>
-            </w:r>
-            <w:proofErr w:type="spellStart"/>
-            <w:r>
-              <w:rPr>
-                <w:rFonts w:ascii="Times" w:hAnsi="Times" w:cs="Times"/>
-                <w:sz w:val="18"/>
-                <w:szCs w:val="18"/>
-              </w:rPr>
-              <w:t>Juin</w:t>
-            </w:r>
-            <w:proofErr w:type="spellEnd"/>
+              <w:t>Lee Juin</w:t>
+            </w:r>
           </w:p>
         </w:tc>
       </w:tr>
@@ -8632,18 +8572,8 @@
                 <w:sz w:val="18"/>
                 <w:szCs w:val="18"/>
               </w:rPr>
-              <w:t xml:space="preserve">Lee </w:t>
-            </w:r>
-            <w:proofErr w:type="spellStart"/>
-            <w:r>
-              <w:rPr>
-                <w:rFonts w:ascii="Times" w:hAnsi="Times" w:cs="Times"/>
-                <w:sz w:val="18"/>
-                <w:szCs w:val="18"/>
-              </w:rPr>
-              <w:t>Juin</w:t>
-            </w:r>
-            <w:proofErr w:type="spellEnd"/>
+              <w:t>Lee Juin</w:t>
+            </w:r>
           </w:p>
         </w:tc>
         <w:tc>
@@ -8700,18 +8630,8 @@
                 <w:sz w:val="18"/>
                 <w:szCs w:val="18"/>
               </w:rPr>
-              <w:t xml:space="preserve">Lee </w:t>
-            </w:r>
-            <w:proofErr w:type="spellStart"/>
-            <w:r>
-              <w:rPr>
-                <w:rFonts w:ascii="Times" w:hAnsi="Times" w:cs="Times"/>
-                <w:sz w:val="18"/>
-                <w:szCs w:val="18"/>
-              </w:rPr>
-              <w:t>Juin</w:t>
-            </w:r>
-            <w:proofErr w:type="spellEnd"/>
+              <w:t>Lee Juin</w:t>
+            </w:r>
           </w:p>
         </w:tc>
       </w:tr>
@@ -11864,7 +11784,31 @@
                 <w:sz w:val="18"/>
                 <w:szCs w:val="18"/>
               </w:rPr>
-              <w:t xml:space="preserve"> in the search box.</w:t>
+              <w:t xml:space="preserve"> in the search box</w:t>
+            </w:r>
+            <w:r>
+              <w:rPr>
+                <w:rFonts w:ascii="Times New Roman" w:hAnsi="Times New Roman" w:cs="Times New Roman"/>
+                <w:sz w:val="18"/>
+                <w:szCs w:val="18"/>
+              </w:rPr>
+              <w:t xml:space="preserve"> and </w:t>
+            </w:r>
+            <w:r>
+              <w:rPr>
+                <w:rFonts w:ascii="Times New Roman" w:hAnsi="Times New Roman" w:cs="Times New Roman"/>
+                <w:sz w:val="18"/>
+                <w:szCs w:val="18"/>
+              </w:rPr>
+              <w:t>clicks on the search icon</w:t>
+            </w:r>
+            <w:r>
+              <w:rPr>
+                <w:rFonts w:ascii="Times New Roman" w:hAnsi="Times New Roman" w:cs="Times New Roman"/>
+                <w:sz w:val="18"/>
+                <w:szCs w:val="18"/>
+              </w:rPr>
+              <w:t>.</w:t>
             </w:r>
           </w:p>
           <w:p>
@@ -11886,7 +11830,7 @@
                 <w:sz w:val="18"/>
                 <w:szCs w:val="18"/>
               </w:rPr>
-              <w:t>The App User clicks on the search icon.</w:t>
+              <w:t xml:space="preserve">The AI searches, based on the keyword, for items sold on the e-commerce platforms. </w:t>
             </w:r>
           </w:p>
           <w:p>
@@ -11908,7 +11852,55 @@
                 <w:sz w:val="18"/>
                 <w:szCs w:val="18"/>
               </w:rPr>
-              <w:t xml:space="preserve">The AI searches, based on the keyword, for items sold on the e-commerce platforms. </w:t>
+              <w:t>The</w:t>
+            </w:r>
+            <w:r>
+              <w:rPr>
+                <w:rFonts w:ascii="Times New Roman" w:hAnsi="Times New Roman" w:cs="Times New Roman"/>
+                <w:sz w:val="18"/>
+                <w:szCs w:val="18"/>
+              </w:rPr>
+              <w:t xml:space="preserve"> </w:t>
+            </w:r>
+            <w:r>
+              <w:rPr>
+                <w:rFonts w:ascii="Times New Roman" w:hAnsi="Times New Roman" w:cs="Times New Roman"/>
+                <w:sz w:val="18"/>
+                <w:szCs w:val="18"/>
+              </w:rPr>
+              <w:t>AI</w:t>
+            </w:r>
+            <w:r>
+              <w:rPr>
+                <w:rFonts w:ascii="Times New Roman" w:hAnsi="Times New Roman" w:cs="Times New Roman"/>
+                <w:sz w:val="18"/>
+                <w:szCs w:val="18"/>
+              </w:rPr>
+              <w:t xml:space="preserve"> retrieves the </w:t>
+            </w:r>
+            <w:r>
+              <w:rPr>
+                <w:rFonts w:ascii="Times New Roman" w:hAnsi="Times New Roman" w:cs="Times New Roman"/>
+                <w:sz w:val="18"/>
+                <w:szCs w:val="18"/>
+              </w:rPr>
+              <w:t>information</w:t>
+            </w:r>
+            <w:r>
+              <w:rPr>
+                <w:rFonts w:ascii="Times New Roman" w:hAnsi="Times New Roman" w:cs="Times New Roman"/>
+                <w:sz w:val="18"/>
+                <w:szCs w:val="18"/>
+              </w:rPr>
+              <w:t xml:space="preserve"> of the searched</w:t>
+            </w:r>
+            <w:r>
+              <w:rPr>
+                <w:rFonts w:ascii="Times New Roman" w:hAnsi="Times New Roman" w:cs="Times New Roman"/>
+                <w:sz w:val="18"/>
+                <w:szCs w:val="18"/>
+              </w:rPr>
+              <w:t xml:space="preserve"> items from the e-commerce platforms such as rating, price, number of items sold, payment method, rebates, and delivery fee.  </w:t>
             </w:r>
           </w:p>
           <w:p>
@@ -11930,55 +11922,31 @@
                 <w:sz w:val="18"/>
                 <w:szCs w:val="18"/>
               </w:rPr>
-              <w:t>The</w:t>
-            </w:r>
-            <w:r>
-              <w:rPr>
-                <w:rFonts w:ascii="Times New Roman" w:hAnsi="Times New Roman" w:cs="Times New Roman"/>
-                <w:sz w:val="18"/>
-                <w:szCs w:val="18"/>
-              </w:rPr>
-              <w:t xml:space="preserve"> </w:t>
-            </w:r>
-            <w:r>
-              <w:rPr>
-                <w:rFonts w:ascii="Times New Roman" w:hAnsi="Times New Roman" w:cs="Times New Roman"/>
-                <w:sz w:val="18"/>
-                <w:szCs w:val="18"/>
-              </w:rPr>
-              <w:t>AI</w:t>
-            </w:r>
-            <w:r>
-              <w:rPr>
-                <w:rFonts w:ascii="Times New Roman" w:hAnsi="Times New Roman" w:cs="Times New Roman"/>
-                <w:sz w:val="18"/>
-                <w:szCs w:val="18"/>
-              </w:rPr>
-              <w:t xml:space="preserve"> retrieves the </w:t>
-            </w:r>
-            <w:r>
-              <w:rPr>
-                <w:rFonts w:ascii="Times New Roman" w:hAnsi="Times New Roman" w:cs="Times New Roman"/>
-                <w:sz w:val="18"/>
-                <w:szCs w:val="18"/>
-              </w:rPr>
-              <w:t>information</w:t>
-            </w:r>
-            <w:r>
-              <w:rPr>
-                <w:rFonts w:ascii="Times New Roman" w:hAnsi="Times New Roman" w:cs="Times New Roman"/>
-                <w:sz w:val="18"/>
-                <w:szCs w:val="18"/>
-              </w:rPr>
-              <w:t xml:space="preserve"> of the searched</w:t>
-            </w:r>
-            <w:r>
-              <w:rPr>
-                <w:rFonts w:ascii="Times New Roman" w:hAnsi="Times New Roman" w:cs="Times New Roman"/>
-                <w:sz w:val="18"/>
-                <w:szCs w:val="18"/>
-              </w:rPr>
-              <w:t xml:space="preserve"> items from the e-commerce platforms such as rating, price, number of items sold, payment method, rebates, and delivery fee.  </w:t>
+              <w:t>The AI displays the searched items</w:t>
+            </w:r>
+            <w:r>
+              <w:rPr>
+                <w:rFonts w:ascii="Times New Roman" w:hAnsi="Times New Roman" w:cs="Times New Roman"/>
+                <w:sz w:val="18"/>
+                <w:szCs w:val="18"/>
+              </w:rPr>
+              <w:t xml:space="preserve"> along with the </w:t>
+            </w:r>
+            <w:r>
+              <w:rPr>
+                <w:rFonts w:ascii="Times New Roman" w:hAnsi="Times New Roman" w:cs="Times New Roman"/>
+                <w:sz w:val="18"/>
+                <w:szCs w:val="18"/>
+              </w:rPr>
+              <w:t>searched keyword and the number of results retrieved</w:t>
+            </w:r>
+            <w:r>
+              <w:rPr>
+                <w:rFonts w:ascii="Times New Roman" w:hAnsi="Times New Roman" w:cs="Times New Roman"/>
+                <w:sz w:val="18"/>
+                <w:szCs w:val="18"/>
+              </w:rPr>
+              <w:t>.</w:t>
             </w:r>
           </w:p>
           <w:p>
@@ -12000,7 +11968,25 @@
                 <w:sz w:val="18"/>
                 <w:szCs w:val="18"/>
               </w:rPr>
-              <w:t>The AI the searched keyword and the number of results retrieved.</w:t>
+              <w:t xml:space="preserve">The AI recommends at least three other items to the App User using the included use case </w:t>
+            </w:r>
+            <w:r>
+              <w:rPr>
+                <w:rFonts w:ascii="Times New Roman" w:hAnsi="Times New Roman" w:cs="Times New Roman"/>
+                <w:i/>
+                <w:iCs/>
+                <w:sz w:val="18"/>
+                <w:szCs w:val="18"/>
+              </w:rPr>
+              <w:t>Recommend</w:t>
+            </w:r>
+            <w:r>
+              <w:rPr>
+                <w:rFonts w:ascii="Times New Roman" w:hAnsi="Times New Roman" w:cs="Times New Roman"/>
+                <w:sz w:val="18"/>
+                <w:szCs w:val="18"/>
+              </w:rPr>
+              <w:t>.</w:t>
             </w:r>
           </w:p>
           <w:p>
@@ -12022,7 +12008,23 @@
                 <w:sz w:val="18"/>
                 <w:szCs w:val="18"/>
               </w:rPr>
-              <w:t>The AI displays the searched items.</w:t>
+              <w:t xml:space="preserve">The AI provides </w:t>
+            </w:r>
+            <w:r>
+              <w:rPr>
+                <w:rFonts w:ascii="Times New Roman" w:hAnsi="Times New Roman" w:cs="Times New Roman"/>
+                <w:sz w:val="18"/>
+                <w:szCs w:val="18"/>
+              </w:rPr>
+              <w:t>a set of parameters such as price, number of purchases, form of rebate, delivery fee, payment methods and rating</w:t>
+            </w:r>
+            <w:r>
+              <w:rPr>
+                <w:rFonts w:ascii="Times New Roman" w:hAnsi="Times New Roman" w:cs="Times New Roman"/>
+                <w:sz w:val="18"/>
+                <w:szCs w:val="18"/>
+              </w:rPr>
+              <w:t xml:space="preserve"> to sort the results.</w:t>
             </w:r>
           </w:p>
           <w:p>
@@ -12044,25 +12046,31 @@
                 <w:sz w:val="18"/>
                 <w:szCs w:val="18"/>
               </w:rPr>
-              <w:t xml:space="preserve">The AI recommends at least three other items to the App User using the included use case </w:t>
-            </w:r>
-            <w:r>
-              <w:rPr>
-                <w:rFonts w:ascii="Times New Roman" w:hAnsi="Times New Roman" w:cs="Times New Roman"/>
-                <w:i/>
-                <w:iCs/>
-                <w:sz w:val="18"/>
-                <w:szCs w:val="18"/>
-              </w:rPr>
-              <w:t>Recommend</w:t>
-            </w:r>
-            <w:r>
-              <w:rPr>
-                <w:rFonts w:ascii="Times New Roman" w:hAnsi="Times New Roman" w:cs="Times New Roman"/>
-                <w:sz w:val="18"/>
-                <w:szCs w:val="18"/>
-              </w:rPr>
-              <w:t>.</w:t>
+              <w:t>The App User sort</w:t>
+            </w:r>
+            <w:r>
+              <w:rPr>
+                <w:rFonts w:ascii="Times New Roman" w:hAnsi="Times New Roman" w:cs="Times New Roman"/>
+                <w:sz w:val="18"/>
+                <w:szCs w:val="18"/>
+              </w:rPr>
+              <w:t>s</w:t>
+            </w:r>
+            <w:r>
+              <w:rPr>
+                <w:rFonts w:ascii="Times New Roman" w:hAnsi="Times New Roman" w:cs="Times New Roman"/>
+                <w:sz w:val="18"/>
+                <w:szCs w:val="18"/>
+              </w:rPr>
+              <w:t xml:space="preserve"> the results </w:t>
+            </w:r>
+            <w:r>
+              <w:rPr>
+                <w:rFonts w:ascii="Times New Roman" w:hAnsi="Times New Roman" w:cs="Times New Roman"/>
+                <w:sz w:val="18"/>
+                <w:szCs w:val="18"/>
+              </w:rPr>
+              <w:t>using the parameters and clicks on “Apply”.</w:t>
             </w:r>
           </w:p>
           <w:p>
@@ -12084,23 +12092,15 @@
                 <w:sz w:val="18"/>
                 <w:szCs w:val="18"/>
               </w:rPr>
-              <w:t xml:space="preserve">The AI provides </w:t>
-            </w:r>
-            <w:r>
-              <w:rPr>
-                <w:rFonts w:ascii="Times New Roman" w:hAnsi="Times New Roman" w:cs="Times New Roman"/>
-                <w:sz w:val="18"/>
-                <w:szCs w:val="18"/>
-              </w:rPr>
-              <w:t>a set of parameters such as price, number of purchases, form of rebate, delivery fee, payment methods and rating</w:t>
-            </w:r>
-            <w:r>
-              <w:rPr>
-                <w:rFonts w:ascii="Times New Roman" w:hAnsi="Times New Roman" w:cs="Times New Roman"/>
-                <w:sz w:val="18"/>
-                <w:szCs w:val="18"/>
-              </w:rPr>
-              <w:t xml:space="preserve"> to sort the results.</w:t>
+              <w:t xml:space="preserve">The </w:t>
+            </w:r>
+            <w:r>
+              <w:rPr>
+                <w:rFonts w:ascii="Times New Roman" w:hAnsi="Times New Roman" w:cs="Times New Roman"/>
+                <w:sz w:val="18"/>
+                <w:szCs w:val="18"/>
+              </w:rPr>
+              <w:t>AI re-displays the list of times based on the parameters set.</w:t>
             </w:r>
           </w:p>
           <w:p>
@@ -12122,82 +12122,6 @@
                 <w:sz w:val="18"/>
                 <w:szCs w:val="18"/>
               </w:rPr>
-              <w:t>The App User sort</w:t>
-            </w:r>
-            <w:r>
-              <w:rPr>
-                <w:rFonts w:ascii="Times New Roman" w:hAnsi="Times New Roman" w:cs="Times New Roman"/>
-                <w:sz w:val="18"/>
-                <w:szCs w:val="18"/>
-              </w:rPr>
-              <w:t>s</w:t>
-            </w:r>
-            <w:r>
-              <w:rPr>
-                <w:rFonts w:ascii="Times New Roman" w:hAnsi="Times New Roman" w:cs="Times New Roman"/>
-                <w:sz w:val="18"/>
-                <w:szCs w:val="18"/>
-              </w:rPr>
-              <w:t xml:space="preserve"> the results </w:t>
-            </w:r>
-            <w:r>
-              <w:rPr>
-                <w:rFonts w:ascii="Times New Roman" w:hAnsi="Times New Roman" w:cs="Times New Roman"/>
-                <w:sz w:val="18"/>
-                <w:szCs w:val="18"/>
-              </w:rPr>
-              <w:t>using the parameters and clicks on “Apply”.</w:t>
-            </w:r>
-          </w:p>
-          <w:p>
-            <w:pPr>
-              <w:pStyle w:val="ListParagraph"/>
-              <w:numPr>
-                <w:ilvl w:val="0"/>
-                <w:numId w:val="7"/>
-              </w:numPr>
-              <w:rPr>
-                <w:rFonts w:ascii="Times New Roman" w:hAnsi="Times New Roman" w:cs="Times New Roman"/>
-                <w:sz w:val="18"/>
-                <w:szCs w:val="18"/>
-              </w:rPr>
-            </w:pPr>
-            <w:r>
-              <w:rPr>
-                <w:rFonts w:ascii="Times New Roman" w:hAnsi="Times New Roman" w:cs="Times New Roman"/>
-                <w:sz w:val="18"/>
-                <w:szCs w:val="18"/>
-              </w:rPr>
-              <w:t xml:space="preserve">The </w:t>
-            </w:r>
-            <w:r>
-              <w:rPr>
-                <w:rFonts w:ascii="Times New Roman" w:hAnsi="Times New Roman" w:cs="Times New Roman"/>
-                <w:sz w:val="18"/>
-                <w:szCs w:val="18"/>
-              </w:rPr>
-              <w:t>AI re-displays the list of times based on the parameters set.</w:t>
-            </w:r>
-          </w:p>
-          <w:p>
-            <w:pPr>
-              <w:pStyle w:val="ListParagraph"/>
-              <w:numPr>
-                <w:ilvl w:val="0"/>
-                <w:numId w:val="7"/>
-              </w:numPr>
-              <w:rPr>
-                <w:rFonts w:ascii="Times New Roman" w:hAnsi="Times New Roman" w:cs="Times New Roman"/>
-                <w:sz w:val="18"/>
-                <w:szCs w:val="18"/>
-              </w:rPr>
-            </w:pPr>
-            <w:r>
-              <w:rPr>
-                <w:rFonts w:ascii="Times New Roman" w:hAnsi="Times New Roman" w:cs="Times New Roman"/>
-                <w:sz w:val="18"/>
-                <w:szCs w:val="18"/>
-              </w:rPr>
               <w:t>The AI</w:t>
             </w:r>
             <w:r>
@@ -12357,6 +12281,7 @@
                 <w:rFonts w:ascii="Times New Roman" w:hAnsi="Times New Roman" w:cs="Times New Roman"/>
                 <w:sz w:val="18"/>
                 <w:szCs w:val="18"/>
+                <w:u w:val="single"/>
               </w:rPr>
               <w:t>AI</w:t>
             </w:r>
@@ -13118,17 +13043,18 @@
                 <w:rFonts w:ascii="Times New Roman" w:hAnsi="Times New Roman" w:cs="Times New Roman"/>
                 <w:sz w:val="18"/>
                 <w:szCs w:val="18"/>
-              </w:rPr>
-              <w:t>AI</w:t>
-            </w:r>
-            <w:r>
-              <w:rPr>
-                <w:rFonts w:ascii="Times New Roman" w:hAnsi="Times New Roman" w:cs="Times New Roman"/>
-                <w:sz w:val="18"/>
-                <w:szCs w:val="18"/>
                 <w:u w:val="single"/>
               </w:rPr>
-              <w:t xml:space="preserve"> System is unable to retrieve any items based on the keyword.</w:t>
+              <w:t xml:space="preserve">AI </w:t>
+            </w:r>
+            <w:r>
+              <w:rPr>
+                <w:rFonts w:ascii="Times New Roman" w:hAnsi="Times New Roman" w:cs="Times New Roman"/>
+                <w:sz w:val="18"/>
+                <w:szCs w:val="18"/>
+                <w:u w:val="single"/>
+              </w:rPr>
+              <w:t>System is unable to retrieve any items based on the keyword.</w:t>
             </w:r>
           </w:p>
           <w:p>
@@ -15032,17 +14958,18 @@
                 <w:rFonts w:ascii="Times New Roman" w:hAnsi="Times New Roman" w:cs="Times New Roman"/>
                 <w:sz w:val="18"/>
                 <w:szCs w:val="18"/>
-              </w:rPr>
-              <w:t>AI</w:t>
-            </w:r>
-            <w:r>
-              <w:rPr>
-                <w:rFonts w:ascii="Times New Roman" w:hAnsi="Times New Roman" w:cs="Times New Roman"/>
-                <w:sz w:val="18"/>
-                <w:szCs w:val="18"/>
                 <w:u w:val="single"/>
               </w:rPr>
-              <w:t xml:space="preserve"> is unable to retrieve any items based on the keyword.</w:t>
+              <w:t xml:space="preserve">AI </w:t>
+            </w:r>
+            <w:r>
+              <w:rPr>
+                <w:rFonts w:ascii="Times New Roman" w:hAnsi="Times New Roman" w:cs="Times New Roman"/>
+                <w:sz w:val="18"/>
+                <w:szCs w:val="18"/>
+                <w:u w:val="single"/>
+              </w:rPr>
+              <w:t>is unable to retrieve any items based on the keyword.</w:t>
             </w:r>
           </w:p>
           <w:p>
@@ -15904,18 +15831,8 @@
                 <w:sz w:val="18"/>
                 <w:szCs w:val="18"/>
               </w:rPr>
-              <w:t xml:space="preserve">Lee </w:t>
-            </w:r>
-            <w:proofErr w:type="spellStart"/>
-            <w:r>
-              <w:rPr>
-                <w:rFonts w:ascii="Times" w:hAnsi="Times" w:cs="Times"/>
-                <w:sz w:val="18"/>
-                <w:szCs w:val="18"/>
-              </w:rPr>
-              <w:t>Juin</w:t>
-            </w:r>
-            <w:proofErr w:type="spellEnd"/>
+              <w:t>Lee Juin</w:t>
+            </w:r>
           </w:p>
         </w:tc>
       </w:tr>
@@ -17912,18 +17829,8 @@
                 <w:sz w:val="18"/>
                 <w:szCs w:val="18"/>
               </w:rPr>
-              <w:t xml:space="preserve">Lee </w:t>
-            </w:r>
-            <w:proofErr w:type="spellStart"/>
-            <w:r>
-              <w:rPr>
-                <w:rFonts w:ascii="Times" w:hAnsi="Times" w:cs="Times"/>
-                <w:sz w:val="18"/>
-                <w:szCs w:val="18"/>
-              </w:rPr>
-              <w:t>Juin</w:t>
-            </w:r>
-            <w:proofErr w:type="spellEnd"/>
+              <w:t>Lee Juin</w:t>
+            </w:r>
           </w:p>
         </w:tc>
       </w:tr>
@@ -20035,18 +19942,8 @@
                 <w:sz w:val="18"/>
                 <w:szCs w:val="18"/>
               </w:rPr>
-              <w:t xml:space="preserve">Lee </w:t>
-            </w:r>
-            <w:proofErr w:type="spellStart"/>
-            <w:r>
-              <w:rPr>
-                <w:rFonts w:ascii="Times" w:hAnsi="Times" w:cs="Times"/>
-                <w:sz w:val="18"/>
-                <w:szCs w:val="18"/>
-              </w:rPr>
-              <w:t>Juin</w:t>
-            </w:r>
-            <w:proofErr w:type="spellEnd"/>
+              <w:t>Lee Juin</w:t>
+            </w:r>
           </w:p>
         </w:tc>
       </w:tr>
@@ -22068,18 +21965,8 @@
                 <w:sz w:val="18"/>
                 <w:szCs w:val="18"/>
               </w:rPr>
-              <w:t xml:space="preserve">Lee </w:t>
-            </w:r>
-            <w:proofErr w:type="spellStart"/>
-            <w:r>
-              <w:rPr>
-                <w:rFonts w:ascii="Times" w:hAnsi="Times" w:cs="Times"/>
-                <w:sz w:val="18"/>
-                <w:szCs w:val="18"/>
-              </w:rPr>
-              <w:t>Juin</w:t>
-            </w:r>
-            <w:proofErr w:type="spellEnd"/>
+              <w:t>Lee Juin</w:t>
+            </w:r>
           </w:p>
         </w:tc>
       </w:tr>

</xml_diff>